<commit_message>
add Static Constructor Content
add Static Constructor Content
</commit_message>
<xml_diff>
--- a/c# Learning.docx
+++ b/c# Learning.docx
@@ -807,7 +807,7 @@
       <w:pPr>
         <w:bidi/>
         <w:rPr>
-          <w:rFonts w:ascii="Segoe UI" w:eastAsia="Times New Roman" w:hAnsi="Segoe UI" w:cs="Segoe UI" w:hint="cs"/>
+          <w:rFonts w:ascii="Segoe UI" w:eastAsia="Times New Roman" w:hAnsi="Segoe UI" w:cs="Segoe UI"/>
           <w:color w:val="3A3A3A"/>
           <w:sz w:val="23"/>
           <w:szCs w:val="23"/>
@@ -1001,7 +1001,7 @@
         <w:jc w:val="both"/>
         <w:textAlignment w:val="baseline"/>
         <w:rPr>
-          <w:rFonts w:ascii="Segoe UI" w:eastAsia="Times New Roman" w:hAnsi="Segoe UI" w:cs="Segoe UI" w:hint="cs"/>
+          <w:rFonts w:ascii="Segoe UI" w:eastAsia="Times New Roman" w:hAnsi="Segoe UI" w:cs="Segoe UI"/>
           <w:color w:val="3A3A3A"/>
           <w:sz w:val="23"/>
           <w:szCs w:val="23"/>
@@ -1216,17 +1216,7 @@
           <w:szCs w:val="23"/>
           <w:rtl/>
         </w:rPr>
-        <w:t xml:space="preserve"> </w:t>
-      </w:r>
-      <w:r>
-        <w:rPr>
-          <w:rFonts w:ascii="Segoe UI" w:eastAsia="Times New Roman" w:hAnsi="Segoe UI" w:cs="Segoe UI" w:hint="cs"/>
-          <w:color w:val="3A3A3A"/>
-          <w:sz w:val="23"/>
-          <w:szCs w:val="23"/>
-          <w:rtl/>
-        </w:rPr>
-        <w:t xml:space="preserve"> می نامند</w:t>
+        <w:t xml:space="preserve">  می نامند</w:t>
       </w:r>
     </w:p>
     <w:p>
@@ -1688,6 +1678,7 @@
           <w:color w:val="3A3A3A"/>
           <w:sz w:val="23"/>
           <w:szCs w:val="23"/>
+          <w:highlight w:val="yellow"/>
         </w:rPr>
         <w:t>Explicit Constructor</w:t>
       </w:r>
@@ -2778,11 +2769,10 @@
       <w:pPr>
         <w:bidi/>
         <w:rPr>
-          <w:rFonts w:ascii="Segoe UI" w:eastAsia="Times New Roman" w:hAnsi="Segoe UI" w:cs="Segoe UI" w:hint="cs"/>
-          <w:color w:val="3A3A3A"/>
-          <w:sz w:val="23"/>
-          <w:szCs w:val="23"/>
-          <w:rtl/>
+          <w:rFonts w:ascii="Segoe UI" w:eastAsia="Times New Roman" w:hAnsi="Segoe UI" w:cs="Segoe UI"/>
+          <w:color w:val="3A3A3A"/>
+          <w:sz w:val="23"/>
+          <w:szCs w:val="23"/>
           <w:lang w:bidi="fa-IR"/>
         </w:rPr>
       </w:pPr>
@@ -2844,6 +2834,779 @@
           </wp:inline>
         </w:drawing>
       </w:r>
+    </w:p>
+    <w:p>
+      <w:pPr>
+        <w:bidi/>
+        <w:rPr>
+          <w:rFonts w:ascii="Segoe UI" w:eastAsia="Times New Roman" w:hAnsi="Segoe UI" w:cs="Segoe UI"/>
+          <w:color w:val="3A3A3A"/>
+          <w:sz w:val="23"/>
+          <w:szCs w:val="23"/>
+          <w:lang w:bidi="fa-IR"/>
+        </w:rPr>
+      </w:pPr>
+      <w:r>
+        <w:rPr>
+          <w:rFonts w:ascii="Segoe UI" w:eastAsia="Times New Roman" w:hAnsi="Segoe UI" w:cs="Segoe UI" w:hint="cs"/>
+          <w:color w:val="3A3A3A"/>
+          <w:sz w:val="23"/>
+          <w:szCs w:val="23"/>
+          <w:rtl/>
+          <w:lang w:bidi="fa-IR"/>
+        </w:rPr>
+        <w:t xml:space="preserve">در کلاس می توان چندین سازنده تعریف کرد اما باید </w:t>
+      </w:r>
+      <w:r>
+        <w:rPr>
+          <w:rFonts w:ascii="Segoe UI" w:eastAsia="Times New Roman" w:hAnsi="Segoe UI" w:cs="Segoe UI"/>
+          <w:color w:val="3A3A3A"/>
+          <w:sz w:val="23"/>
+          <w:szCs w:val="23"/>
+          <w:lang w:bidi="fa-IR"/>
+        </w:rPr>
+        <w:t xml:space="preserve">signature </w:t>
+      </w:r>
+      <w:r>
+        <w:rPr>
+          <w:rFonts w:ascii="Segoe UI" w:eastAsia="Times New Roman" w:hAnsi="Segoe UI" w:cs="Segoe UI" w:hint="cs"/>
+          <w:color w:val="3A3A3A"/>
+          <w:sz w:val="23"/>
+          <w:szCs w:val="23"/>
+          <w:rtl/>
+          <w:lang w:bidi="fa-IR"/>
+        </w:rPr>
+        <w:t xml:space="preserve"> متفاوت داشته باشند</w:t>
+      </w:r>
+      <w:r>
+        <w:rPr>
+          <w:rFonts w:ascii="Segoe UI" w:eastAsia="Times New Roman" w:hAnsi="Segoe UI" w:cs="Segoe UI"/>
+          <w:color w:val="3A3A3A"/>
+          <w:sz w:val="23"/>
+          <w:szCs w:val="23"/>
+          <w:lang w:bidi="fa-IR"/>
+        </w:rPr>
+        <w:t>.</w:t>
+      </w:r>
+    </w:p>
+    <w:p>
+      <w:pPr>
+        <w:bidi/>
+        <w:rPr>
+          <w:rFonts w:ascii="Segoe UI" w:eastAsia="Times New Roman" w:hAnsi="Segoe UI" w:cs="Segoe UI"/>
+          <w:color w:val="3A3A3A"/>
+          <w:sz w:val="23"/>
+          <w:szCs w:val="23"/>
+          <w:lang w:bidi="fa-IR"/>
+        </w:rPr>
+      </w:pPr>
+      <w:r>
+        <w:rPr>
+          <w:rFonts w:ascii="Segoe UI" w:eastAsia="Times New Roman" w:hAnsi="Segoe UI" w:cs="Segoe UI" w:hint="cs"/>
+          <w:color w:val="3A3A3A"/>
+          <w:sz w:val="23"/>
+          <w:szCs w:val="23"/>
+          <w:rtl/>
+          <w:lang w:bidi="fa-IR"/>
+        </w:rPr>
+        <w:t xml:space="preserve">در سی شارپ امکان ایجاد یک سازنده به صورت </w:t>
+      </w:r>
+      <w:r>
+        <w:rPr>
+          <w:rFonts w:ascii="Segoe UI" w:eastAsia="Times New Roman" w:hAnsi="Segoe UI" w:cs="Segoe UI"/>
+          <w:color w:val="3A3A3A"/>
+          <w:sz w:val="23"/>
+          <w:szCs w:val="23"/>
+          <w:lang w:bidi="fa-IR"/>
+        </w:rPr>
+        <w:t>Static</w:t>
+      </w:r>
+      <w:r>
+        <w:rPr>
+          <w:rFonts w:ascii="Segoe UI" w:eastAsia="Times New Roman" w:hAnsi="Segoe UI" w:cs="Segoe UI" w:hint="cs"/>
+          <w:color w:val="3A3A3A"/>
+          <w:sz w:val="23"/>
+          <w:szCs w:val="23"/>
+          <w:rtl/>
+          <w:lang w:bidi="fa-IR"/>
+        </w:rPr>
+        <w:t xml:space="preserve"> وجود دارد</w:t>
+      </w:r>
+      <w:r>
+        <w:rPr>
+          <w:rFonts w:ascii="Segoe UI" w:eastAsia="Times New Roman" w:hAnsi="Segoe UI" w:cs="Segoe UI"/>
+          <w:color w:val="3A3A3A"/>
+          <w:sz w:val="23"/>
+          <w:szCs w:val="23"/>
+          <w:lang w:bidi="fa-IR"/>
+        </w:rPr>
+        <w:t xml:space="preserve">             Static Constructor  : </w:t>
+      </w:r>
+    </w:p>
+    <w:p>
+      <w:pPr>
+        <w:bidi/>
+        <w:rPr>
+          <w:rFonts w:ascii="Segoe UI" w:eastAsia="Times New Roman" w:hAnsi="Segoe UI" w:cs="Segoe UI"/>
+          <w:color w:val="3A3A3A"/>
+          <w:sz w:val="23"/>
+          <w:szCs w:val="23"/>
+          <w:rtl/>
+          <w:lang w:bidi="fa-IR"/>
+        </w:rPr>
+      </w:pPr>
+      <w:r>
+        <w:rPr>
+          <w:rFonts w:ascii="Segoe UI" w:eastAsia="Times New Roman" w:hAnsi="Segoe UI" w:cs="Segoe UI"/>
+          <w:color w:val="3A3A3A"/>
+          <w:sz w:val="23"/>
+          <w:szCs w:val="23"/>
+          <w:lang w:bidi="fa-IR"/>
+        </w:rPr>
+        <w:t>Static Constructor</w:t>
+      </w:r>
+      <w:r>
+        <w:rPr>
+          <w:rFonts w:ascii="Segoe UI" w:eastAsia="Times New Roman" w:hAnsi="Segoe UI" w:cs="Segoe UI" w:hint="cs"/>
+          <w:color w:val="3A3A3A"/>
+          <w:sz w:val="23"/>
+          <w:szCs w:val="23"/>
+          <w:rtl/>
+          <w:lang w:bidi="fa-IR"/>
+        </w:rPr>
+        <w:t xml:space="preserve"> مسول اولیه سازی متغیر های </w:t>
+      </w:r>
+      <w:r>
+        <w:rPr>
+          <w:rFonts w:ascii="Segoe UI" w:eastAsia="Times New Roman" w:hAnsi="Segoe UI" w:cs="Segoe UI"/>
+          <w:color w:val="3A3A3A"/>
+          <w:sz w:val="23"/>
+          <w:szCs w:val="23"/>
+          <w:lang w:bidi="fa-IR"/>
+        </w:rPr>
+        <w:t xml:space="preserve">Static </w:t>
+      </w:r>
+      <w:r>
+        <w:rPr>
+          <w:rFonts w:ascii="Segoe UI" w:eastAsia="Times New Roman" w:hAnsi="Segoe UI" w:cs="Segoe UI" w:hint="cs"/>
+          <w:color w:val="3A3A3A"/>
+          <w:sz w:val="23"/>
+          <w:szCs w:val="23"/>
+          <w:rtl/>
+          <w:lang w:bidi="fa-IR"/>
+        </w:rPr>
+        <w:t xml:space="preserve">هستند </w:t>
+      </w:r>
+    </w:p>
+    <w:p>
+      <w:pPr>
+        <w:bidi/>
+        <w:rPr>
+          <w:rFonts w:ascii="Segoe UI" w:eastAsia="Times New Roman" w:hAnsi="Segoe UI" w:cs="Segoe UI"/>
+          <w:color w:val="3A3A3A"/>
+          <w:sz w:val="23"/>
+          <w:szCs w:val="23"/>
+          <w:rtl/>
+          <w:lang w:bidi="fa-IR"/>
+        </w:rPr>
+      </w:pPr>
+      <w:r>
+        <w:rPr>
+          <w:rFonts w:ascii="Segoe UI" w:eastAsia="Times New Roman" w:hAnsi="Segoe UI" w:cs="Segoe UI"/>
+          <w:color w:val="3A3A3A"/>
+          <w:sz w:val="23"/>
+          <w:szCs w:val="23"/>
+          <w:lang w:bidi="fa-IR"/>
+        </w:rPr>
+        <w:t>Static Constructo</w:t>
+      </w:r>
+      <w:r>
+        <w:rPr>
+          <w:rFonts w:ascii="Segoe UI" w:eastAsia="Times New Roman" w:hAnsi="Segoe UI" w:cs="Segoe UI"/>
+          <w:color w:val="3A3A3A"/>
+          <w:sz w:val="23"/>
+          <w:szCs w:val="23"/>
+          <w:lang w:bidi="fa-IR"/>
+        </w:rPr>
+        <w:t>r</w:t>
+      </w:r>
+      <w:r>
+        <w:rPr>
+          <w:rFonts w:ascii="Segoe UI" w:eastAsia="Times New Roman" w:hAnsi="Segoe UI" w:cs="Segoe UI" w:hint="cs"/>
+          <w:color w:val="3A3A3A"/>
+          <w:sz w:val="23"/>
+          <w:szCs w:val="23"/>
+          <w:rtl/>
+          <w:lang w:bidi="fa-IR"/>
+        </w:rPr>
+        <w:t xml:space="preserve"> </w:t>
+      </w:r>
+      <w:r>
+        <w:rPr>
+          <w:rFonts w:ascii="Segoe UI" w:eastAsia="Times New Roman" w:hAnsi="Segoe UI" w:cs="Segoe UI" w:hint="cs"/>
+          <w:color w:val="3A3A3A"/>
+          <w:sz w:val="23"/>
+          <w:szCs w:val="23"/>
+          <w:rtl/>
+          <w:lang w:bidi="fa-IR"/>
+        </w:rPr>
+        <w:t xml:space="preserve">هرگز به صورت </w:t>
+      </w:r>
+      <w:r>
+        <w:rPr>
+          <w:rFonts w:ascii="Segoe UI" w:eastAsia="Times New Roman" w:hAnsi="Segoe UI" w:cs="Segoe UI"/>
+          <w:color w:val="3A3A3A"/>
+          <w:sz w:val="23"/>
+          <w:szCs w:val="23"/>
+          <w:lang w:bidi="fa-IR"/>
+        </w:rPr>
+        <w:t>explicit</w:t>
+      </w:r>
+      <w:r>
+        <w:rPr>
+          <w:rFonts w:ascii="Segoe UI" w:eastAsia="Times New Roman" w:hAnsi="Segoe UI" w:cs="Segoe UI"/>
+          <w:color w:val="3A3A3A"/>
+          <w:sz w:val="23"/>
+          <w:szCs w:val="23"/>
+          <w:lang w:bidi="fa-IR"/>
+        </w:rPr>
+        <w:t>l</w:t>
+      </w:r>
+      <w:r>
+        <w:rPr>
+          <w:rFonts w:ascii="Segoe UI" w:eastAsia="Times New Roman" w:hAnsi="Segoe UI" w:cs="Segoe UI"/>
+          <w:color w:val="3A3A3A"/>
+          <w:sz w:val="23"/>
+          <w:szCs w:val="23"/>
+          <w:lang w:bidi="fa-IR"/>
+        </w:rPr>
+        <w:t>y</w:t>
+      </w:r>
+      <w:r>
+        <w:rPr>
+          <w:rFonts w:ascii="Segoe UI" w:eastAsia="Times New Roman" w:hAnsi="Segoe UI" w:cs="Segoe UI" w:hint="cs"/>
+          <w:color w:val="3A3A3A"/>
+          <w:sz w:val="23"/>
+          <w:szCs w:val="23"/>
+          <w:rtl/>
+          <w:lang w:bidi="fa-IR"/>
+        </w:rPr>
+        <w:t xml:space="preserve"> فراخوانی نمی شوند و</w:t>
+      </w:r>
+      <w:r>
+        <w:rPr>
+          <w:rFonts w:ascii="Segoe UI" w:eastAsia="Times New Roman" w:hAnsi="Segoe UI" w:cs="Segoe UI" w:hint="cs"/>
+          <w:color w:val="3A3A3A"/>
+          <w:sz w:val="23"/>
+          <w:szCs w:val="23"/>
+          <w:rtl/>
+          <w:lang w:bidi="fa-IR"/>
+        </w:rPr>
+        <w:t xml:space="preserve"> </w:t>
+      </w:r>
+      <w:proofErr w:type="gramStart"/>
+      <w:r>
+        <w:rPr>
+          <w:rFonts w:ascii="Segoe UI" w:eastAsia="Times New Roman" w:hAnsi="Segoe UI" w:cs="Segoe UI"/>
+          <w:color w:val="3A3A3A"/>
+          <w:sz w:val="23"/>
+          <w:szCs w:val="23"/>
+          <w:lang w:bidi="fa-IR"/>
+        </w:rPr>
+        <w:t xml:space="preserve">Implicitly </w:t>
+      </w:r>
+      <w:r>
+        <w:rPr>
+          <w:rFonts w:ascii="Segoe UI" w:eastAsia="Times New Roman" w:hAnsi="Segoe UI" w:cs="Segoe UI" w:hint="cs"/>
+          <w:color w:val="3A3A3A"/>
+          <w:sz w:val="23"/>
+          <w:szCs w:val="23"/>
+          <w:rtl/>
+          <w:lang w:bidi="fa-IR"/>
+        </w:rPr>
+        <w:t xml:space="preserve"> </w:t>
+      </w:r>
+      <w:r>
+        <w:rPr>
+          <w:rFonts w:ascii="Segoe UI" w:eastAsia="Times New Roman" w:hAnsi="Segoe UI" w:cs="Segoe UI" w:hint="cs"/>
+          <w:color w:val="3A3A3A"/>
+          <w:sz w:val="23"/>
+          <w:szCs w:val="23"/>
+          <w:rtl/>
+          <w:lang w:bidi="fa-IR"/>
+        </w:rPr>
+        <w:t>فراخوانی</w:t>
+      </w:r>
+      <w:proofErr w:type="gramEnd"/>
+      <w:r>
+        <w:rPr>
+          <w:rFonts w:ascii="Segoe UI" w:eastAsia="Times New Roman" w:hAnsi="Segoe UI" w:cs="Segoe UI" w:hint="cs"/>
+          <w:color w:val="3A3A3A"/>
+          <w:sz w:val="23"/>
+          <w:szCs w:val="23"/>
+          <w:rtl/>
+          <w:lang w:bidi="fa-IR"/>
+        </w:rPr>
+        <w:t xml:space="preserve"> می شوند</w:t>
+      </w:r>
+    </w:p>
+    <w:p>
+      <w:pPr>
+        <w:bidi/>
+        <w:rPr>
+          <w:rFonts w:ascii="Segoe UI" w:eastAsia="Times New Roman" w:hAnsi="Segoe UI" w:cs="Segoe UI"/>
+          <w:color w:val="3A3A3A"/>
+          <w:sz w:val="23"/>
+          <w:szCs w:val="23"/>
+          <w:lang w:bidi="fa-IR"/>
+        </w:rPr>
+      </w:pPr>
+      <w:r>
+        <w:rPr>
+          <w:rFonts w:ascii="Segoe UI" w:eastAsia="Times New Roman" w:hAnsi="Segoe UI" w:cs="Segoe UI"/>
+          <w:color w:val="3A3A3A"/>
+          <w:sz w:val="23"/>
+          <w:szCs w:val="23"/>
+          <w:lang w:bidi="fa-IR"/>
+        </w:rPr>
+        <w:t>Non-Static Constructor</w:t>
+      </w:r>
+      <w:r>
+        <w:rPr>
+          <w:rFonts w:ascii="Segoe UI" w:eastAsia="Times New Roman" w:hAnsi="Segoe UI" w:cs="Segoe UI" w:hint="cs"/>
+          <w:color w:val="3A3A3A"/>
+          <w:sz w:val="23"/>
+          <w:szCs w:val="23"/>
+          <w:rtl/>
+          <w:lang w:bidi="fa-IR"/>
+        </w:rPr>
+        <w:t xml:space="preserve"> هرگز به صورت </w:t>
+      </w:r>
+      <w:r>
+        <w:rPr>
+          <w:rFonts w:ascii="Segoe UI" w:eastAsia="Times New Roman" w:hAnsi="Segoe UI" w:cs="Segoe UI"/>
+          <w:color w:val="3A3A3A"/>
+          <w:sz w:val="23"/>
+          <w:szCs w:val="23"/>
+          <w:lang w:bidi="fa-IR"/>
+        </w:rPr>
+        <w:t xml:space="preserve">Implicitly </w:t>
+      </w:r>
+      <w:r>
+        <w:rPr>
+          <w:rFonts w:ascii="Segoe UI" w:eastAsia="Times New Roman" w:hAnsi="Segoe UI" w:cs="Segoe UI" w:hint="cs"/>
+          <w:color w:val="3A3A3A"/>
+          <w:sz w:val="23"/>
+          <w:szCs w:val="23"/>
+          <w:rtl/>
+          <w:lang w:bidi="fa-IR"/>
+        </w:rPr>
+        <w:t xml:space="preserve"> </w:t>
+      </w:r>
+      <w:r>
+        <w:rPr>
+          <w:rFonts w:ascii="Segoe UI" w:eastAsia="Times New Roman" w:hAnsi="Segoe UI" w:cs="Segoe UI"/>
+          <w:color w:val="3A3A3A"/>
+          <w:sz w:val="23"/>
+          <w:szCs w:val="23"/>
+          <w:lang w:bidi="fa-IR"/>
+        </w:rPr>
+        <w:t xml:space="preserve"> </w:t>
+      </w:r>
+      <w:r>
+        <w:rPr>
+          <w:rFonts w:ascii="Segoe UI" w:eastAsia="Times New Roman" w:hAnsi="Segoe UI" w:cs="Segoe UI" w:hint="cs"/>
+          <w:color w:val="3A3A3A"/>
+          <w:sz w:val="23"/>
+          <w:szCs w:val="23"/>
+          <w:rtl/>
+          <w:lang w:bidi="fa-IR"/>
+        </w:rPr>
+        <w:t xml:space="preserve">فراخوانی نمی شود و به صورت </w:t>
+      </w:r>
+      <w:r>
+        <w:rPr>
+          <w:rFonts w:ascii="Segoe UI" w:eastAsia="Times New Roman" w:hAnsi="Segoe UI" w:cs="Segoe UI"/>
+          <w:color w:val="3A3A3A"/>
+          <w:sz w:val="23"/>
+          <w:szCs w:val="23"/>
+          <w:lang w:bidi="fa-IR"/>
+        </w:rPr>
+        <w:t>explicitly</w:t>
+      </w:r>
+      <w:r>
+        <w:rPr>
+          <w:rFonts w:ascii="Segoe UI" w:eastAsia="Times New Roman" w:hAnsi="Segoe UI" w:cs="Segoe UI" w:hint="cs"/>
+          <w:color w:val="3A3A3A"/>
+          <w:sz w:val="23"/>
+          <w:szCs w:val="23"/>
+          <w:rtl/>
+          <w:lang w:bidi="fa-IR"/>
+        </w:rPr>
+        <w:t xml:space="preserve"> فراخوانی می شود.</w:t>
+      </w:r>
+    </w:p>
+    <w:p>
+      <w:pPr>
+        <w:bidi/>
+        <w:rPr>
+          <w:rFonts w:ascii="Segoe UI" w:eastAsia="Times New Roman" w:hAnsi="Segoe UI" w:cs="Segoe UI"/>
+          <w:color w:val="3A3A3A"/>
+          <w:sz w:val="23"/>
+          <w:szCs w:val="23"/>
+          <w:rtl/>
+          <w:lang w:bidi="fa-IR"/>
+        </w:rPr>
+      </w:pPr>
+      <w:r>
+        <w:rPr>
+          <w:rFonts w:ascii="Segoe UI" w:eastAsia="Times New Roman" w:hAnsi="Segoe UI" w:cs="Segoe UI" w:hint="cs"/>
+          <w:color w:val="3A3A3A"/>
+          <w:sz w:val="23"/>
+          <w:szCs w:val="23"/>
+          <w:rtl/>
+          <w:lang w:bidi="fa-IR"/>
+        </w:rPr>
+        <w:t xml:space="preserve">نکته  : </w:t>
+      </w:r>
+      <w:r>
+        <w:rPr>
+          <w:rFonts w:ascii="Segoe UI" w:eastAsia="Times New Roman" w:hAnsi="Segoe UI" w:cs="Segoe UI"/>
+          <w:color w:val="3A3A3A"/>
+          <w:sz w:val="23"/>
+          <w:szCs w:val="23"/>
+          <w:lang w:bidi="fa-IR"/>
+        </w:rPr>
+        <w:t xml:space="preserve"> Static Constructor </w:t>
+      </w:r>
+      <w:r>
+        <w:rPr>
+          <w:rFonts w:ascii="Segoe UI" w:eastAsia="Times New Roman" w:hAnsi="Segoe UI" w:cs="Segoe UI" w:hint="cs"/>
+          <w:color w:val="3A3A3A"/>
+          <w:sz w:val="23"/>
+          <w:szCs w:val="23"/>
+          <w:rtl/>
+          <w:lang w:bidi="fa-IR"/>
+        </w:rPr>
+        <w:t>اولین بلوک اجرای کد در</w:t>
+      </w:r>
+      <w:r>
+        <w:rPr>
+          <w:rFonts w:ascii="Segoe UI" w:eastAsia="Times New Roman" w:hAnsi="Segoe UI" w:cs="Segoe UI" w:hint="cs"/>
+          <w:color w:val="3A3A3A"/>
+          <w:sz w:val="23"/>
+          <w:szCs w:val="23"/>
+          <w:rtl/>
+          <w:lang w:bidi="fa-IR"/>
+        </w:rPr>
+        <w:t xml:space="preserve"> اجرای</w:t>
+      </w:r>
+      <w:r>
+        <w:rPr>
+          <w:rFonts w:ascii="Segoe UI" w:eastAsia="Times New Roman" w:hAnsi="Segoe UI" w:cs="Segoe UI" w:hint="cs"/>
+          <w:color w:val="3A3A3A"/>
+          <w:sz w:val="23"/>
+          <w:szCs w:val="23"/>
+          <w:rtl/>
+          <w:lang w:bidi="fa-IR"/>
+        </w:rPr>
+        <w:t xml:space="preserve"> </w:t>
+      </w:r>
+      <w:r>
+        <w:rPr>
+          <w:rFonts w:ascii="Segoe UI" w:eastAsia="Times New Roman" w:hAnsi="Segoe UI" w:cs="Segoe UI" w:hint="cs"/>
+          <w:color w:val="3A3A3A"/>
+          <w:sz w:val="23"/>
+          <w:szCs w:val="23"/>
+          <w:rtl/>
+          <w:lang w:bidi="fa-IR"/>
+        </w:rPr>
+        <w:t xml:space="preserve"> </w:t>
+      </w:r>
+      <w:r>
+        <w:rPr>
+          <w:rFonts w:ascii="Segoe UI" w:eastAsia="Times New Roman" w:hAnsi="Segoe UI" w:cs="Segoe UI"/>
+          <w:color w:val="3A3A3A"/>
+          <w:sz w:val="23"/>
+          <w:szCs w:val="23"/>
+          <w:lang w:bidi="fa-IR"/>
+        </w:rPr>
+        <w:t>Class</w:t>
+      </w:r>
+      <w:r>
+        <w:rPr>
+          <w:rFonts w:ascii="Segoe UI" w:eastAsia="Times New Roman" w:hAnsi="Segoe UI" w:cs="Segoe UI" w:hint="cs"/>
+          <w:color w:val="3A3A3A"/>
+          <w:sz w:val="23"/>
+          <w:szCs w:val="23"/>
+          <w:rtl/>
+          <w:lang w:bidi="fa-IR"/>
+        </w:rPr>
+        <w:t xml:space="preserve"> </w:t>
+      </w:r>
+      <w:r>
+        <w:rPr>
+          <w:rFonts w:ascii="Segoe UI" w:eastAsia="Times New Roman" w:hAnsi="Segoe UI" w:cs="Segoe UI"/>
+          <w:color w:val="3A3A3A"/>
+          <w:sz w:val="23"/>
+          <w:szCs w:val="23"/>
+          <w:lang w:bidi="fa-IR"/>
+        </w:rPr>
+        <w:t xml:space="preserve"> </w:t>
+      </w:r>
+      <w:r>
+        <w:rPr>
+          <w:rFonts w:ascii="Segoe UI" w:eastAsia="Times New Roman" w:hAnsi="Segoe UI" w:cs="Segoe UI" w:hint="cs"/>
+          <w:color w:val="3A3A3A"/>
+          <w:sz w:val="23"/>
+          <w:szCs w:val="23"/>
+          <w:rtl/>
+          <w:lang w:bidi="fa-IR"/>
+        </w:rPr>
+        <w:t>است.</w:t>
+      </w:r>
+    </w:p>
+    <w:p>
+      <w:pPr>
+        <w:bidi/>
+        <w:rPr>
+          <w:rFonts w:ascii="Segoe UI" w:eastAsia="Times New Roman" w:hAnsi="Segoe UI" w:cs="Segoe UI"/>
+          <w:color w:val="3A3A3A"/>
+          <w:sz w:val="23"/>
+          <w:szCs w:val="23"/>
+          <w:rtl/>
+          <w:lang w:bidi="fa-IR"/>
+        </w:rPr>
+      </w:pPr>
+      <w:r>
+        <w:rPr>
+          <w:rFonts w:ascii="Segoe UI" w:eastAsia="Times New Roman" w:hAnsi="Segoe UI" w:cs="Segoe UI"/>
+          <w:color w:val="3A3A3A"/>
+          <w:sz w:val="23"/>
+          <w:szCs w:val="23"/>
+          <w:lang w:bidi="fa-IR"/>
+        </w:rPr>
+        <w:t xml:space="preserve">Static </w:t>
+      </w:r>
+      <w:proofErr w:type="gramStart"/>
+      <w:r>
+        <w:rPr>
+          <w:rFonts w:ascii="Segoe UI" w:eastAsia="Times New Roman" w:hAnsi="Segoe UI" w:cs="Segoe UI"/>
+          <w:color w:val="3A3A3A"/>
+          <w:sz w:val="23"/>
+          <w:szCs w:val="23"/>
+          <w:lang w:bidi="fa-IR"/>
+        </w:rPr>
+        <w:t>Constructor</w:t>
+      </w:r>
+      <w:r>
+        <w:rPr>
+          <w:rFonts w:ascii="Segoe UI" w:eastAsia="Times New Roman" w:hAnsi="Segoe UI" w:cs="Segoe UI" w:hint="cs"/>
+          <w:color w:val="3A3A3A"/>
+          <w:sz w:val="23"/>
+          <w:szCs w:val="23"/>
+          <w:rtl/>
+          <w:lang w:bidi="fa-IR"/>
+        </w:rPr>
+        <w:t xml:space="preserve">  را</w:t>
+      </w:r>
+      <w:proofErr w:type="gramEnd"/>
+      <w:r>
+        <w:rPr>
+          <w:rFonts w:ascii="Segoe UI" w:eastAsia="Times New Roman" w:hAnsi="Segoe UI" w:cs="Segoe UI" w:hint="cs"/>
+          <w:color w:val="3A3A3A"/>
+          <w:sz w:val="23"/>
+          <w:szCs w:val="23"/>
+          <w:rtl/>
+          <w:lang w:bidi="fa-IR"/>
+        </w:rPr>
+        <w:t xml:space="preserve"> نم</w:t>
+      </w:r>
+      <w:r>
+        <w:rPr>
+          <w:rFonts w:ascii="Segoe UI" w:eastAsia="Times New Roman" w:hAnsi="Segoe UI" w:cs="Segoe UI" w:hint="cs"/>
+          <w:color w:val="3A3A3A"/>
+          <w:sz w:val="23"/>
+          <w:szCs w:val="23"/>
+          <w:rtl/>
+          <w:lang w:bidi="fa-IR"/>
+        </w:rPr>
+        <w:t>ی توان پارامتر کرد،</w:t>
+      </w:r>
+      <w:r>
+        <w:rPr>
+          <w:rFonts w:ascii="Segoe UI" w:eastAsia="Times New Roman" w:hAnsi="Segoe UI" w:cs="Segoe UI"/>
+          <w:color w:val="3A3A3A"/>
+          <w:sz w:val="23"/>
+          <w:szCs w:val="23"/>
+          <w:lang w:bidi="fa-IR"/>
+        </w:rPr>
+        <w:t xml:space="preserve"> </w:t>
+      </w:r>
+      <w:r>
+        <w:rPr>
+          <w:rFonts w:ascii="Segoe UI" w:eastAsia="Times New Roman" w:hAnsi="Segoe UI" w:cs="Segoe UI" w:hint="cs"/>
+          <w:color w:val="3A3A3A"/>
+          <w:sz w:val="23"/>
+          <w:szCs w:val="23"/>
+          <w:rtl/>
+          <w:lang w:bidi="fa-IR"/>
+        </w:rPr>
+        <w:t xml:space="preserve">زیرا به صورت </w:t>
+      </w:r>
+      <w:proofErr w:type="gramStart"/>
+      <w:r>
+        <w:rPr>
+          <w:rFonts w:ascii="Segoe UI" w:eastAsia="Times New Roman" w:hAnsi="Segoe UI" w:cs="Segoe UI"/>
+          <w:color w:val="3A3A3A"/>
+          <w:sz w:val="23"/>
+          <w:szCs w:val="23"/>
+          <w:lang w:bidi="fa-IR"/>
+        </w:rPr>
+        <w:t xml:space="preserve">Implicitly </w:t>
+      </w:r>
+      <w:r>
+        <w:rPr>
+          <w:rFonts w:ascii="Segoe UI" w:eastAsia="Times New Roman" w:hAnsi="Segoe UI" w:cs="Segoe UI" w:hint="cs"/>
+          <w:color w:val="3A3A3A"/>
+          <w:sz w:val="23"/>
+          <w:szCs w:val="23"/>
+          <w:rtl/>
+          <w:lang w:bidi="fa-IR"/>
+        </w:rPr>
+        <w:t xml:space="preserve"> اجرا</w:t>
+      </w:r>
+      <w:proofErr w:type="gramEnd"/>
+      <w:r>
+        <w:rPr>
+          <w:rFonts w:ascii="Segoe UI" w:eastAsia="Times New Roman" w:hAnsi="Segoe UI" w:cs="Segoe UI" w:hint="cs"/>
+          <w:color w:val="3A3A3A"/>
+          <w:sz w:val="23"/>
+          <w:szCs w:val="23"/>
+          <w:rtl/>
+          <w:lang w:bidi="fa-IR"/>
+        </w:rPr>
+        <w:t xml:space="preserve"> میشود و فرصتی برای ارسال پارمتر نیست،</w:t>
+      </w:r>
+      <w:r>
+        <w:rPr>
+          <w:rFonts w:ascii="Segoe UI" w:eastAsia="Times New Roman" w:hAnsi="Segoe UI" w:cs="Segoe UI" w:hint="cs"/>
+          <w:color w:val="3A3A3A"/>
+          <w:sz w:val="23"/>
+          <w:szCs w:val="23"/>
+          <w:rtl/>
+          <w:lang w:bidi="fa-IR"/>
+        </w:rPr>
+        <w:t xml:space="preserve"> پس </w:t>
+      </w:r>
+      <w:r>
+        <w:rPr>
+          <w:rFonts w:ascii="Segoe UI" w:eastAsia="Times New Roman" w:hAnsi="Segoe UI" w:cs="Segoe UI"/>
+          <w:color w:val="3A3A3A"/>
+          <w:sz w:val="23"/>
+          <w:szCs w:val="23"/>
+          <w:lang w:bidi="fa-IR"/>
+        </w:rPr>
+        <w:t>Overloading Static Constructor</w:t>
+      </w:r>
+      <w:r>
+        <w:rPr>
+          <w:rFonts w:ascii="Segoe UI" w:eastAsia="Times New Roman" w:hAnsi="Segoe UI" w:cs="Segoe UI" w:hint="cs"/>
+          <w:color w:val="3A3A3A"/>
+          <w:sz w:val="23"/>
+          <w:szCs w:val="23"/>
+          <w:rtl/>
+          <w:lang w:bidi="fa-IR"/>
+        </w:rPr>
+        <w:t xml:space="preserve"> امکان پذیر نیست.</w:t>
+      </w:r>
+    </w:p>
+    <w:p>
+      <w:pPr>
+        <w:bidi/>
+        <w:rPr>
+          <w:rFonts w:ascii="Segoe UI" w:eastAsia="Times New Roman" w:hAnsi="Segoe UI" w:cs="Segoe UI" w:hint="cs"/>
+          <w:color w:val="3A3A3A"/>
+          <w:sz w:val="23"/>
+          <w:szCs w:val="23"/>
+          <w:lang w:bidi="fa-IR"/>
+        </w:rPr>
+      </w:pPr>
+    </w:p>
+    <w:p>
+      <w:pPr>
+        <w:bidi/>
+        <w:rPr>
+          <w:rFonts w:ascii="Segoe UI" w:eastAsia="Times New Roman" w:hAnsi="Segoe UI" w:cs="Segoe UI"/>
+          <w:color w:val="3A3A3A"/>
+          <w:sz w:val="23"/>
+          <w:szCs w:val="23"/>
+          <w:rtl/>
+          <w:lang w:bidi="fa-IR"/>
+        </w:rPr>
+      </w:pPr>
+    </w:p>
+    <w:p>
+      <w:pPr>
+        <w:bidi/>
+        <w:rPr>
+          <w:rFonts w:ascii="Segoe UI" w:eastAsia="Times New Roman" w:hAnsi="Segoe UI" w:cs="Segoe UI"/>
+          <w:color w:val="3A3A3A"/>
+          <w:sz w:val="23"/>
+          <w:szCs w:val="23"/>
+          <w:rtl/>
+          <w:lang w:bidi="fa-IR"/>
+        </w:rPr>
+      </w:pPr>
+    </w:p>
+    <w:p>
+      <w:pPr>
+        <w:bidi/>
+        <w:rPr>
+          <w:rFonts w:ascii="Segoe UI" w:eastAsia="Times New Roman" w:hAnsi="Segoe UI" w:cs="Segoe UI"/>
+          <w:color w:val="3A3A3A"/>
+          <w:sz w:val="23"/>
+          <w:szCs w:val="23"/>
+          <w:lang w:bidi="fa-IR"/>
+        </w:rPr>
+      </w:pPr>
+    </w:p>
+    <w:p>
+      <w:pPr>
+        <w:bidi/>
+        <w:rPr>
+          <w:rFonts w:ascii="Segoe UI" w:eastAsia="Times New Roman" w:hAnsi="Segoe UI" w:cs="Segoe UI"/>
+          <w:color w:val="3A3A3A"/>
+          <w:sz w:val="23"/>
+          <w:szCs w:val="23"/>
+          <w:lang w:bidi="fa-IR"/>
+        </w:rPr>
+      </w:pPr>
+    </w:p>
+    <w:p>
+      <w:pPr>
+        <w:bidi/>
+        <w:rPr>
+          <w:rFonts w:ascii="Segoe UI" w:eastAsia="Times New Roman" w:hAnsi="Segoe UI" w:cs="Segoe UI"/>
+          <w:color w:val="3A3A3A"/>
+          <w:sz w:val="23"/>
+          <w:szCs w:val="23"/>
+          <w:lang w:bidi="fa-IR"/>
+        </w:rPr>
+      </w:pPr>
+    </w:p>
+    <w:p>
+      <w:pPr>
+        <w:bidi/>
+        <w:rPr>
+          <w:rFonts w:ascii="Segoe UI" w:eastAsia="Times New Roman" w:hAnsi="Segoe UI" w:cs="Segoe UI"/>
+          <w:color w:val="3A3A3A"/>
+          <w:sz w:val="23"/>
+          <w:szCs w:val="23"/>
+          <w:rtl/>
+          <w:lang w:bidi="fa-IR"/>
+        </w:rPr>
+      </w:pPr>
     </w:p>
     <w:sectPr>
       <w:pgSz w:w="12240" w:h="15840"/>
@@ -3694,6 +4457,7 @@
   <w:style w:type="character" w:default="1" w:styleId="DefaultParagraphFont">
     <w:name w:val="Default Paragraph Font"/>
     <w:uiPriority w:val="1"/>
+    <w:semiHidden/>
     <w:unhideWhenUsed/>
   </w:style>
   <w:style w:type="table" w:default="1" w:styleId="TableNormal">

</xml_diff>

<commit_message>
Points To Remember About Static Constructor in C#
Points To Remember About Static Constructor in C#
</commit_message>
<xml_diff>
--- a/c# Learning.docx
+++ b/c# Learning.docx
@@ -26,9 +26,22 @@
           <w:szCs w:val="32"/>
           <w:lang w:bidi="fa-IR"/>
         </w:rPr>
-        <w:t xml:space="preserve">Constructors in </w:t>
-      </w:r>
-      <w:proofErr w:type="spellStart"/>
+        <w:t>Constructors in c#</w:t>
+      </w:r>
+    </w:p>
+    <w:p>
+      <w:pPr>
+        <w:bidi/>
+        <w:rPr>
+          <w:rFonts w:cs="B Nazanin"/>
+          <w:b/>
+          <w:bCs/>
+          <w:color w:val="000000" w:themeColor="text1"/>
+          <w:sz w:val="28"/>
+          <w:szCs w:val="28"/>
+          <w:lang w:bidi="fa-IR"/>
+        </w:rPr>
+      </w:pPr>
       <w:r>
         <w:rPr>
           <w:rFonts w:cs="B Nazanin"/>
@@ -39,13 +52,22 @@
           <w:szCs w:val="32"/>
           <w:lang w:bidi="fa-IR"/>
         </w:rPr>
-        <w:t>c#</w:t>
-      </w:r>
-      <w:proofErr w:type="spellEnd"/>
-    </w:p>
-    <w:p>
-      <w:pPr>
-        <w:bidi/>
+        <w:t xml:space="preserve"> </w:t>
+      </w:r>
+      <w:r>
+        <w:rPr>
+          <w:rFonts w:cs="B Nazanin" w:hint="cs"/>
+          <w:b/>
+          <w:bCs/>
+          <w:color w:val="000000" w:themeColor="text1"/>
+          <w:sz w:val="28"/>
+          <w:szCs w:val="28"/>
+          <w:rtl/>
+          <w:lang w:bidi="fa-IR"/>
+        </w:rPr>
+        <w:t xml:space="preserve">یک </w:t>
+      </w:r>
+      <w:r>
         <w:rPr>
           <w:rFonts w:cs="B Nazanin"/>
           <w:b/>
@@ -55,18 +77,7 @@
           <w:szCs w:val="28"/>
           <w:lang w:bidi="fa-IR"/>
         </w:rPr>
-      </w:pPr>
-      <w:r>
-        <w:rPr>
-          <w:rFonts w:cs="B Nazanin"/>
-          <w:b/>
-          <w:bCs/>
-          <w:color w:val="00B0F0"/>
-          <w:sz w:val="32"/>
-          <w:szCs w:val="32"/>
-          <w:lang w:bidi="fa-IR"/>
-        </w:rPr>
-        <w:t xml:space="preserve"> </w:t>
+        <w:t xml:space="preserve">Special Method </w:t>
       </w:r>
       <w:r>
         <w:rPr>
@@ -79,7 +90,7 @@
           <w:rtl/>
           <w:lang w:bidi="fa-IR"/>
         </w:rPr>
-        <w:t xml:space="preserve">یک </w:t>
+        <w:t xml:space="preserve"> در کلاس که </w:t>
       </w:r>
       <w:r>
         <w:rPr>
@@ -91,7 +102,31 @@
           <w:szCs w:val="28"/>
           <w:lang w:bidi="fa-IR"/>
         </w:rPr>
-        <w:t xml:space="preserve">Special Method </w:t>
+        <w:t>in</w:t>
+      </w:r>
+      <w:r>
+        <w:rPr>
+          <w:rFonts w:cs="B Nazanin"/>
+          <w:b/>
+          <w:bCs/>
+          <w:color w:val="000000" w:themeColor="text1"/>
+          <w:sz w:val="28"/>
+          <w:szCs w:val="28"/>
+          <w:lang w:bidi="fa-IR"/>
+        </w:rPr>
+        <w:t>i</w:t>
+      </w:r>
+      <w:r>
+        <w:rPr>
+          <w:rFonts w:cs="B Nazanin"/>
+          <w:b/>
+          <w:bCs/>
+          <w:color w:val="000000" w:themeColor="text1"/>
+          <w:sz w:val="28"/>
+          <w:szCs w:val="28"/>
+          <w:lang w:bidi="fa-IR"/>
+        </w:rPr>
+        <w:t>tialized Variables</w:t>
       </w:r>
       <w:r>
         <w:rPr>
@@ -104,9 +139,12 @@
           <w:rtl/>
           <w:lang w:bidi="fa-IR"/>
         </w:rPr>
-        <w:t xml:space="preserve"> در کلاس که </w:t>
-      </w:r>
-      <w:r>
+        <w:t xml:space="preserve"> آن کلاس را به عهده دارد.</w:t>
+      </w:r>
+    </w:p>
+    <w:p>
+      <w:pPr>
+        <w:bidi/>
         <w:rPr>
           <w:rFonts w:cs="B Nazanin"/>
           <w:b/>
@@ -114,10 +152,10 @@
           <w:color w:val="000000" w:themeColor="text1"/>
           <w:sz w:val="28"/>
           <w:szCs w:val="28"/>
-          <w:lang w:bidi="fa-IR"/>
-        </w:rPr>
-        <w:t>in</w:t>
-      </w:r>
+          <w:rtl/>
+          <w:lang w:bidi="fa-IR"/>
+        </w:rPr>
+      </w:pPr>
       <w:r>
         <w:rPr>
           <w:rFonts w:cs="B Nazanin"/>
@@ -128,7 +166,20 @@
           <w:szCs w:val="28"/>
           <w:lang w:bidi="fa-IR"/>
         </w:rPr>
-        <w:t>i</w:t>
+        <w:t>Constructor</w:t>
+      </w:r>
+      <w:r>
+        <w:rPr>
+          <w:rFonts w:cs="B Nazanin" w:hint="cs"/>
+          <w:b/>
+          <w:bCs/>
+          <w:color w:val="000000" w:themeColor="text1"/>
+          <w:sz w:val="28"/>
+          <w:szCs w:val="28"/>
+          <w:rtl/>
+          <w:lang w:bidi="fa-IR"/>
+        </w:rPr>
+        <w:t xml:space="preserve"> هیچ </w:t>
       </w:r>
       <w:r>
         <w:rPr>
@@ -140,7 +191,7 @@
           <w:szCs w:val="28"/>
           <w:lang w:bidi="fa-IR"/>
         </w:rPr>
-        <w:t>tialized Variables</w:t>
+        <w:t xml:space="preserve">ReturnType Value </w:t>
       </w:r>
       <w:r>
         <w:rPr>
@@ -153,113 +204,7 @@
           <w:rtl/>
           <w:lang w:bidi="fa-IR"/>
         </w:rPr>
-        <w:t xml:space="preserve"> آن کلاس را به عهده دارد.</w:t>
-      </w:r>
-    </w:p>
-    <w:p>
-      <w:pPr>
-        <w:bidi/>
-        <w:rPr>
-          <w:rFonts w:cs="B Nazanin"/>
-          <w:b/>
-          <w:bCs/>
-          <w:color w:val="000000" w:themeColor="text1"/>
-          <w:sz w:val="28"/>
-          <w:szCs w:val="28"/>
-          <w:rtl/>
-          <w:lang w:bidi="fa-IR"/>
-        </w:rPr>
-      </w:pPr>
-      <w:r>
-        <w:rPr>
-          <w:rFonts w:cs="B Nazanin"/>
-          <w:b/>
-          <w:bCs/>
-          <w:color w:val="000000" w:themeColor="text1"/>
-          <w:sz w:val="28"/>
-          <w:szCs w:val="28"/>
-          <w:lang w:bidi="fa-IR"/>
-        </w:rPr>
-        <w:t>Constructor</w:t>
-      </w:r>
-      <w:r>
-        <w:rPr>
-          <w:rFonts w:cs="B Nazanin" w:hint="cs"/>
-          <w:b/>
-          <w:bCs/>
-          <w:color w:val="000000" w:themeColor="text1"/>
-          <w:sz w:val="28"/>
-          <w:szCs w:val="28"/>
-          <w:rtl/>
-          <w:lang w:bidi="fa-IR"/>
-        </w:rPr>
-        <w:t xml:space="preserve"> هیچ </w:t>
-      </w:r>
-      <w:proofErr w:type="spellStart"/>
-      <w:r>
-        <w:rPr>
-          <w:rFonts w:cs="B Nazanin"/>
-          <w:b/>
-          <w:bCs/>
-          <w:color w:val="000000" w:themeColor="text1"/>
-          <w:sz w:val="28"/>
-          <w:szCs w:val="28"/>
-          <w:lang w:bidi="fa-IR"/>
-        </w:rPr>
-        <w:t>ReturnType</w:t>
-      </w:r>
-      <w:proofErr w:type="spellEnd"/>
-      <w:r>
-        <w:rPr>
-          <w:rFonts w:cs="B Nazanin"/>
-          <w:b/>
-          <w:bCs/>
-          <w:color w:val="000000" w:themeColor="text1"/>
-          <w:sz w:val="28"/>
-          <w:szCs w:val="28"/>
-          <w:lang w:bidi="fa-IR"/>
-        </w:rPr>
-        <w:t xml:space="preserve"> </w:t>
-      </w:r>
-      <w:proofErr w:type="gramStart"/>
-      <w:r>
-        <w:rPr>
-          <w:rFonts w:cs="B Nazanin"/>
-          <w:b/>
-          <w:bCs/>
-          <w:color w:val="000000" w:themeColor="text1"/>
-          <w:sz w:val="28"/>
-          <w:szCs w:val="28"/>
-          <w:lang w:bidi="fa-IR"/>
-        </w:rPr>
-        <w:t xml:space="preserve">Value </w:t>
-      </w:r>
-      <w:r>
-        <w:rPr>
-          <w:rFonts w:cs="B Nazanin" w:hint="cs"/>
-          <w:b/>
-          <w:bCs/>
-          <w:color w:val="000000" w:themeColor="text1"/>
-          <w:sz w:val="28"/>
-          <w:szCs w:val="28"/>
-          <w:rtl/>
-          <w:lang w:bidi="fa-IR"/>
-        </w:rPr>
-        <w:t xml:space="preserve"> ندارد</w:t>
-      </w:r>
-      <w:proofErr w:type="gramEnd"/>
-      <w:r>
-        <w:rPr>
-          <w:rFonts w:cs="B Nazanin" w:hint="cs"/>
-          <w:b/>
-          <w:bCs/>
-          <w:color w:val="000000" w:themeColor="text1"/>
-          <w:sz w:val="28"/>
-          <w:szCs w:val="28"/>
-          <w:rtl/>
-          <w:lang w:bidi="fa-IR"/>
-        </w:rPr>
-        <w:t>.</w:t>
+        <w:t xml:space="preserve"> ندارد.</w:t>
       </w:r>
     </w:p>
     <w:p>
@@ -717,27 +662,7 @@
           <w:color w:val="000000"/>
           <w:bdr w:val="none" w:sz="0" w:space="0" w:color="auto" w:frame="1"/>
         </w:rPr>
-        <w:t xml:space="preserve">Default or </w:t>
-      </w:r>
-      <w:proofErr w:type="spellStart"/>
-      <w:r>
-        <w:rPr>
-          <w:rStyle w:val="Strong"/>
-          <w:rFonts w:asciiTheme="majorBidi" w:hAnsiTheme="majorBidi"/>
-          <w:color w:val="000000"/>
-          <w:bdr w:val="none" w:sz="0" w:space="0" w:color="auto" w:frame="1"/>
-        </w:rPr>
-        <w:t>Parameterless</w:t>
-      </w:r>
-      <w:proofErr w:type="spellEnd"/>
-      <w:r>
-        <w:rPr>
-          <w:rStyle w:val="Strong"/>
-          <w:rFonts w:asciiTheme="majorBidi" w:hAnsiTheme="majorBidi"/>
-          <w:color w:val="000000"/>
-          <w:bdr w:val="none" w:sz="0" w:space="0" w:color="auto" w:frame="1"/>
-        </w:rPr>
-        <w:t xml:space="preserve"> Constructors in C#</w:t>
+        <w:t>Default or Parameterless Constructors in C#</w:t>
       </w:r>
     </w:p>
     <w:p>
@@ -756,7 +681,6 @@
         </w:rPr>
         <w:t xml:space="preserve">اگر </w:t>
       </w:r>
-      <w:proofErr w:type="spellStart"/>
       <w:r>
         <w:rPr>
           <w:rFonts w:cs="B Nazanin"/>
@@ -764,7 +688,6 @@
         </w:rPr>
         <w:t>ctor</w:t>
       </w:r>
-      <w:proofErr w:type="spellEnd"/>
       <w:r>
         <w:rPr>
           <w:rFonts w:cs="B Nazanin" w:hint="cs"/>
@@ -822,17 +745,7 @@
           <w:sz w:val="23"/>
           <w:szCs w:val="23"/>
         </w:rPr>
-        <w:t xml:space="preserve">System-Defined Default </w:t>
-      </w:r>
-      <w:proofErr w:type="gramStart"/>
-      <w:r>
-        <w:rPr>
-          <w:rFonts w:ascii="Segoe UI" w:eastAsia="Times New Roman" w:hAnsi="Segoe UI" w:cs="Segoe UI"/>
-          <w:color w:val="3A3A3A"/>
-          <w:sz w:val="23"/>
-          <w:szCs w:val="23"/>
-        </w:rPr>
-        <w:t>Constructor</w:t>
+        <w:t>System-Defined Default Constructor</w:t>
       </w:r>
       <w:r>
         <w:rPr>
@@ -851,18 +764,7 @@
           <w:szCs w:val="23"/>
           <w:rtl/>
         </w:rPr>
-        <w:t xml:space="preserve"> :</w:t>
-      </w:r>
-      <w:proofErr w:type="gramEnd"/>
-      <w:r>
-        <w:rPr>
-          <w:rFonts w:ascii="Segoe UI" w:eastAsia="Times New Roman" w:hAnsi="Segoe UI" w:cs="Segoe UI" w:hint="cs"/>
-          <w:color w:val="3A3A3A"/>
-          <w:sz w:val="23"/>
-          <w:szCs w:val="23"/>
-          <w:rtl/>
-        </w:rPr>
-        <w:t xml:space="preserve"> سیستم تعریف می کند</w:t>
+        <w:t xml:space="preserve"> : سیستم تعریف می کند</w:t>
       </w:r>
       <w:r>
         <w:rPr>
@@ -1026,18 +928,7 @@
           <w:szCs w:val="23"/>
           <w:rtl/>
         </w:rPr>
-        <w:t xml:space="preserve"> توسط کامپایلر ساخته می </w:t>
-      </w:r>
-      <w:proofErr w:type="gramStart"/>
-      <w:r>
-        <w:rPr>
-          <w:rFonts w:ascii="Segoe UI" w:eastAsia="Times New Roman" w:hAnsi="Segoe UI" w:cs="Segoe UI" w:hint="cs"/>
-          <w:color w:val="3A3A3A"/>
-          <w:sz w:val="23"/>
-          <w:szCs w:val="23"/>
-          <w:rtl/>
-        </w:rPr>
-        <w:t>شودو</w:t>
+        <w:t xml:space="preserve"> توسط کامپایلر ساخته می شودو</w:t>
       </w:r>
       <w:r>
         <w:rPr>
@@ -1057,21 +948,8 @@
           <w:rtl/>
           <w:lang w:bidi="fa-IR"/>
         </w:rPr>
-        <w:t xml:space="preserve"> همیشه</w:t>
-      </w:r>
-      <w:proofErr w:type="gramEnd"/>
-      <w:r>
-        <w:rPr>
-          <w:rFonts w:ascii="Segoe UI" w:eastAsia="Times New Roman" w:hAnsi="Segoe UI" w:cs="Segoe UI" w:hint="cs"/>
-          <w:color w:val="3A3A3A"/>
-          <w:sz w:val="23"/>
-          <w:szCs w:val="23"/>
-          <w:rtl/>
-          <w:lang w:bidi="fa-IR"/>
-        </w:rPr>
-        <w:t xml:space="preserve"> </w:t>
-      </w:r>
-      <w:proofErr w:type="gramStart"/>
+        <w:t xml:space="preserve"> همیشه </w:t>
+      </w:r>
       <w:r>
         <w:rPr>
           <w:rFonts w:ascii="Segoe UI" w:eastAsia="Times New Roman" w:hAnsi="Segoe UI" w:cs="Segoe UI"/>
@@ -1091,19 +969,7 @@
           <w:rtl/>
           <w:lang w:bidi="fa-IR"/>
         </w:rPr>
-        <w:t xml:space="preserve"> و</w:t>
-      </w:r>
-      <w:proofErr w:type="gramEnd"/>
-      <w:r>
-        <w:rPr>
-          <w:rFonts w:ascii="Segoe UI" w:eastAsia="Times New Roman" w:hAnsi="Segoe UI" w:cs="Segoe UI" w:hint="cs"/>
-          <w:color w:val="3A3A3A"/>
-          <w:sz w:val="23"/>
-          <w:szCs w:val="23"/>
-          <w:rtl/>
-          <w:lang w:bidi="fa-IR"/>
-        </w:rPr>
-        <w:t xml:space="preserve"> </w:t>
+        <w:t xml:space="preserve"> و </w:t>
       </w:r>
       <w:r>
         <w:rPr>
@@ -1145,7 +1011,6 @@
         </w:rPr>
         <w:t>-</w:t>
       </w:r>
-      <w:proofErr w:type="gramStart"/>
       <w:r>
         <w:rPr>
           <w:rFonts w:ascii="Segoe UI" w:eastAsia="Times New Roman" w:hAnsi="Segoe UI" w:cs="Segoe UI"/>
@@ -1165,19 +1030,7 @@
           <w:rtl/>
           <w:lang w:bidi="fa-IR"/>
         </w:rPr>
-        <w:t xml:space="preserve"> می</w:t>
-      </w:r>
-      <w:proofErr w:type="gramEnd"/>
-      <w:r>
-        <w:rPr>
-          <w:rFonts w:ascii="Segoe UI" w:eastAsia="Times New Roman" w:hAnsi="Segoe UI" w:cs="Segoe UI" w:hint="cs"/>
-          <w:color w:val="3A3A3A"/>
-          <w:sz w:val="23"/>
-          <w:szCs w:val="23"/>
-          <w:rtl/>
-          <w:lang w:bidi="fa-IR"/>
-        </w:rPr>
-        <w:t xml:space="preserve"> باشد.</w:t>
+        <w:t xml:space="preserve"> می باشد.</w:t>
       </w:r>
       <w:r>
         <w:rPr>
@@ -2550,17 +2403,7 @@
           <w:sz w:val="23"/>
           <w:szCs w:val="23"/>
         </w:rPr>
-        <w:t xml:space="preserve">Copy </w:t>
-      </w:r>
-      <w:proofErr w:type="gramStart"/>
-      <w:r>
-        <w:rPr>
-          <w:rFonts w:ascii="Segoe UI" w:eastAsia="Times New Roman" w:hAnsi="Segoe UI" w:cs="Segoe UI"/>
-          <w:color w:val="3A3A3A"/>
-          <w:sz w:val="23"/>
-          <w:szCs w:val="23"/>
-        </w:rPr>
-        <w:t>Constructor</w:t>
+        <w:t>Copy Constructor</w:t>
       </w:r>
       <w:r>
         <w:rPr>
@@ -2579,16 +2422,98 @@
           <w:szCs w:val="23"/>
           <w:rtl/>
         </w:rPr>
-        <w:t xml:space="preserve"> :</w:t>
-      </w:r>
-      <w:proofErr w:type="gramEnd"/>
-      <w:r>
-        <w:rPr>
-          <w:rFonts w:ascii="Segoe UI" w:eastAsia="Times New Roman" w:hAnsi="Segoe UI" w:cs="Segoe UI" w:hint="cs"/>
-          <w:color w:val="3A3A3A"/>
-          <w:sz w:val="23"/>
-          <w:szCs w:val="23"/>
-          <w:rtl/>
+        <w:t xml:space="preserve"> : </w:t>
+      </w:r>
+      <w:r>
+        <w:rPr>
+          <w:rFonts w:ascii="Segoe UI" w:eastAsia="Times New Roman" w:hAnsi="Segoe UI" w:cs="Segoe UI" w:hint="cs"/>
+          <w:color w:val="3A3A3A"/>
+          <w:sz w:val="23"/>
+          <w:szCs w:val="23"/>
+          <w:rtl/>
+        </w:rPr>
+        <w:t xml:space="preserve">اگر بخواهیم </w:t>
+      </w:r>
+      <w:r>
+        <w:rPr>
+          <w:rFonts w:ascii="Segoe UI" w:eastAsia="Times New Roman" w:hAnsi="Segoe UI" w:cs="Segoe UI"/>
+          <w:color w:val="3A3A3A"/>
+          <w:sz w:val="23"/>
+          <w:szCs w:val="23"/>
+        </w:rPr>
+        <w:t xml:space="preserve">Multiple instance </w:t>
+      </w:r>
+      <w:r>
+        <w:rPr>
+          <w:rFonts w:ascii="Segoe UI" w:eastAsia="Times New Roman" w:hAnsi="Segoe UI" w:cs="Segoe UI" w:hint="cs"/>
+          <w:color w:val="3A3A3A"/>
+          <w:sz w:val="23"/>
+          <w:szCs w:val="23"/>
+          <w:rtl/>
+          <w:lang w:bidi="fa-IR"/>
+        </w:rPr>
+        <w:t xml:space="preserve"> با </w:t>
+      </w:r>
+      <w:r>
+        <w:rPr>
+          <w:rFonts w:ascii="Segoe UI" w:eastAsia="Times New Roman" w:hAnsi="Segoe UI" w:cs="Segoe UI"/>
+          <w:color w:val="3A3A3A"/>
+          <w:sz w:val="23"/>
+          <w:szCs w:val="23"/>
+          <w:lang w:bidi="fa-IR"/>
+        </w:rPr>
+        <w:t xml:space="preserve">Same-Value </w:t>
+      </w:r>
+      <w:r>
+        <w:rPr>
+          <w:rFonts w:ascii="Segoe UI" w:eastAsia="Times New Roman" w:hAnsi="Segoe UI" w:cs="Segoe UI" w:hint="cs"/>
+          <w:color w:val="3A3A3A"/>
+          <w:sz w:val="23"/>
+          <w:szCs w:val="23"/>
+          <w:rtl/>
+          <w:lang w:bidi="fa-IR"/>
+        </w:rPr>
+        <w:t xml:space="preserve"> دا</w:t>
+      </w:r>
+      <w:r>
+        <w:rPr>
+          <w:rFonts w:ascii="Segoe UI" w:eastAsia="Times New Roman" w:hAnsi="Segoe UI" w:cs="Segoe UI" w:hint="cs"/>
+          <w:color w:val="3A3A3A"/>
+          <w:sz w:val="23"/>
+          <w:szCs w:val="23"/>
+          <w:rtl/>
+          <w:lang w:bidi="fa-IR"/>
+        </w:rPr>
+        <w:t>ش</w:t>
+      </w:r>
+      <w:r>
+        <w:rPr>
+          <w:rFonts w:ascii="Segoe UI" w:eastAsia="Times New Roman" w:hAnsi="Segoe UI" w:cs="Segoe UI" w:hint="cs"/>
+          <w:color w:val="3A3A3A"/>
+          <w:sz w:val="23"/>
+          <w:szCs w:val="23"/>
+          <w:rtl/>
+          <w:lang w:bidi="fa-IR"/>
+        </w:rPr>
+        <w:t xml:space="preserve">ته باشیم آنگاه باید از </w:t>
+      </w:r>
+      <w:r>
+        <w:rPr>
+          <w:rFonts w:ascii="Segoe UI" w:eastAsia="Times New Roman" w:hAnsi="Segoe UI" w:cs="Segoe UI"/>
+          <w:color w:val="3A3A3A"/>
+          <w:sz w:val="23"/>
+          <w:szCs w:val="23"/>
+          <w:lang w:bidi="fa-IR"/>
+        </w:rPr>
+        <w:t>copy constructor</w:t>
+      </w:r>
+      <w:r>
+        <w:rPr>
+          <w:rFonts w:ascii="Segoe UI" w:eastAsia="Times New Roman" w:hAnsi="Segoe UI" w:cs="Segoe UI"/>
+          <w:color w:val="3A3A3A"/>
+          <w:sz w:val="23"/>
+          <w:szCs w:val="23"/>
+          <w:lang w:bidi="fa-IR"/>
         </w:rPr>
         <w:t xml:space="preserve"> </w:t>
       </w:r>
@@ -2599,170 +2524,9 @@
           <w:sz w:val="23"/>
           <w:szCs w:val="23"/>
           <w:rtl/>
-        </w:rPr>
-        <w:t xml:space="preserve">اگر بخواهیم </w:t>
-      </w:r>
-      <w:r>
-        <w:rPr>
-          <w:rFonts w:ascii="Segoe UI" w:eastAsia="Times New Roman" w:hAnsi="Segoe UI" w:cs="Segoe UI"/>
-          <w:color w:val="3A3A3A"/>
-          <w:sz w:val="23"/>
-          <w:szCs w:val="23"/>
-        </w:rPr>
-        <w:t xml:space="preserve">Multiple </w:t>
-      </w:r>
-      <w:proofErr w:type="gramStart"/>
-      <w:r>
-        <w:rPr>
-          <w:rFonts w:ascii="Segoe UI" w:eastAsia="Times New Roman" w:hAnsi="Segoe UI" w:cs="Segoe UI"/>
-          <w:color w:val="3A3A3A"/>
-          <w:sz w:val="23"/>
-          <w:szCs w:val="23"/>
-        </w:rPr>
-        <w:t xml:space="preserve">instance </w:t>
-      </w:r>
-      <w:r>
-        <w:rPr>
-          <w:rFonts w:ascii="Segoe UI" w:eastAsia="Times New Roman" w:hAnsi="Segoe UI" w:cs="Segoe UI" w:hint="cs"/>
-          <w:color w:val="3A3A3A"/>
-          <w:sz w:val="23"/>
-          <w:szCs w:val="23"/>
-          <w:rtl/>
-          <w:lang w:bidi="fa-IR"/>
-        </w:rPr>
-        <w:t xml:space="preserve"> با</w:t>
-      </w:r>
-      <w:proofErr w:type="gramEnd"/>
-      <w:r>
-        <w:rPr>
-          <w:rFonts w:ascii="Segoe UI" w:eastAsia="Times New Roman" w:hAnsi="Segoe UI" w:cs="Segoe UI" w:hint="cs"/>
-          <w:color w:val="3A3A3A"/>
-          <w:sz w:val="23"/>
-          <w:szCs w:val="23"/>
-          <w:rtl/>
-          <w:lang w:bidi="fa-IR"/>
-        </w:rPr>
-        <w:t xml:space="preserve"> </w:t>
-      </w:r>
-      <w:r>
-        <w:rPr>
-          <w:rFonts w:ascii="Segoe UI" w:eastAsia="Times New Roman" w:hAnsi="Segoe UI" w:cs="Segoe UI"/>
-          <w:color w:val="3A3A3A"/>
-          <w:sz w:val="23"/>
-          <w:szCs w:val="23"/>
-          <w:lang w:bidi="fa-IR"/>
-        </w:rPr>
-        <w:t>Same-</w:t>
-      </w:r>
-      <w:proofErr w:type="gramStart"/>
-      <w:r>
-        <w:rPr>
-          <w:rFonts w:ascii="Segoe UI" w:eastAsia="Times New Roman" w:hAnsi="Segoe UI" w:cs="Segoe UI"/>
-          <w:color w:val="3A3A3A"/>
-          <w:sz w:val="23"/>
-          <w:szCs w:val="23"/>
-          <w:lang w:bidi="fa-IR"/>
-        </w:rPr>
-        <w:t xml:space="preserve">Value </w:t>
-      </w:r>
-      <w:r>
-        <w:rPr>
-          <w:rFonts w:ascii="Segoe UI" w:eastAsia="Times New Roman" w:hAnsi="Segoe UI" w:cs="Segoe UI" w:hint="cs"/>
-          <w:color w:val="3A3A3A"/>
-          <w:sz w:val="23"/>
-          <w:szCs w:val="23"/>
-          <w:rtl/>
-          <w:lang w:bidi="fa-IR"/>
-        </w:rPr>
-        <w:t xml:space="preserve"> دا</w:t>
-      </w:r>
-      <w:r>
-        <w:rPr>
-          <w:rFonts w:ascii="Segoe UI" w:eastAsia="Times New Roman" w:hAnsi="Segoe UI" w:cs="Segoe UI" w:hint="cs"/>
-          <w:color w:val="3A3A3A"/>
-          <w:sz w:val="23"/>
-          <w:szCs w:val="23"/>
-          <w:rtl/>
-          <w:lang w:bidi="fa-IR"/>
-        </w:rPr>
-        <w:t>ش</w:t>
-      </w:r>
-      <w:r>
-        <w:rPr>
-          <w:rFonts w:ascii="Segoe UI" w:eastAsia="Times New Roman" w:hAnsi="Segoe UI" w:cs="Segoe UI" w:hint="cs"/>
-          <w:color w:val="3A3A3A"/>
-          <w:sz w:val="23"/>
-          <w:szCs w:val="23"/>
-          <w:rtl/>
-          <w:lang w:bidi="fa-IR"/>
-        </w:rPr>
-        <w:t>ته</w:t>
-      </w:r>
-      <w:proofErr w:type="gramEnd"/>
-      <w:r>
-        <w:rPr>
-          <w:rFonts w:ascii="Segoe UI" w:eastAsia="Times New Roman" w:hAnsi="Segoe UI" w:cs="Segoe UI" w:hint="cs"/>
-          <w:color w:val="3A3A3A"/>
-          <w:sz w:val="23"/>
-          <w:szCs w:val="23"/>
-          <w:rtl/>
-          <w:lang w:bidi="fa-IR"/>
-        </w:rPr>
-        <w:t xml:space="preserve"> باشیم آنگاه باید از </w:t>
-      </w:r>
-      <w:r>
-        <w:rPr>
-          <w:rFonts w:ascii="Segoe UI" w:eastAsia="Times New Roman" w:hAnsi="Segoe UI" w:cs="Segoe UI"/>
-          <w:color w:val="3A3A3A"/>
-          <w:sz w:val="23"/>
-          <w:szCs w:val="23"/>
-          <w:lang w:bidi="fa-IR"/>
-        </w:rPr>
-        <w:t xml:space="preserve">copy </w:t>
-      </w:r>
-      <w:proofErr w:type="gramStart"/>
-      <w:r>
-        <w:rPr>
-          <w:rFonts w:ascii="Segoe UI" w:eastAsia="Times New Roman" w:hAnsi="Segoe UI" w:cs="Segoe UI"/>
-          <w:color w:val="3A3A3A"/>
-          <w:sz w:val="23"/>
-          <w:szCs w:val="23"/>
-          <w:lang w:bidi="fa-IR"/>
-        </w:rPr>
-        <w:t>constructor</w:t>
-      </w:r>
-      <w:r>
-        <w:rPr>
-          <w:rFonts w:ascii="Segoe UI" w:eastAsia="Times New Roman" w:hAnsi="Segoe UI" w:cs="Segoe UI"/>
-          <w:color w:val="3A3A3A"/>
-          <w:sz w:val="23"/>
-          <w:szCs w:val="23"/>
-          <w:lang w:bidi="fa-IR"/>
-        </w:rPr>
-        <w:t xml:space="preserve"> </w:t>
-      </w:r>
-      <w:r>
-        <w:rPr>
-          <w:rFonts w:ascii="Segoe UI" w:eastAsia="Times New Roman" w:hAnsi="Segoe UI" w:cs="Segoe UI" w:hint="cs"/>
-          <w:color w:val="3A3A3A"/>
-          <w:sz w:val="23"/>
-          <w:szCs w:val="23"/>
-          <w:rtl/>
-          <w:lang w:bidi="fa-IR"/>
-        </w:rPr>
-        <w:t xml:space="preserve"> استفاده</w:t>
-      </w:r>
-      <w:proofErr w:type="gramEnd"/>
-      <w:r>
-        <w:rPr>
-          <w:rFonts w:ascii="Segoe UI" w:eastAsia="Times New Roman" w:hAnsi="Segoe UI" w:cs="Segoe UI" w:hint="cs"/>
-          <w:color w:val="3A3A3A"/>
-          <w:sz w:val="23"/>
-          <w:szCs w:val="23"/>
-          <w:rtl/>
-          <w:lang w:bidi="fa-IR"/>
-        </w:rPr>
-        <w:t xml:space="preserve"> کینم</w:t>
+          <w:lang w:bidi="fa-IR"/>
+        </w:rPr>
+        <w:t xml:space="preserve"> استفاده کینم</w:t>
       </w:r>
     </w:p>
     <w:p>
@@ -3104,7 +2868,6 @@
         </w:rPr>
         <w:t xml:space="preserve"> </w:t>
       </w:r>
-      <w:proofErr w:type="gramStart"/>
       <w:r>
         <w:rPr>
           <w:rFonts w:ascii="Segoe UI" w:eastAsia="Times New Roman" w:hAnsi="Segoe UI" w:cs="Segoe UI"/>
@@ -3137,7 +2900,6 @@
         </w:rPr>
         <w:t>فراخوانی</w:t>
       </w:r>
-      <w:proofErr w:type="gramEnd"/>
       <w:r>
         <w:rPr>
           <w:rFonts w:ascii="Segoe UI" w:eastAsia="Times New Roman" w:hAnsi="Segoe UI" w:cs="Segoe UI" w:hint="cs"/>
@@ -3374,53 +3136,29 @@
           <w:color w:val="3A3A3A"/>
           <w:sz w:val="23"/>
           <w:szCs w:val="23"/>
-          <w:rtl/>
-          <w:lang w:bidi="fa-IR"/>
-        </w:rPr>
-      </w:pPr>
-      <w:r>
-        <w:rPr>
-          <w:rFonts w:ascii="Segoe UI" w:eastAsia="Times New Roman" w:hAnsi="Segoe UI" w:cs="Segoe UI"/>
-          <w:color w:val="3A3A3A"/>
-          <w:sz w:val="23"/>
-          <w:szCs w:val="23"/>
-          <w:lang w:bidi="fa-IR"/>
-        </w:rPr>
-        <w:t xml:space="preserve">Static </w:t>
-      </w:r>
-      <w:proofErr w:type="gramStart"/>
-      <w:r>
-        <w:rPr>
-          <w:rFonts w:ascii="Segoe UI" w:eastAsia="Times New Roman" w:hAnsi="Segoe UI" w:cs="Segoe UI"/>
-          <w:color w:val="3A3A3A"/>
-          <w:sz w:val="23"/>
-          <w:szCs w:val="23"/>
-          <w:lang w:bidi="fa-IR"/>
-        </w:rPr>
-        <w:t>Constructor</w:t>
-      </w:r>
-      <w:r>
-        <w:rPr>
-          <w:rFonts w:ascii="Segoe UI" w:eastAsia="Times New Roman" w:hAnsi="Segoe UI" w:cs="Segoe UI" w:hint="cs"/>
-          <w:color w:val="3A3A3A"/>
-          <w:sz w:val="23"/>
-          <w:szCs w:val="23"/>
-          <w:rtl/>
-          <w:lang w:bidi="fa-IR"/>
-        </w:rPr>
-        <w:t xml:space="preserve">  را</w:t>
-      </w:r>
-      <w:proofErr w:type="gramEnd"/>
-      <w:r>
-        <w:rPr>
-          <w:rFonts w:ascii="Segoe UI" w:eastAsia="Times New Roman" w:hAnsi="Segoe UI" w:cs="Segoe UI" w:hint="cs"/>
-          <w:color w:val="3A3A3A"/>
-          <w:sz w:val="23"/>
-          <w:szCs w:val="23"/>
-          <w:rtl/>
-          <w:lang w:bidi="fa-IR"/>
-        </w:rPr>
-        <w:t xml:space="preserve"> نم</w:t>
+          <w:lang w:bidi="fa-IR"/>
+        </w:rPr>
+      </w:pPr>
+      <w:r>
+        <w:rPr>
+          <w:rFonts w:ascii="Segoe UI" w:eastAsia="Times New Roman" w:hAnsi="Segoe UI" w:cs="Segoe UI"/>
+          <w:color w:val="3A3A3A"/>
+          <w:sz w:val="23"/>
+          <w:szCs w:val="23"/>
+          <w:lang w:bidi="fa-IR"/>
+        </w:rPr>
+        <w:t>Static Constructor</w:t>
+      </w:r>
+      <w:r>
+        <w:rPr>
+          <w:rFonts w:ascii="Segoe UI" w:eastAsia="Times New Roman" w:hAnsi="Segoe UI" w:cs="Segoe UI" w:hint="cs"/>
+          <w:color w:val="3A3A3A"/>
+          <w:sz w:val="23"/>
+          <w:szCs w:val="23"/>
+          <w:rtl/>
+          <w:lang w:bidi="fa-IR"/>
+        </w:rPr>
+        <w:t xml:space="preserve">  را نم</w:t>
       </w:r>
       <w:r>
         <w:rPr>
@@ -3454,7 +3192,6 @@
         </w:rPr>
         <w:t xml:space="preserve">زیرا به صورت </w:t>
       </w:r>
-      <w:proofErr w:type="gramStart"/>
       <w:r>
         <w:rPr>
           <w:rFonts w:ascii="Segoe UI" w:eastAsia="Times New Roman" w:hAnsi="Segoe UI" w:cs="Segoe UI"/>
@@ -3474,19 +3211,7 @@
           <w:rtl/>
           <w:lang w:bidi="fa-IR"/>
         </w:rPr>
-        <w:t xml:space="preserve"> اجرا</w:t>
-      </w:r>
-      <w:proofErr w:type="gramEnd"/>
-      <w:r>
-        <w:rPr>
-          <w:rFonts w:ascii="Segoe UI" w:eastAsia="Times New Roman" w:hAnsi="Segoe UI" w:cs="Segoe UI" w:hint="cs"/>
-          <w:color w:val="3A3A3A"/>
-          <w:sz w:val="23"/>
-          <w:szCs w:val="23"/>
-          <w:rtl/>
-          <w:lang w:bidi="fa-IR"/>
-        </w:rPr>
-        <w:t xml:space="preserve"> میشود و فرصتی برای ارسال پارمتر نیست،</w:t>
+        <w:t xml:space="preserve"> اجرا میشود و فرصتی برای ارسال پارمتر نیست،</w:t>
       </w:r>
       <w:r>
         <w:rPr>
@@ -3519,6 +3244,159 @@
           <w:lang w:bidi="fa-IR"/>
         </w:rPr>
         <w:t xml:space="preserve"> امکان پذیر نیست.</w:t>
+      </w:r>
+    </w:p>
+    <w:p>
+      <w:pPr>
+        <w:bidi/>
+        <w:rPr>
+          <w:rFonts w:ascii="Segoe UI" w:eastAsia="Times New Roman" w:hAnsi="Segoe UI" w:cs="Segoe UI"/>
+          <w:color w:val="3A3A3A"/>
+          <w:sz w:val="23"/>
+          <w:szCs w:val="23"/>
+          <w:rtl/>
+          <w:lang w:bidi="fa-IR"/>
+        </w:rPr>
+      </w:pPr>
+      <w:r>
+        <w:rPr>
+          <w:rFonts w:ascii="Segoe UI" w:eastAsia="Times New Roman" w:hAnsi="Segoe UI" w:cs="Segoe UI"/>
+          <w:color w:val="3A3A3A"/>
+          <w:sz w:val="23"/>
+          <w:szCs w:val="23"/>
+          <w:lang w:bidi="fa-IR"/>
+        </w:rPr>
+        <w:lastRenderedPageBreak/>
+        <w:t>Static Constructor</w:t>
+      </w:r>
+      <w:r>
+        <w:rPr>
+          <w:rFonts w:ascii="Segoe UI" w:eastAsia="Times New Roman" w:hAnsi="Segoe UI" w:cs="Segoe UI" w:hint="cs"/>
+          <w:color w:val="3A3A3A"/>
+          <w:sz w:val="23"/>
+          <w:szCs w:val="23"/>
+          <w:rtl/>
+          <w:lang w:bidi="fa-IR"/>
+        </w:rPr>
+        <w:t xml:space="preserve"> برای </w:t>
+      </w:r>
+      <w:r>
+        <w:rPr>
+          <w:rFonts w:ascii="Segoe UI" w:eastAsia="Times New Roman" w:hAnsi="Segoe UI" w:cs="Segoe UI"/>
+          <w:color w:val="3A3A3A"/>
+          <w:sz w:val="23"/>
+          <w:szCs w:val="23"/>
+          <w:lang w:bidi="fa-IR"/>
+        </w:rPr>
+        <w:t>Initialize</w:t>
+      </w:r>
+      <w:r>
+        <w:rPr>
+          <w:rFonts w:ascii="Segoe UI" w:eastAsia="Times New Roman" w:hAnsi="Segoe UI" w:cs="Segoe UI"/>
+          <w:color w:val="3A3A3A"/>
+          <w:sz w:val="23"/>
+          <w:szCs w:val="23"/>
+          <w:lang w:bidi="fa-IR"/>
+        </w:rPr>
+        <w:t xml:space="preserve"> the Static Members</w:t>
+      </w:r>
+      <w:r>
+        <w:rPr>
+          <w:rFonts w:ascii="Segoe UI" w:eastAsia="Times New Roman" w:hAnsi="Segoe UI" w:cs="Segoe UI" w:hint="cs"/>
+          <w:color w:val="3A3A3A"/>
+          <w:sz w:val="23"/>
+          <w:szCs w:val="23"/>
+          <w:rtl/>
+          <w:lang w:bidi="fa-IR"/>
+        </w:rPr>
+        <w:t xml:space="preserve"> به صورت اتومات </w:t>
+      </w:r>
+      <w:r>
+        <w:rPr>
+          <w:rFonts w:ascii="Segoe UI" w:eastAsia="Times New Roman" w:hAnsi="Segoe UI" w:cs="Segoe UI"/>
+          <w:color w:val="3A3A3A"/>
+          <w:sz w:val="23"/>
+          <w:szCs w:val="23"/>
+          <w:lang w:bidi="fa-IR"/>
+        </w:rPr>
+        <w:t>Call</w:t>
+      </w:r>
+      <w:r>
+        <w:rPr>
+          <w:rFonts w:ascii="Segoe UI" w:eastAsia="Times New Roman" w:hAnsi="Segoe UI" w:cs="Segoe UI" w:hint="cs"/>
+          <w:color w:val="3A3A3A"/>
+          <w:sz w:val="23"/>
+          <w:szCs w:val="23"/>
+          <w:rtl/>
+          <w:lang w:bidi="fa-IR"/>
+        </w:rPr>
+        <w:t xml:space="preserve"> می شود.</w:t>
+      </w:r>
+    </w:p>
+    <w:p>
+      <w:pPr>
+        <w:bidi/>
+        <w:rPr>
+          <w:rFonts w:ascii="Segoe UI" w:eastAsia="Times New Roman" w:hAnsi="Segoe UI" w:cs="Segoe UI" w:hint="cs"/>
+          <w:color w:val="3A3A3A"/>
+          <w:sz w:val="23"/>
+          <w:szCs w:val="23"/>
+          <w:rtl/>
+          <w:lang w:bidi="fa-IR"/>
+        </w:rPr>
+      </w:pPr>
+      <w:r>
+        <w:rPr>
+          <w:rFonts w:ascii="Segoe UI" w:eastAsia="Times New Roman" w:hAnsi="Segoe UI" w:cs="Segoe UI" w:hint="cs"/>
+          <w:color w:val="3A3A3A"/>
+          <w:sz w:val="23"/>
+          <w:szCs w:val="23"/>
+          <w:rtl/>
+          <w:lang w:bidi="fa-IR"/>
+        </w:rPr>
+        <w:t xml:space="preserve">در تعریف </w:t>
+      </w:r>
+      <w:r>
+        <w:rPr>
+          <w:rFonts w:ascii="Segoe UI" w:eastAsia="Times New Roman" w:hAnsi="Segoe UI" w:cs="Segoe UI"/>
+          <w:color w:val="3A3A3A"/>
+          <w:sz w:val="23"/>
+          <w:szCs w:val="23"/>
+          <w:lang w:bidi="fa-IR"/>
+        </w:rPr>
+        <w:t>Static Constructor</w:t>
+      </w:r>
+      <w:r>
+        <w:rPr>
+          <w:rFonts w:ascii="Segoe UI" w:eastAsia="Times New Roman" w:hAnsi="Segoe UI" w:cs="Segoe UI" w:hint="cs"/>
+          <w:color w:val="3A3A3A"/>
+          <w:sz w:val="23"/>
+          <w:szCs w:val="23"/>
+          <w:rtl/>
+          <w:lang w:bidi="fa-IR"/>
+        </w:rPr>
+        <w:t xml:space="preserve"> هیچ </w:t>
+      </w:r>
+      <w:r>
+        <w:rPr>
+          <w:rFonts w:ascii="Segoe UI" w:eastAsia="Times New Roman" w:hAnsi="Segoe UI" w:cs="Segoe UI"/>
+          <w:color w:val="3A3A3A"/>
+          <w:sz w:val="23"/>
+          <w:szCs w:val="23"/>
+          <w:lang w:bidi="fa-IR"/>
+        </w:rPr>
+        <w:t>Access Specifiers</w:t>
+      </w:r>
+      <w:r>
+        <w:rPr>
+          <w:rFonts w:ascii="Segoe UI" w:eastAsia="Times New Roman" w:hAnsi="Segoe UI" w:cs="Segoe UI" w:hint="cs"/>
+          <w:color w:val="3A3A3A"/>
+          <w:sz w:val="23"/>
+          <w:szCs w:val="23"/>
+          <w:rtl/>
+          <w:lang w:bidi="fa-IR"/>
+        </w:rPr>
+        <w:t xml:space="preserve"> وجود ندارد.</w:t>
       </w:r>
     </w:p>
     <w:p>

</xml_diff>

<commit_message>
Static and Non-Static Constructors
Static and Non-Static Constructors
</commit_message>
<xml_diff>
--- a/c# Learning.docx
+++ b/c# Learning.docx
@@ -26,8 +26,22 @@
           <w:szCs w:val="32"/>
           <w:lang w:bidi="fa-IR"/>
         </w:rPr>
-        <w:t>Constructors in c#</w:t>
-      </w:r>
+        <w:t xml:space="preserve">Constructors in </w:t>
+      </w:r>
+      <w:proofErr w:type="spellStart"/>
+      <w:r>
+        <w:rPr>
+          <w:rFonts w:cs="B Nazanin"/>
+          <w:b/>
+          <w:bCs/>
+          <w:color w:val="00B0F0"/>
+          <w:sz w:val="32"/>
+          <w:szCs w:val="32"/>
+          <w:lang w:bidi="fa-IR"/>
+        </w:rPr>
+        <w:t>c#</w:t>
+      </w:r>
+      <w:proofErr w:type="spellEnd"/>
     </w:p>
     <w:p>
       <w:pPr>
@@ -181,6 +195,7 @@
         </w:rPr>
         <w:t xml:space="preserve"> هیچ </w:t>
       </w:r>
+      <w:proofErr w:type="spellStart"/>
       <w:r>
         <w:rPr>
           <w:rFonts w:cs="B Nazanin"/>
@@ -191,7 +206,33 @@
           <w:szCs w:val="28"/>
           <w:lang w:bidi="fa-IR"/>
         </w:rPr>
-        <w:t xml:space="preserve">ReturnType Value </w:t>
+        <w:t>ReturnType</w:t>
+      </w:r>
+      <w:proofErr w:type="spellEnd"/>
+      <w:r>
+        <w:rPr>
+          <w:rFonts w:cs="B Nazanin"/>
+          <w:b/>
+          <w:bCs/>
+          <w:color w:val="000000" w:themeColor="text1"/>
+          <w:sz w:val="28"/>
+          <w:szCs w:val="28"/>
+          <w:lang w:bidi="fa-IR"/>
+        </w:rPr>
+        <w:t xml:space="preserve"> </w:t>
+      </w:r>
+      <w:proofErr w:type="gramStart"/>
+      <w:r>
+        <w:rPr>
+          <w:rFonts w:cs="B Nazanin"/>
+          <w:b/>
+          <w:bCs/>
+          <w:color w:val="000000" w:themeColor="text1"/>
+          <w:sz w:val="28"/>
+          <w:szCs w:val="28"/>
+          <w:lang w:bidi="fa-IR"/>
+        </w:rPr>
+        <w:t xml:space="preserve">Value </w:t>
       </w:r>
       <w:r>
         <w:rPr>
@@ -204,7 +245,21 @@
           <w:rtl/>
           <w:lang w:bidi="fa-IR"/>
         </w:rPr>
-        <w:t xml:space="preserve"> ندارد.</w:t>
+        <w:t xml:space="preserve"> ندارد</w:t>
+      </w:r>
+      <w:proofErr w:type="gramEnd"/>
+      <w:r>
+        <w:rPr>
+          <w:rFonts w:cs="B Nazanin" w:hint="cs"/>
+          <w:b/>
+          <w:bCs/>
+          <w:color w:val="000000" w:themeColor="text1"/>
+          <w:sz w:val="28"/>
+          <w:szCs w:val="28"/>
+          <w:rtl/>
+          <w:lang w:bidi="fa-IR"/>
+        </w:rPr>
+        <w:t>.</w:t>
       </w:r>
     </w:p>
     <w:p>
@@ -662,7 +717,27 @@
           <w:color w:val="000000"/>
           <w:bdr w:val="none" w:sz="0" w:space="0" w:color="auto" w:frame="1"/>
         </w:rPr>
-        <w:t>Default or Parameterless Constructors in C#</w:t>
+        <w:t xml:space="preserve">Default or </w:t>
+      </w:r>
+      <w:proofErr w:type="spellStart"/>
+      <w:r>
+        <w:rPr>
+          <w:rStyle w:val="Strong"/>
+          <w:rFonts w:asciiTheme="majorBidi" w:hAnsiTheme="majorBidi"/>
+          <w:color w:val="000000"/>
+          <w:bdr w:val="none" w:sz="0" w:space="0" w:color="auto" w:frame="1"/>
+        </w:rPr>
+        <w:t>Parameterless</w:t>
+      </w:r>
+      <w:proofErr w:type="spellEnd"/>
+      <w:r>
+        <w:rPr>
+          <w:rStyle w:val="Strong"/>
+          <w:rFonts w:asciiTheme="majorBidi" w:hAnsiTheme="majorBidi"/>
+          <w:color w:val="000000"/>
+          <w:bdr w:val="none" w:sz="0" w:space="0" w:color="auto" w:frame="1"/>
+        </w:rPr>
+        <w:t xml:space="preserve"> Constructors in C#</w:t>
       </w:r>
     </w:p>
     <w:p>
@@ -681,6 +756,7 @@
         </w:rPr>
         <w:t xml:space="preserve">اگر </w:t>
       </w:r>
+      <w:proofErr w:type="spellStart"/>
       <w:r>
         <w:rPr>
           <w:rFonts w:cs="B Nazanin"/>
@@ -688,6 +764,7 @@
         </w:rPr>
         <w:t>ctor</w:t>
       </w:r>
+      <w:proofErr w:type="spellEnd"/>
       <w:r>
         <w:rPr>
           <w:rFonts w:cs="B Nazanin" w:hint="cs"/>
@@ -745,7 +822,17 @@
           <w:sz w:val="23"/>
           <w:szCs w:val="23"/>
         </w:rPr>
-        <w:t>System-Defined Default Constructor</w:t>
+        <w:t xml:space="preserve">System-Defined Default </w:t>
+      </w:r>
+      <w:proofErr w:type="gramStart"/>
+      <w:r>
+        <w:rPr>
+          <w:rFonts w:ascii="Segoe UI" w:eastAsia="Times New Roman" w:hAnsi="Segoe UI" w:cs="Segoe UI"/>
+          <w:color w:val="3A3A3A"/>
+          <w:sz w:val="23"/>
+          <w:szCs w:val="23"/>
+        </w:rPr>
+        <w:t>Constructor</w:t>
       </w:r>
       <w:r>
         <w:rPr>
@@ -764,7 +851,18 @@
           <w:szCs w:val="23"/>
           <w:rtl/>
         </w:rPr>
-        <w:t xml:space="preserve"> : سیستم تعریف می کند</w:t>
+        <w:t xml:space="preserve"> :</w:t>
+      </w:r>
+      <w:proofErr w:type="gramEnd"/>
+      <w:r>
+        <w:rPr>
+          <w:rFonts w:ascii="Segoe UI" w:eastAsia="Times New Roman" w:hAnsi="Segoe UI" w:cs="Segoe UI" w:hint="cs"/>
+          <w:color w:val="3A3A3A"/>
+          <w:sz w:val="23"/>
+          <w:szCs w:val="23"/>
+          <w:rtl/>
+        </w:rPr>
+        <w:t xml:space="preserve"> سیستم تعریف می کند</w:t>
       </w:r>
       <w:r>
         <w:rPr>
@@ -928,7 +1026,18 @@
           <w:szCs w:val="23"/>
           <w:rtl/>
         </w:rPr>
-        <w:t xml:space="preserve"> توسط کامپایلر ساخته می شودو</w:t>
+        <w:t xml:space="preserve"> توسط کامپایلر ساخته می </w:t>
+      </w:r>
+      <w:proofErr w:type="gramStart"/>
+      <w:r>
+        <w:rPr>
+          <w:rFonts w:ascii="Segoe UI" w:eastAsia="Times New Roman" w:hAnsi="Segoe UI" w:cs="Segoe UI" w:hint="cs"/>
+          <w:color w:val="3A3A3A"/>
+          <w:sz w:val="23"/>
+          <w:szCs w:val="23"/>
+          <w:rtl/>
+        </w:rPr>
+        <w:t>شودو</w:t>
       </w:r>
       <w:r>
         <w:rPr>
@@ -948,8 +1057,21 @@
           <w:rtl/>
           <w:lang w:bidi="fa-IR"/>
         </w:rPr>
-        <w:t xml:space="preserve"> همیشه </w:t>
-      </w:r>
+        <w:t xml:space="preserve"> همیشه</w:t>
+      </w:r>
+      <w:proofErr w:type="gramEnd"/>
+      <w:r>
+        <w:rPr>
+          <w:rFonts w:ascii="Segoe UI" w:eastAsia="Times New Roman" w:hAnsi="Segoe UI" w:cs="Segoe UI" w:hint="cs"/>
+          <w:color w:val="3A3A3A"/>
+          <w:sz w:val="23"/>
+          <w:szCs w:val="23"/>
+          <w:rtl/>
+          <w:lang w:bidi="fa-IR"/>
+        </w:rPr>
+        <w:t xml:space="preserve"> </w:t>
+      </w:r>
+      <w:proofErr w:type="gramStart"/>
       <w:r>
         <w:rPr>
           <w:rFonts w:ascii="Segoe UI" w:eastAsia="Times New Roman" w:hAnsi="Segoe UI" w:cs="Segoe UI"/>
@@ -969,7 +1091,19 @@
           <w:rtl/>
           <w:lang w:bidi="fa-IR"/>
         </w:rPr>
-        <w:t xml:space="preserve"> و </w:t>
+        <w:t xml:space="preserve"> و</w:t>
+      </w:r>
+      <w:proofErr w:type="gramEnd"/>
+      <w:r>
+        <w:rPr>
+          <w:rFonts w:ascii="Segoe UI" w:eastAsia="Times New Roman" w:hAnsi="Segoe UI" w:cs="Segoe UI" w:hint="cs"/>
+          <w:color w:val="3A3A3A"/>
+          <w:sz w:val="23"/>
+          <w:szCs w:val="23"/>
+          <w:rtl/>
+          <w:lang w:bidi="fa-IR"/>
+        </w:rPr>
+        <w:t xml:space="preserve"> </w:t>
       </w:r>
       <w:r>
         <w:rPr>
@@ -1011,6 +1145,7 @@
         </w:rPr>
         <w:t>-</w:t>
       </w:r>
+      <w:proofErr w:type="gramStart"/>
       <w:r>
         <w:rPr>
           <w:rFonts w:ascii="Segoe UI" w:eastAsia="Times New Roman" w:hAnsi="Segoe UI" w:cs="Segoe UI"/>
@@ -1030,7 +1165,19 @@
           <w:rtl/>
           <w:lang w:bidi="fa-IR"/>
         </w:rPr>
-        <w:t xml:space="preserve"> می باشد.</w:t>
+        <w:t xml:space="preserve"> می</w:t>
+      </w:r>
+      <w:proofErr w:type="gramEnd"/>
+      <w:r>
+        <w:rPr>
+          <w:rFonts w:ascii="Segoe UI" w:eastAsia="Times New Roman" w:hAnsi="Segoe UI" w:cs="Segoe UI" w:hint="cs"/>
+          <w:color w:val="3A3A3A"/>
+          <w:sz w:val="23"/>
+          <w:szCs w:val="23"/>
+          <w:rtl/>
+          <w:lang w:bidi="fa-IR"/>
+        </w:rPr>
+        <w:t xml:space="preserve"> باشد.</w:t>
       </w:r>
       <w:r>
         <w:rPr>
@@ -2403,7 +2550,17 @@
           <w:sz w:val="23"/>
           <w:szCs w:val="23"/>
         </w:rPr>
-        <w:t>Copy Constructor</w:t>
+        <w:t xml:space="preserve">Copy </w:t>
+      </w:r>
+      <w:proofErr w:type="gramStart"/>
+      <w:r>
+        <w:rPr>
+          <w:rFonts w:ascii="Segoe UI" w:eastAsia="Times New Roman" w:hAnsi="Segoe UI" w:cs="Segoe UI"/>
+          <w:color w:val="3A3A3A"/>
+          <w:sz w:val="23"/>
+          <w:szCs w:val="23"/>
+        </w:rPr>
+        <w:t>Constructor</w:t>
       </w:r>
       <w:r>
         <w:rPr>
@@ -2422,7 +2579,18 @@
           <w:szCs w:val="23"/>
           <w:rtl/>
         </w:rPr>
-        <w:t xml:space="preserve"> : </w:t>
+        <w:t xml:space="preserve"> :</w:t>
+      </w:r>
+      <w:proofErr w:type="gramEnd"/>
+      <w:r>
+        <w:rPr>
+          <w:rFonts w:ascii="Segoe UI" w:eastAsia="Times New Roman" w:hAnsi="Segoe UI" w:cs="Segoe UI" w:hint="cs"/>
+          <w:color w:val="3A3A3A"/>
+          <w:sz w:val="23"/>
+          <w:szCs w:val="23"/>
+          <w:rtl/>
+        </w:rPr>
+        <w:t xml:space="preserve"> </w:t>
       </w:r>
       <w:r>
         <w:rPr>
@@ -2441,28 +2609,61 @@
           <w:sz w:val="23"/>
           <w:szCs w:val="23"/>
         </w:rPr>
-        <w:t xml:space="preserve">Multiple instance </w:t>
-      </w:r>
-      <w:r>
-        <w:rPr>
-          <w:rFonts w:ascii="Segoe UI" w:eastAsia="Times New Roman" w:hAnsi="Segoe UI" w:cs="Segoe UI" w:hint="cs"/>
-          <w:color w:val="3A3A3A"/>
-          <w:sz w:val="23"/>
-          <w:szCs w:val="23"/>
-          <w:rtl/>
-          <w:lang w:bidi="fa-IR"/>
-        </w:rPr>
-        <w:t xml:space="preserve"> با </w:t>
-      </w:r>
-      <w:r>
-        <w:rPr>
-          <w:rFonts w:ascii="Segoe UI" w:eastAsia="Times New Roman" w:hAnsi="Segoe UI" w:cs="Segoe UI"/>
-          <w:color w:val="3A3A3A"/>
-          <w:sz w:val="23"/>
-          <w:szCs w:val="23"/>
-          <w:lang w:bidi="fa-IR"/>
-        </w:rPr>
-        <w:t xml:space="preserve">Same-Value </w:t>
+        <w:t xml:space="preserve">Multiple </w:t>
+      </w:r>
+      <w:proofErr w:type="gramStart"/>
+      <w:r>
+        <w:rPr>
+          <w:rFonts w:ascii="Segoe UI" w:eastAsia="Times New Roman" w:hAnsi="Segoe UI" w:cs="Segoe UI"/>
+          <w:color w:val="3A3A3A"/>
+          <w:sz w:val="23"/>
+          <w:szCs w:val="23"/>
+        </w:rPr>
+        <w:t xml:space="preserve">instance </w:t>
+      </w:r>
+      <w:r>
+        <w:rPr>
+          <w:rFonts w:ascii="Segoe UI" w:eastAsia="Times New Roman" w:hAnsi="Segoe UI" w:cs="Segoe UI" w:hint="cs"/>
+          <w:color w:val="3A3A3A"/>
+          <w:sz w:val="23"/>
+          <w:szCs w:val="23"/>
+          <w:rtl/>
+          <w:lang w:bidi="fa-IR"/>
+        </w:rPr>
+        <w:t xml:space="preserve"> با</w:t>
+      </w:r>
+      <w:proofErr w:type="gramEnd"/>
+      <w:r>
+        <w:rPr>
+          <w:rFonts w:ascii="Segoe UI" w:eastAsia="Times New Roman" w:hAnsi="Segoe UI" w:cs="Segoe UI" w:hint="cs"/>
+          <w:color w:val="3A3A3A"/>
+          <w:sz w:val="23"/>
+          <w:szCs w:val="23"/>
+          <w:rtl/>
+          <w:lang w:bidi="fa-IR"/>
+        </w:rPr>
+        <w:t xml:space="preserve"> </w:t>
+      </w:r>
+      <w:r>
+        <w:rPr>
+          <w:rFonts w:ascii="Segoe UI" w:eastAsia="Times New Roman" w:hAnsi="Segoe UI" w:cs="Segoe UI"/>
+          <w:color w:val="3A3A3A"/>
+          <w:sz w:val="23"/>
+          <w:szCs w:val="23"/>
+          <w:lang w:bidi="fa-IR"/>
+        </w:rPr>
+        <w:t>Same-</w:t>
+      </w:r>
+      <w:proofErr w:type="gramStart"/>
+      <w:r>
+        <w:rPr>
+          <w:rFonts w:ascii="Segoe UI" w:eastAsia="Times New Roman" w:hAnsi="Segoe UI" w:cs="Segoe UI"/>
+          <w:color w:val="3A3A3A"/>
+          <w:sz w:val="23"/>
+          <w:szCs w:val="23"/>
+          <w:lang w:bidi="fa-IR"/>
+        </w:rPr>
+        <w:t xml:space="preserve">Value </w:t>
       </w:r>
       <w:r>
         <w:rPr>
@@ -2495,17 +2696,40 @@
           <w:rtl/>
           <w:lang w:bidi="fa-IR"/>
         </w:rPr>
-        <w:t xml:space="preserve">ته باشیم آنگاه باید از </w:t>
-      </w:r>
-      <w:r>
-        <w:rPr>
-          <w:rFonts w:ascii="Segoe UI" w:eastAsia="Times New Roman" w:hAnsi="Segoe UI" w:cs="Segoe UI"/>
-          <w:color w:val="3A3A3A"/>
-          <w:sz w:val="23"/>
-          <w:szCs w:val="23"/>
-          <w:lang w:bidi="fa-IR"/>
-        </w:rPr>
-        <w:t>copy constructor</w:t>
+        <w:t>ته</w:t>
+      </w:r>
+      <w:proofErr w:type="gramEnd"/>
+      <w:r>
+        <w:rPr>
+          <w:rFonts w:ascii="Segoe UI" w:eastAsia="Times New Roman" w:hAnsi="Segoe UI" w:cs="Segoe UI" w:hint="cs"/>
+          <w:color w:val="3A3A3A"/>
+          <w:sz w:val="23"/>
+          <w:szCs w:val="23"/>
+          <w:rtl/>
+          <w:lang w:bidi="fa-IR"/>
+        </w:rPr>
+        <w:t xml:space="preserve"> باشیم آنگاه باید از </w:t>
+      </w:r>
+      <w:r>
+        <w:rPr>
+          <w:rFonts w:ascii="Segoe UI" w:eastAsia="Times New Roman" w:hAnsi="Segoe UI" w:cs="Segoe UI"/>
+          <w:color w:val="3A3A3A"/>
+          <w:sz w:val="23"/>
+          <w:szCs w:val="23"/>
+          <w:lang w:bidi="fa-IR"/>
+        </w:rPr>
+        <w:t xml:space="preserve">copy </w:t>
+      </w:r>
+      <w:proofErr w:type="gramStart"/>
+      <w:r>
+        <w:rPr>
+          <w:rFonts w:ascii="Segoe UI" w:eastAsia="Times New Roman" w:hAnsi="Segoe UI" w:cs="Segoe UI"/>
+          <w:color w:val="3A3A3A"/>
+          <w:sz w:val="23"/>
+          <w:szCs w:val="23"/>
+          <w:lang w:bidi="fa-IR"/>
+        </w:rPr>
+        <w:t>constructor</w:t>
       </w:r>
       <w:r>
         <w:rPr>
@@ -2526,7 +2750,19 @@
           <w:rtl/>
           <w:lang w:bidi="fa-IR"/>
         </w:rPr>
-        <w:t xml:space="preserve"> استفاده کینم</w:t>
+        <w:t xml:space="preserve"> استفاده</w:t>
+      </w:r>
+      <w:proofErr w:type="gramEnd"/>
+      <w:r>
+        <w:rPr>
+          <w:rFonts w:ascii="Segoe UI" w:eastAsia="Times New Roman" w:hAnsi="Segoe UI" w:cs="Segoe UI" w:hint="cs"/>
+          <w:color w:val="3A3A3A"/>
+          <w:sz w:val="23"/>
+          <w:szCs w:val="23"/>
+          <w:rtl/>
+          <w:lang w:bidi="fa-IR"/>
+        </w:rPr>
+        <w:t xml:space="preserve"> کینم</w:t>
       </w:r>
     </w:p>
     <w:p>
@@ -2868,6 +3104,7 @@
         </w:rPr>
         <w:t xml:space="preserve"> </w:t>
       </w:r>
+      <w:proofErr w:type="gramStart"/>
       <w:r>
         <w:rPr>
           <w:rFonts w:ascii="Segoe UI" w:eastAsia="Times New Roman" w:hAnsi="Segoe UI" w:cs="Segoe UI"/>
@@ -2900,6 +3137,7 @@
         </w:rPr>
         <w:t>فراخوانی</w:t>
       </w:r>
+      <w:proofErr w:type="gramEnd"/>
       <w:r>
         <w:rPr>
           <w:rFonts w:ascii="Segoe UI" w:eastAsia="Times New Roman" w:hAnsi="Segoe UI" w:cs="Segoe UI" w:hint="cs"/>
@@ -3147,18 +3385,41 @@
           <w:szCs w:val="23"/>
           <w:lang w:bidi="fa-IR"/>
         </w:rPr>
-        <w:t>Static Constructor</w:t>
-      </w:r>
-      <w:r>
-        <w:rPr>
-          <w:rFonts w:ascii="Segoe UI" w:eastAsia="Times New Roman" w:hAnsi="Segoe UI" w:cs="Segoe UI" w:hint="cs"/>
-          <w:color w:val="3A3A3A"/>
-          <w:sz w:val="23"/>
-          <w:szCs w:val="23"/>
-          <w:rtl/>
-          <w:lang w:bidi="fa-IR"/>
-        </w:rPr>
-        <w:t xml:space="preserve">  را نم</w:t>
+        <w:t xml:space="preserve">Static </w:t>
+      </w:r>
+      <w:proofErr w:type="gramStart"/>
+      <w:r>
+        <w:rPr>
+          <w:rFonts w:ascii="Segoe UI" w:eastAsia="Times New Roman" w:hAnsi="Segoe UI" w:cs="Segoe UI"/>
+          <w:color w:val="3A3A3A"/>
+          <w:sz w:val="23"/>
+          <w:szCs w:val="23"/>
+          <w:lang w:bidi="fa-IR"/>
+        </w:rPr>
+        <w:t>Constructor</w:t>
+      </w:r>
+      <w:r>
+        <w:rPr>
+          <w:rFonts w:ascii="Segoe UI" w:eastAsia="Times New Roman" w:hAnsi="Segoe UI" w:cs="Segoe UI" w:hint="cs"/>
+          <w:color w:val="3A3A3A"/>
+          <w:sz w:val="23"/>
+          <w:szCs w:val="23"/>
+          <w:rtl/>
+          <w:lang w:bidi="fa-IR"/>
+        </w:rPr>
+        <w:t xml:space="preserve">  را</w:t>
+      </w:r>
+      <w:proofErr w:type="gramEnd"/>
+      <w:r>
+        <w:rPr>
+          <w:rFonts w:ascii="Segoe UI" w:eastAsia="Times New Roman" w:hAnsi="Segoe UI" w:cs="Segoe UI" w:hint="cs"/>
+          <w:color w:val="3A3A3A"/>
+          <w:sz w:val="23"/>
+          <w:szCs w:val="23"/>
+          <w:rtl/>
+          <w:lang w:bidi="fa-IR"/>
+        </w:rPr>
+        <w:t xml:space="preserve"> نم</w:t>
       </w:r>
       <w:r>
         <w:rPr>
@@ -3192,6 +3453,7 @@
         </w:rPr>
         <w:t xml:space="preserve">زیرا به صورت </w:t>
       </w:r>
+      <w:proofErr w:type="gramStart"/>
       <w:r>
         <w:rPr>
           <w:rFonts w:ascii="Segoe UI" w:eastAsia="Times New Roman" w:hAnsi="Segoe UI" w:cs="Segoe UI"/>
@@ -3211,7 +3473,19 @@
           <w:rtl/>
           <w:lang w:bidi="fa-IR"/>
         </w:rPr>
-        <w:t xml:space="preserve"> اجرا میشود و فرصتی برای ارسال پارمتر نیست،</w:t>
+        <w:t xml:space="preserve"> اجرا</w:t>
+      </w:r>
+      <w:proofErr w:type="gramEnd"/>
+      <w:r>
+        <w:rPr>
+          <w:rFonts w:ascii="Segoe UI" w:eastAsia="Times New Roman" w:hAnsi="Segoe UI" w:cs="Segoe UI" w:hint="cs"/>
+          <w:color w:val="3A3A3A"/>
+          <w:sz w:val="23"/>
+          <w:szCs w:val="23"/>
+          <w:rtl/>
+          <w:lang w:bidi="fa-IR"/>
+        </w:rPr>
+        <w:t xml:space="preserve"> میشود و فرصتی برای ارسال پارمتر نیست،</w:t>
       </w:r>
       <w:r>
         <w:rPr>
@@ -3337,11 +3611,10 @@
       <w:pPr>
         <w:bidi/>
         <w:rPr>
-          <w:rFonts w:ascii="Segoe UI" w:eastAsia="Times New Roman" w:hAnsi="Segoe UI" w:cs="Segoe UI" w:hint="cs"/>
-          <w:color w:val="3A3A3A"/>
-          <w:sz w:val="23"/>
-          <w:szCs w:val="23"/>
-          <w:rtl/>
+          <w:rFonts w:ascii="Segoe UI" w:eastAsia="Times New Roman" w:hAnsi="Segoe UI" w:cs="Segoe UI"/>
+          <w:color w:val="3A3A3A"/>
+          <w:sz w:val="23"/>
+          <w:szCs w:val="23"/>
           <w:lang w:bidi="fa-IR"/>
         </w:rPr>
       </w:pPr>
@@ -3403,7 +3676,3950 @@
       <w:pPr>
         <w:bidi/>
         <w:rPr>
-          <w:rFonts w:ascii="Segoe UI" w:eastAsia="Times New Roman" w:hAnsi="Segoe UI" w:cs="Segoe UI" w:hint="cs"/>
+          <w:rFonts w:ascii="Segoe UI" w:eastAsia="Times New Roman" w:hAnsi="Segoe UI" w:cs="Segoe UI"/>
+          <w:color w:val="3A3A3A"/>
+          <w:sz w:val="23"/>
+          <w:szCs w:val="23"/>
+          <w:lang w:bidi="fa-IR"/>
+        </w:rPr>
+      </w:pPr>
+    </w:p>
+    <w:p>
+      <w:pPr>
+        <w:bidi/>
+        <w:rPr>
+          <w:rFonts w:ascii="Segoe UI" w:eastAsia="Times New Roman" w:hAnsi="Segoe UI" w:cs="Segoe UI"/>
+          <w:color w:val="3A3A3A"/>
+          <w:sz w:val="23"/>
+          <w:szCs w:val="23"/>
+          <w:lang w:bidi="fa-IR"/>
+        </w:rPr>
+      </w:pPr>
+    </w:p>
+    <w:p>
+      <w:pPr>
+        <w:bidi/>
+        <w:rPr>
+          <w:rFonts w:ascii="Segoe UI" w:eastAsia="Times New Roman" w:hAnsi="Segoe UI" w:cs="Segoe UI"/>
+          <w:color w:val="3A3A3A"/>
+          <w:sz w:val="23"/>
+          <w:szCs w:val="23"/>
+          <w:lang w:bidi="fa-IR"/>
+        </w:rPr>
+      </w:pPr>
+    </w:p>
+    <w:p>
+      <w:pPr>
+        <w:bidi/>
+        <w:rPr>
+          <w:rFonts w:ascii="Segoe UI" w:eastAsia="Times New Roman" w:hAnsi="Segoe UI" w:cs="Segoe UI"/>
+          <w:color w:val="3A3A3A"/>
+          <w:sz w:val="23"/>
+          <w:szCs w:val="23"/>
+          <w:lang w:bidi="fa-IR"/>
+        </w:rPr>
+      </w:pPr>
+    </w:p>
+    <w:p>
+      <w:pPr>
+        <w:bidi/>
+        <w:rPr>
+          <w:rFonts w:ascii="Segoe UI" w:eastAsia="Times New Roman" w:hAnsi="Segoe UI" w:cs="Segoe UI"/>
+          <w:color w:val="3A3A3A"/>
+          <w:sz w:val="23"/>
+          <w:szCs w:val="23"/>
+          <w:lang w:bidi="fa-IR"/>
+        </w:rPr>
+      </w:pPr>
+    </w:p>
+    <w:p>
+      <w:pPr>
+        <w:bidi/>
+        <w:rPr>
+          <w:rFonts w:ascii="Segoe UI" w:eastAsia="Times New Roman" w:hAnsi="Segoe UI" w:cs="Segoe UI"/>
+          <w:color w:val="3A3A3A"/>
+          <w:sz w:val="23"/>
+          <w:szCs w:val="23"/>
+          <w:lang w:bidi="fa-IR"/>
+        </w:rPr>
+      </w:pPr>
+    </w:p>
+    <w:p>
+      <w:pPr>
+        <w:bidi/>
+        <w:rPr>
+          <w:rFonts w:ascii="Segoe UI" w:eastAsia="Times New Roman" w:hAnsi="Segoe UI" w:cs="Segoe UI"/>
+          <w:color w:val="3A3A3A"/>
+          <w:sz w:val="23"/>
+          <w:szCs w:val="23"/>
+          <w:lang w:bidi="fa-IR"/>
+        </w:rPr>
+      </w:pPr>
+    </w:p>
+    <w:p>
+      <w:pPr>
+        <w:bidi/>
+        <w:rPr>
+          <w:rFonts w:ascii="Segoe UI" w:eastAsia="Times New Roman" w:hAnsi="Segoe UI" w:cs="Segoe UI"/>
+          <w:color w:val="3A3A3A"/>
+          <w:sz w:val="23"/>
+          <w:szCs w:val="23"/>
+          <w:lang w:bidi="fa-IR"/>
+        </w:rPr>
+      </w:pPr>
+    </w:p>
+    <w:p>
+      <w:pPr>
+        <w:bidi/>
+        <w:rPr>
+          <w:rFonts w:ascii="Segoe UI" w:eastAsia="Times New Roman" w:hAnsi="Segoe UI" w:cs="Segoe UI"/>
+          <w:color w:val="3A3A3A"/>
+          <w:sz w:val="23"/>
+          <w:szCs w:val="23"/>
+          <w:lang w:bidi="fa-IR"/>
+        </w:rPr>
+      </w:pPr>
+    </w:p>
+    <w:p>
+      <w:pPr>
+        <w:bidi/>
+        <w:rPr>
+          <w:rFonts w:ascii="Segoe UI" w:eastAsia="Times New Roman" w:hAnsi="Segoe UI" w:cs="Segoe UI"/>
+          <w:color w:val="3A3A3A"/>
+          <w:sz w:val="23"/>
+          <w:szCs w:val="23"/>
+          <w:lang w:bidi="fa-IR"/>
+        </w:rPr>
+      </w:pPr>
+    </w:p>
+    <w:p>
+      <w:pPr>
+        <w:bidi/>
+        <w:rPr>
+          <w:rFonts w:ascii="Segoe UI" w:eastAsia="Times New Roman" w:hAnsi="Segoe UI" w:cs="Segoe UI"/>
+          <w:color w:val="3A3A3A"/>
+          <w:sz w:val="23"/>
+          <w:szCs w:val="23"/>
+          <w:lang w:bidi="fa-IR"/>
+        </w:rPr>
+      </w:pPr>
+    </w:p>
+    <w:p>
+      <w:pPr>
+        <w:bidi/>
+        <w:rPr>
+          <w:rFonts w:ascii="Segoe UI" w:eastAsia="Times New Roman" w:hAnsi="Segoe UI" w:cs="Segoe UI"/>
+          <w:color w:val="3A3A3A"/>
+          <w:sz w:val="23"/>
+          <w:szCs w:val="23"/>
+          <w:lang w:bidi="fa-IR"/>
+        </w:rPr>
+      </w:pPr>
+    </w:p>
+    <w:p>
+      <w:pPr>
+        <w:bidi/>
+        <w:rPr>
+          <w:rFonts w:ascii="Segoe UI" w:eastAsia="Times New Roman" w:hAnsi="Segoe UI" w:cs="Segoe UI"/>
+          <w:color w:val="3A3A3A"/>
+          <w:sz w:val="23"/>
+          <w:szCs w:val="23"/>
+          <w:lang w:bidi="fa-IR"/>
+        </w:rPr>
+      </w:pPr>
+    </w:p>
+    <w:p>
+      <w:pPr>
+        <w:bidi/>
+        <w:rPr>
+          <w:rFonts w:ascii="Segoe UI" w:eastAsia="Times New Roman" w:hAnsi="Segoe UI" w:cs="Segoe UI"/>
+          <w:color w:val="3A3A3A"/>
+          <w:sz w:val="23"/>
+          <w:szCs w:val="23"/>
+          <w:lang w:bidi="fa-IR"/>
+        </w:rPr>
+      </w:pPr>
+    </w:p>
+    <w:p>
+      <w:pPr>
+        <w:bidi/>
+        <w:rPr>
+          <w:rFonts w:ascii="Segoe UI" w:eastAsia="Times New Roman" w:hAnsi="Segoe UI" w:cs="Segoe UI"/>
+          <w:color w:val="3A3A3A"/>
+          <w:sz w:val="23"/>
+          <w:szCs w:val="23"/>
+          <w:lang w:bidi="fa-IR"/>
+        </w:rPr>
+      </w:pPr>
+    </w:p>
+    <w:p>
+      <w:pPr>
+        <w:bidi/>
+        <w:rPr>
+          <w:rFonts w:ascii="Segoe UI" w:eastAsia="Times New Roman" w:hAnsi="Segoe UI" w:cs="Segoe UI"/>
+          <w:color w:val="3A3A3A"/>
+          <w:sz w:val="23"/>
+          <w:szCs w:val="23"/>
+          <w:lang w:bidi="fa-IR"/>
+        </w:rPr>
+      </w:pPr>
+    </w:p>
+    <w:p>
+      <w:pPr>
+        <w:bidi/>
+        <w:rPr>
+          <w:rFonts w:ascii="Segoe UI" w:eastAsia="Times New Roman" w:hAnsi="Segoe UI" w:cs="Segoe UI"/>
+          <w:color w:val="3A3A3A"/>
+          <w:sz w:val="23"/>
+          <w:szCs w:val="23"/>
+          <w:lang w:bidi="fa-IR"/>
+        </w:rPr>
+      </w:pPr>
+    </w:p>
+    <w:p>
+      <w:pPr>
+        <w:bidi/>
+        <w:rPr>
+          <w:rFonts w:ascii="Segoe UI" w:eastAsia="Times New Roman" w:hAnsi="Segoe UI" w:cs="Segoe UI"/>
+          <w:color w:val="3A3A3A"/>
+          <w:sz w:val="23"/>
+          <w:szCs w:val="23"/>
+          <w:lang w:bidi="fa-IR"/>
+        </w:rPr>
+      </w:pPr>
+    </w:p>
+    <w:p>
+      <w:pPr>
+        <w:bidi/>
+        <w:rPr>
+          <w:rFonts w:ascii="Segoe UI" w:eastAsia="Times New Roman" w:hAnsi="Segoe UI" w:cs="Segoe UI"/>
+          <w:color w:val="3A3A3A"/>
+          <w:sz w:val="23"/>
+          <w:szCs w:val="23"/>
+          <w:lang w:bidi="fa-IR"/>
+        </w:rPr>
+      </w:pPr>
+    </w:p>
+    <w:p>
+      <w:pPr>
+        <w:bidi/>
+        <w:rPr>
+          <w:rFonts w:ascii="Segoe UI" w:eastAsia="Times New Roman" w:hAnsi="Segoe UI" w:cs="Segoe UI"/>
+          <w:color w:val="3A3A3A"/>
+          <w:sz w:val="23"/>
+          <w:szCs w:val="23"/>
+          <w:lang w:bidi="fa-IR"/>
+        </w:rPr>
+      </w:pPr>
+    </w:p>
+    <w:p>
+      <w:pPr>
+        <w:bidi/>
+        <w:rPr>
+          <w:rFonts w:ascii="Segoe UI" w:eastAsia="Times New Roman" w:hAnsi="Segoe UI" w:cs="Segoe UI"/>
+          <w:color w:val="3A3A3A"/>
+          <w:sz w:val="23"/>
+          <w:szCs w:val="23"/>
+          <w:lang w:bidi="fa-IR"/>
+        </w:rPr>
+      </w:pPr>
+    </w:p>
+    <w:p>
+      <w:pPr>
+        <w:bidi/>
+        <w:rPr>
+          <w:rFonts w:ascii="Segoe UI" w:eastAsia="Times New Roman" w:hAnsi="Segoe UI" w:cs="Segoe UI"/>
+          <w:color w:val="3A3A3A"/>
+          <w:sz w:val="23"/>
+          <w:szCs w:val="23"/>
+          <w:lang w:bidi="fa-IR"/>
+        </w:rPr>
+      </w:pPr>
+    </w:p>
+    <w:p>
+      <w:pPr>
+        <w:bidi/>
+        <w:rPr>
+          <w:rFonts w:ascii="Segoe UI" w:eastAsia="Times New Roman" w:hAnsi="Segoe UI" w:cs="Segoe UI"/>
+          <w:color w:val="3A3A3A"/>
+          <w:sz w:val="23"/>
+          <w:szCs w:val="23"/>
+          <w:lang w:bidi="fa-IR"/>
+        </w:rPr>
+      </w:pPr>
+    </w:p>
+    <w:p>
+      <w:pPr>
+        <w:bidi/>
+        <w:rPr>
+          <w:rFonts w:ascii="Segoe UI" w:eastAsia="Times New Roman" w:hAnsi="Segoe UI" w:cs="Segoe UI"/>
+          <w:color w:val="3A3A3A"/>
+          <w:sz w:val="23"/>
+          <w:szCs w:val="23"/>
+          <w:lang w:bidi="fa-IR"/>
+        </w:rPr>
+      </w:pPr>
+      <w:r>
+        <w:rPr>
+          <w:rFonts w:ascii="Segoe UI" w:eastAsia="Times New Roman" w:hAnsi="Segoe UI" w:cs="Segoe UI"/>
+          <w:color w:val="3A3A3A"/>
+          <w:sz w:val="23"/>
+          <w:szCs w:val="23"/>
+          <w:rtl/>
+          <w:lang w:bidi="fa-IR"/>
+        </w:rPr>
+        <w:lastRenderedPageBreak/>
+        <w:t xml:space="preserve">با کمک </w:t>
+      </w:r>
+      <w:r>
+        <w:rPr>
+          <w:rFonts w:ascii="Segoe UI" w:eastAsia="Times New Roman" w:hAnsi="Segoe UI" w:cs="Segoe UI" w:hint="cs"/>
+          <w:color w:val="3A3A3A"/>
+          <w:sz w:val="23"/>
+          <w:szCs w:val="23"/>
+          <w:rtl/>
+          <w:lang w:bidi="fa-IR"/>
+        </w:rPr>
+        <w:t>ی</w:t>
+      </w:r>
+      <w:r>
+        <w:rPr>
+          <w:rFonts w:ascii="Segoe UI" w:eastAsia="Times New Roman" w:hAnsi="Segoe UI" w:cs="Segoe UI" w:hint="eastAsia"/>
+          <w:color w:val="3A3A3A"/>
+          <w:sz w:val="23"/>
+          <w:szCs w:val="23"/>
+          <w:rtl/>
+          <w:lang w:bidi="fa-IR"/>
+        </w:rPr>
+        <w:t>ک</w:t>
+      </w:r>
+      <w:r>
+        <w:rPr>
+          <w:rFonts w:ascii="Segoe UI" w:eastAsia="Times New Roman" w:hAnsi="Segoe UI" w:cs="Segoe UI"/>
+          <w:color w:val="3A3A3A"/>
+          <w:sz w:val="23"/>
+          <w:szCs w:val="23"/>
+          <w:rtl/>
+          <w:lang w:bidi="fa-IR"/>
+        </w:rPr>
+        <w:t xml:space="preserve"> </w:t>
+      </w:r>
+      <w:r>
+        <w:rPr>
+          <w:rFonts w:ascii="Segoe UI" w:eastAsia="Times New Roman" w:hAnsi="Segoe UI" w:cs="Segoe UI"/>
+          <w:color w:val="3A3A3A"/>
+          <w:sz w:val="23"/>
+          <w:szCs w:val="23"/>
+          <w:lang w:bidi="fa-IR"/>
+        </w:rPr>
+        <w:t>Parameterized</w:t>
+      </w:r>
+      <w:r>
+        <w:rPr>
+          <w:rFonts w:ascii="Segoe UI" w:eastAsia="Times New Roman" w:hAnsi="Segoe UI" w:cs="Segoe UI"/>
+          <w:color w:val="3A3A3A"/>
+          <w:sz w:val="23"/>
+          <w:szCs w:val="23"/>
+          <w:lang w:bidi="fa-IR"/>
+        </w:rPr>
+        <w:t xml:space="preserve">  </w:t>
+      </w:r>
+      <w:r>
+        <w:rPr>
+          <w:rFonts w:ascii="Segoe UI" w:eastAsia="Times New Roman" w:hAnsi="Segoe UI" w:cs="Segoe UI"/>
+          <w:color w:val="3A3A3A"/>
+          <w:sz w:val="23"/>
+          <w:szCs w:val="23"/>
+          <w:lang w:bidi="fa-IR"/>
+        </w:rPr>
+        <w:t xml:space="preserve">Constructor </w:t>
+      </w:r>
+      <w:r>
+        <w:rPr>
+          <w:rFonts w:ascii="Segoe UI" w:eastAsia="Times New Roman" w:hAnsi="Segoe UI" w:cs="Segoe UI"/>
+          <w:color w:val="3A3A3A"/>
+          <w:sz w:val="23"/>
+          <w:szCs w:val="23"/>
+          <w:lang w:bidi="fa-IR"/>
+        </w:rPr>
+        <w:t xml:space="preserve"> </w:t>
+      </w:r>
+      <w:r>
+        <w:rPr>
+          <w:rFonts w:ascii="Segoe UI" w:eastAsia="Times New Roman" w:hAnsi="Segoe UI" w:cs="Segoe UI"/>
+          <w:color w:val="3A3A3A"/>
+          <w:sz w:val="23"/>
+          <w:szCs w:val="23"/>
+          <w:rtl/>
+          <w:lang w:bidi="fa-IR"/>
+        </w:rPr>
+        <w:t>، م</w:t>
+      </w:r>
+      <w:r>
+        <w:rPr>
+          <w:rFonts w:ascii="Segoe UI" w:eastAsia="Times New Roman" w:hAnsi="Segoe UI" w:cs="Segoe UI" w:hint="cs"/>
+          <w:color w:val="3A3A3A"/>
+          <w:sz w:val="23"/>
+          <w:szCs w:val="23"/>
+          <w:rtl/>
+          <w:lang w:bidi="fa-IR"/>
+        </w:rPr>
+        <w:t>ی</w:t>
+      </w:r>
+      <w:r>
+        <w:rPr>
+          <w:rFonts w:ascii="Segoe UI" w:eastAsia="Times New Roman" w:hAnsi="Segoe UI" w:cs="Segoe UI"/>
+          <w:color w:val="3A3A3A"/>
+          <w:sz w:val="23"/>
+          <w:szCs w:val="23"/>
+          <w:rtl/>
+          <w:lang w:bidi="fa-IR"/>
+        </w:rPr>
+        <w:t xml:space="preserve"> توان</w:t>
+      </w:r>
+      <w:r>
+        <w:rPr>
+          <w:rFonts w:ascii="Segoe UI" w:eastAsia="Times New Roman" w:hAnsi="Segoe UI" w:cs="Segoe UI" w:hint="cs"/>
+          <w:color w:val="3A3A3A"/>
+          <w:sz w:val="23"/>
+          <w:szCs w:val="23"/>
+          <w:rtl/>
+          <w:lang w:bidi="fa-IR"/>
+        </w:rPr>
+        <w:t>ی</w:t>
+      </w:r>
+      <w:r>
+        <w:rPr>
+          <w:rFonts w:ascii="Segoe UI" w:eastAsia="Times New Roman" w:hAnsi="Segoe UI" w:cs="Segoe UI" w:hint="eastAsia"/>
+          <w:color w:val="3A3A3A"/>
+          <w:sz w:val="23"/>
+          <w:szCs w:val="23"/>
+          <w:rtl/>
+          <w:lang w:bidi="fa-IR"/>
+        </w:rPr>
+        <w:t>م</w:t>
+      </w:r>
+      <w:r>
+        <w:rPr>
+          <w:rFonts w:ascii="Segoe UI" w:eastAsia="Times New Roman" w:hAnsi="Segoe UI" w:cs="Segoe UI"/>
+          <w:color w:val="3A3A3A"/>
+          <w:sz w:val="23"/>
+          <w:szCs w:val="23"/>
+          <w:rtl/>
+          <w:lang w:bidi="fa-IR"/>
+        </w:rPr>
+        <w:t xml:space="preserve"> هر </w:t>
+      </w:r>
+      <w:r>
+        <w:rPr>
+          <w:rFonts w:ascii="Segoe UI" w:eastAsia="Times New Roman" w:hAnsi="Segoe UI" w:cs="Segoe UI"/>
+          <w:color w:val="3A3A3A"/>
+          <w:sz w:val="23"/>
+          <w:szCs w:val="23"/>
+          <w:lang w:bidi="fa-IR"/>
+        </w:rPr>
+        <w:t xml:space="preserve">instance </w:t>
+      </w:r>
+      <w:r>
+        <w:rPr>
+          <w:rFonts w:ascii="Segoe UI" w:eastAsia="Times New Roman" w:hAnsi="Segoe UI" w:cs="Segoe UI"/>
+          <w:color w:val="3A3A3A"/>
+          <w:sz w:val="23"/>
+          <w:szCs w:val="23"/>
+          <w:rtl/>
+          <w:lang w:bidi="fa-IR"/>
+        </w:rPr>
+        <w:t xml:space="preserve"> از </w:t>
+      </w:r>
+      <w:r>
+        <w:rPr>
+          <w:rFonts w:ascii="Segoe UI" w:eastAsia="Times New Roman" w:hAnsi="Segoe UI" w:cs="Segoe UI"/>
+          <w:color w:val="3A3A3A"/>
+          <w:sz w:val="23"/>
+          <w:szCs w:val="23"/>
+          <w:lang w:bidi="fa-IR"/>
+        </w:rPr>
+        <w:t>class</w:t>
+      </w:r>
+      <w:r>
+        <w:rPr>
+          <w:rFonts w:ascii="Segoe UI" w:eastAsia="Times New Roman" w:hAnsi="Segoe UI" w:cs="Segoe UI"/>
+          <w:color w:val="3A3A3A"/>
+          <w:sz w:val="23"/>
+          <w:szCs w:val="23"/>
+          <w:rtl/>
+          <w:lang w:bidi="fa-IR"/>
+        </w:rPr>
+        <w:t xml:space="preserve"> را با </w:t>
+      </w:r>
+      <w:r>
+        <w:rPr>
+          <w:rFonts w:ascii="Segoe UI" w:eastAsia="Times New Roman" w:hAnsi="Segoe UI" w:cs="Segoe UI"/>
+          <w:color w:val="3A3A3A"/>
+          <w:sz w:val="23"/>
+          <w:szCs w:val="23"/>
+          <w:lang w:bidi="fa-IR"/>
+        </w:rPr>
+        <w:t>different set</w:t>
+      </w:r>
+      <w:r>
+        <w:rPr>
+          <w:rFonts w:ascii="Segoe UI" w:eastAsia="Times New Roman" w:hAnsi="Segoe UI" w:cs="Segoe UI"/>
+          <w:color w:val="3A3A3A"/>
+          <w:sz w:val="23"/>
+          <w:szCs w:val="23"/>
+          <w:rtl/>
+          <w:lang w:bidi="fa-IR"/>
+        </w:rPr>
+        <w:t xml:space="preserve"> از مقاد</w:t>
+      </w:r>
+      <w:r>
+        <w:rPr>
+          <w:rFonts w:ascii="Segoe UI" w:eastAsia="Times New Roman" w:hAnsi="Segoe UI" w:cs="Segoe UI" w:hint="cs"/>
+          <w:color w:val="3A3A3A"/>
+          <w:sz w:val="23"/>
+          <w:szCs w:val="23"/>
+          <w:rtl/>
+          <w:lang w:bidi="fa-IR"/>
+        </w:rPr>
+        <w:t>ی</w:t>
+      </w:r>
+      <w:r>
+        <w:rPr>
+          <w:rFonts w:ascii="Segoe UI" w:eastAsia="Times New Roman" w:hAnsi="Segoe UI" w:cs="Segoe UI" w:hint="eastAsia"/>
+          <w:color w:val="3A3A3A"/>
+          <w:sz w:val="23"/>
+          <w:szCs w:val="23"/>
+          <w:rtl/>
+          <w:lang w:bidi="fa-IR"/>
+        </w:rPr>
+        <w:t>ر</w:t>
+      </w:r>
+      <w:r>
+        <w:rPr>
+          <w:rFonts w:ascii="Segoe UI" w:eastAsia="Times New Roman" w:hAnsi="Segoe UI" w:cs="Segoe UI"/>
+          <w:color w:val="3A3A3A"/>
+          <w:sz w:val="23"/>
+          <w:szCs w:val="23"/>
+          <w:rtl/>
+          <w:lang w:bidi="fa-IR"/>
+        </w:rPr>
+        <w:t xml:space="preserve"> </w:t>
+      </w:r>
+      <w:r>
+        <w:rPr>
+          <w:rFonts w:ascii="Segoe UI" w:eastAsia="Times New Roman" w:hAnsi="Segoe UI" w:cs="Segoe UI"/>
+          <w:color w:val="3A3A3A"/>
+          <w:sz w:val="23"/>
+          <w:szCs w:val="23"/>
+          <w:lang w:bidi="fa-IR"/>
+        </w:rPr>
+        <w:t>initialize</w:t>
+      </w:r>
+      <w:r>
+        <w:rPr>
+          <w:rFonts w:ascii="Segoe UI" w:eastAsia="Times New Roman" w:hAnsi="Segoe UI" w:cs="Segoe UI"/>
+          <w:color w:val="3A3A3A"/>
+          <w:sz w:val="23"/>
+          <w:szCs w:val="23"/>
+          <w:rtl/>
+          <w:lang w:bidi="fa-IR"/>
+        </w:rPr>
+        <w:t xml:space="preserve"> کن</w:t>
+      </w:r>
+      <w:r>
+        <w:rPr>
+          <w:rFonts w:ascii="Segoe UI" w:eastAsia="Times New Roman" w:hAnsi="Segoe UI" w:cs="Segoe UI" w:hint="cs"/>
+          <w:color w:val="3A3A3A"/>
+          <w:sz w:val="23"/>
+          <w:szCs w:val="23"/>
+          <w:rtl/>
+          <w:lang w:bidi="fa-IR"/>
+        </w:rPr>
+        <w:t>ی</w:t>
+      </w:r>
+      <w:r>
+        <w:rPr>
+          <w:rFonts w:ascii="Segoe UI" w:eastAsia="Times New Roman" w:hAnsi="Segoe UI" w:cs="Segoe UI" w:hint="eastAsia"/>
+          <w:color w:val="3A3A3A"/>
+          <w:sz w:val="23"/>
+          <w:szCs w:val="23"/>
+          <w:rtl/>
+          <w:lang w:bidi="fa-IR"/>
+        </w:rPr>
+        <w:t>م</w:t>
+      </w:r>
+      <w:r>
+        <w:rPr>
+          <w:rFonts w:ascii="Segoe UI" w:eastAsia="Times New Roman" w:hAnsi="Segoe UI" w:cs="Segoe UI"/>
+          <w:color w:val="3A3A3A"/>
+          <w:sz w:val="23"/>
+          <w:szCs w:val="23"/>
+          <w:lang w:bidi="fa-IR"/>
+        </w:rPr>
+        <w:t xml:space="preserve"> </w:t>
+      </w:r>
+    </w:p>
+    <w:p>
+      <w:pPr>
+        <w:bidi/>
+        <w:rPr>
+          <w:rFonts w:ascii="Segoe UI" w:eastAsia="Times New Roman" w:hAnsi="Segoe UI" w:cs="Segoe UI"/>
+          <w:color w:val="3A3A3A"/>
+          <w:sz w:val="23"/>
+          <w:szCs w:val="23"/>
+          <w:lang w:bidi="fa-IR"/>
+        </w:rPr>
+      </w:pPr>
+      <w:proofErr w:type="gramStart"/>
+      <w:r>
+        <w:rPr>
+          <w:rFonts w:ascii="Segoe UI" w:eastAsia="Times New Roman" w:hAnsi="Segoe UI" w:cs="Segoe UI"/>
+          <w:color w:val="3A3A3A"/>
+          <w:sz w:val="23"/>
+          <w:szCs w:val="23"/>
+          <w:lang w:bidi="fa-IR"/>
+        </w:rPr>
+        <w:t xml:space="preserve">Constructor </w:t>
+      </w:r>
+      <w:r>
+        <w:rPr>
+          <w:rFonts w:ascii="Segoe UI" w:eastAsia="Times New Roman" w:hAnsi="Segoe UI" w:cs="Segoe UI"/>
+          <w:color w:val="3A3A3A"/>
+          <w:sz w:val="23"/>
+          <w:szCs w:val="23"/>
+          <w:rtl/>
+          <w:lang w:bidi="fa-IR"/>
+        </w:rPr>
+        <w:t xml:space="preserve"> ا</w:t>
+      </w:r>
+      <w:r>
+        <w:rPr>
+          <w:rFonts w:ascii="Segoe UI" w:eastAsia="Times New Roman" w:hAnsi="Segoe UI" w:cs="Segoe UI" w:hint="cs"/>
+          <w:color w:val="3A3A3A"/>
+          <w:sz w:val="23"/>
+          <w:szCs w:val="23"/>
+          <w:rtl/>
+          <w:lang w:bidi="fa-IR"/>
+        </w:rPr>
+        <w:t>ی</w:t>
+      </w:r>
+      <w:proofErr w:type="gramEnd"/>
+      <w:r>
+        <w:rPr>
+          <w:rFonts w:ascii="Segoe UI" w:eastAsia="Times New Roman" w:hAnsi="Segoe UI" w:cs="Segoe UI"/>
+          <w:color w:val="3A3A3A"/>
+          <w:sz w:val="23"/>
+          <w:szCs w:val="23"/>
+          <w:rtl/>
+          <w:lang w:bidi="fa-IR"/>
+        </w:rPr>
+        <w:t xml:space="preserve"> که </w:t>
+      </w:r>
+      <w:r>
+        <w:rPr>
+          <w:rFonts w:ascii="Segoe UI" w:eastAsia="Times New Roman" w:hAnsi="Segoe UI" w:cs="Segoe UI"/>
+          <w:color w:val="3A3A3A"/>
+          <w:sz w:val="23"/>
+          <w:szCs w:val="23"/>
+          <w:lang w:bidi="fa-IR"/>
+        </w:rPr>
+        <w:t>parameter</w:t>
+      </w:r>
+      <w:r>
+        <w:rPr>
+          <w:rFonts w:ascii="Segoe UI" w:eastAsia="Times New Roman" w:hAnsi="Segoe UI" w:cs="Segoe UI"/>
+          <w:color w:val="3A3A3A"/>
+          <w:sz w:val="23"/>
+          <w:szCs w:val="23"/>
+          <w:rtl/>
+          <w:lang w:bidi="fa-IR"/>
+        </w:rPr>
+        <w:t xml:space="preserve"> از نوع </w:t>
+      </w:r>
+      <w:r>
+        <w:rPr>
+          <w:rFonts w:ascii="Segoe UI" w:eastAsia="Times New Roman" w:hAnsi="Segoe UI" w:cs="Segoe UI"/>
+          <w:color w:val="3A3A3A"/>
+          <w:sz w:val="23"/>
+          <w:szCs w:val="23"/>
+          <w:lang w:bidi="fa-IR"/>
+        </w:rPr>
+        <w:t>class</w:t>
+      </w:r>
+      <w:r>
+        <w:rPr>
+          <w:rFonts w:ascii="Segoe UI" w:eastAsia="Times New Roman" w:hAnsi="Segoe UI" w:cs="Segoe UI"/>
+          <w:color w:val="3A3A3A"/>
+          <w:sz w:val="23"/>
+          <w:szCs w:val="23"/>
+          <w:rtl/>
+          <w:lang w:bidi="fa-IR"/>
+        </w:rPr>
+        <w:t xml:space="preserve"> را م</w:t>
+      </w:r>
+      <w:r>
+        <w:rPr>
+          <w:rFonts w:ascii="Segoe UI" w:eastAsia="Times New Roman" w:hAnsi="Segoe UI" w:cs="Segoe UI" w:hint="cs"/>
+          <w:color w:val="3A3A3A"/>
+          <w:sz w:val="23"/>
+          <w:szCs w:val="23"/>
+          <w:rtl/>
+          <w:lang w:bidi="fa-IR"/>
+        </w:rPr>
+        <w:t>ی</w:t>
+      </w:r>
+      <w:r>
+        <w:rPr>
+          <w:rFonts w:ascii="Segoe UI" w:eastAsia="Times New Roman" w:hAnsi="Segoe UI" w:cs="Segoe UI"/>
+          <w:color w:val="3A3A3A"/>
+          <w:sz w:val="23"/>
+          <w:szCs w:val="23"/>
+          <w:rtl/>
+          <w:lang w:bidi="fa-IR"/>
+        </w:rPr>
+        <w:t xml:space="preserve"> گ</w:t>
+      </w:r>
+      <w:r>
+        <w:rPr>
+          <w:rFonts w:ascii="Segoe UI" w:eastAsia="Times New Roman" w:hAnsi="Segoe UI" w:cs="Segoe UI" w:hint="cs"/>
+          <w:color w:val="3A3A3A"/>
+          <w:sz w:val="23"/>
+          <w:szCs w:val="23"/>
+          <w:rtl/>
+          <w:lang w:bidi="fa-IR"/>
+        </w:rPr>
+        <w:t>ی</w:t>
+      </w:r>
+      <w:r>
+        <w:rPr>
+          <w:rFonts w:ascii="Segoe UI" w:eastAsia="Times New Roman" w:hAnsi="Segoe UI" w:cs="Segoe UI" w:hint="eastAsia"/>
+          <w:color w:val="3A3A3A"/>
+          <w:sz w:val="23"/>
+          <w:szCs w:val="23"/>
+          <w:rtl/>
+          <w:lang w:bidi="fa-IR"/>
+        </w:rPr>
+        <w:t>رد،</w:t>
+      </w:r>
+      <w:r>
+        <w:rPr>
+          <w:rFonts w:ascii="Segoe UI" w:eastAsia="Times New Roman" w:hAnsi="Segoe UI" w:cs="Segoe UI"/>
+          <w:color w:val="3A3A3A"/>
+          <w:sz w:val="23"/>
+          <w:szCs w:val="23"/>
+          <w:rtl/>
+          <w:lang w:bidi="fa-IR"/>
+        </w:rPr>
+        <w:t xml:space="preserve"> </w:t>
+      </w:r>
+      <w:r>
+        <w:rPr>
+          <w:rFonts w:ascii="Segoe UI" w:eastAsia="Times New Roman" w:hAnsi="Segoe UI" w:cs="Segoe UI"/>
+          <w:color w:val="3A3A3A"/>
+          <w:sz w:val="23"/>
+          <w:szCs w:val="23"/>
+          <w:lang w:bidi="fa-IR"/>
+        </w:rPr>
+        <w:t>Copy Constructor</w:t>
+      </w:r>
+      <w:r>
+        <w:rPr>
+          <w:rFonts w:ascii="Segoe UI" w:eastAsia="Times New Roman" w:hAnsi="Segoe UI" w:cs="Segoe UI"/>
+          <w:color w:val="3A3A3A"/>
+          <w:sz w:val="23"/>
+          <w:szCs w:val="23"/>
+          <w:rtl/>
+          <w:lang w:bidi="fa-IR"/>
+        </w:rPr>
+        <w:t xml:space="preserve"> نام</w:t>
+      </w:r>
+      <w:r>
+        <w:rPr>
+          <w:rFonts w:ascii="Segoe UI" w:eastAsia="Times New Roman" w:hAnsi="Segoe UI" w:cs="Segoe UI" w:hint="cs"/>
+          <w:color w:val="3A3A3A"/>
+          <w:sz w:val="23"/>
+          <w:szCs w:val="23"/>
+          <w:rtl/>
+          <w:lang w:bidi="fa-IR"/>
+        </w:rPr>
+        <w:t>ی</w:t>
+      </w:r>
+      <w:r>
+        <w:rPr>
+          <w:rFonts w:ascii="Segoe UI" w:eastAsia="Times New Roman" w:hAnsi="Segoe UI" w:cs="Segoe UI" w:hint="eastAsia"/>
+          <w:color w:val="3A3A3A"/>
+          <w:sz w:val="23"/>
+          <w:szCs w:val="23"/>
+          <w:rtl/>
+          <w:lang w:bidi="fa-IR"/>
+        </w:rPr>
+        <w:t>ده</w:t>
+      </w:r>
+      <w:r>
+        <w:rPr>
+          <w:rFonts w:ascii="Segoe UI" w:eastAsia="Times New Roman" w:hAnsi="Segoe UI" w:cs="Segoe UI"/>
+          <w:color w:val="3A3A3A"/>
+          <w:sz w:val="23"/>
+          <w:szCs w:val="23"/>
+          <w:rtl/>
+          <w:lang w:bidi="fa-IR"/>
+        </w:rPr>
+        <w:t xml:space="preserve"> م</w:t>
+      </w:r>
+      <w:r>
+        <w:rPr>
+          <w:rFonts w:ascii="Segoe UI" w:eastAsia="Times New Roman" w:hAnsi="Segoe UI" w:cs="Segoe UI" w:hint="cs"/>
+          <w:color w:val="3A3A3A"/>
+          <w:sz w:val="23"/>
+          <w:szCs w:val="23"/>
+          <w:rtl/>
+          <w:lang w:bidi="fa-IR"/>
+        </w:rPr>
+        <w:t>ی</w:t>
+      </w:r>
+      <w:r>
+        <w:rPr>
+          <w:rFonts w:ascii="Segoe UI" w:eastAsia="Times New Roman" w:hAnsi="Segoe UI" w:cs="Segoe UI"/>
+          <w:color w:val="3A3A3A"/>
+          <w:sz w:val="23"/>
+          <w:szCs w:val="23"/>
+          <w:rtl/>
+          <w:lang w:bidi="fa-IR"/>
+        </w:rPr>
+        <w:t xml:space="preserve"> شود</w:t>
+      </w:r>
+      <w:r>
+        <w:rPr>
+          <w:rFonts w:ascii="Segoe UI" w:eastAsia="Times New Roman" w:hAnsi="Segoe UI" w:cs="Segoe UI"/>
+          <w:color w:val="3A3A3A"/>
+          <w:sz w:val="23"/>
+          <w:szCs w:val="23"/>
+          <w:lang w:bidi="fa-IR"/>
+        </w:rPr>
+        <w:t>.</w:t>
+      </w:r>
+    </w:p>
+    <w:p>
+      <w:pPr>
+        <w:bidi/>
+        <w:rPr>
+          <w:rFonts w:ascii="Segoe UI" w:eastAsia="Times New Roman" w:hAnsi="Segoe UI" w:cs="Segoe UI"/>
+          <w:color w:val="3A3A3A"/>
+          <w:sz w:val="23"/>
+          <w:szCs w:val="23"/>
+          <w:lang w:bidi="fa-IR"/>
+        </w:rPr>
+      </w:pPr>
+      <w:r>
+        <w:rPr>
+          <w:rFonts w:ascii="Segoe UI" w:eastAsia="Times New Roman" w:hAnsi="Segoe UI" w:cs="Segoe UI"/>
+          <w:color w:val="3A3A3A"/>
+          <w:sz w:val="23"/>
+          <w:szCs w:val="23"/>
+          <w:lang w:bidi="fa-IR"/>
+        </w:rPr>
+        <w:t>Static Constructor</w:t>
+      </w:r>
+      <w:r>
+        <w:rPr>
+          <w:rFonts w:ascii="Segoe UI" w:eastAsia="Times New Roman" w:hAnsi="Segoe UI" w:cs="Segoe UI"/>
+          <w:color w:val="3A3A3A"/>
+          <w:sz w:val="23"/>
+          <w:szCs w:val="23"/>
+          <w:rtl/>
+          <w:lang w:bidi="fa-IR"/>
+        </w:rPr>
+        <w:t xml:space="preserve"> در س</w:t>
+      </w:r>
+      <w:r>
+        <w:rPr>
+          <w:rFonts w:ascii="Segoe UI" w:eastAsia="Times New Roman" w:hAnsi="Segoe UI" w:cs="Segoe UI" w:hint="cs"/>
+          <w:color w:val="3A3A3A"/>
+          <w:sz w:val="23"/>
+          <w:szCs w:val="23"/>
+          <w:rtl/>
+          <w:lang w:bidi="fa-IR"/>
+        </w:rPr>
+        <w:t>ی</w:t>
+      </w:r>
+      <w:r>
+        <w:rPr>
+          <w:rFonts w:ascii="Segoe UI" w:eastAsia="Times New Roman" w:hAnsi="Segoe UI" w:cs="Segoe UI"/>
+          <w:color w:val="3A3A3A"/>
+          <w:sz w:val="23"/>
+          <w:szCs w:val="23"/>
+          <w:rtl/>
+          <w:lang w:bidi="fa-IR"/>
+        </w:rPr>
+        <w:t xml:space="preserve"> شارپ فقط </w:t>
+      </w:r>
+      <w:r>
+        <w:rPr>
+          <w:rFonts w:ascii="Segoe UI" w:eastAsia="Times New Roman" w:hAnsi="Segoe UI" w:cs="Segoe UI" w:hint="cs"/>
+          <w:color w:val="3A3A3A"/>
+          <w:sz w:val="23"/>
+          <w:szCs w:val="23"/>
+          <w:rtl/>
+          <w:lang w:bidi="fa-IR"/>
+        </w:rPr>
+        <w:t>ی</w:t>
+      </w:r>
+      <w:r>
+        <w:rPr>
+          <w:rFonts w:ascii="Segoe UI" w:eastAsia="Times New Roman" w:hAnsi="Segoe UI" w:cs="Segoe UI" w:hint="eastAsia"/>
+          <w:color w:val="3A3A3A"/>
+          <w:sz w:val="23"/>
+          <w:szCs w:val="23"/>
+          <w:rtl/>
+          <w:lang w:bidi="fa-IR"/>
+        </w:rPr>
+        <w:t>ک</w:t>
+      </w:r>
+      <w:r>
+        <w:rPr>
+          <w:rFonts w:ascii="Segoe UI" w:eastAsia="Times New Roman" w:hAnsi="Segoe UI" w:cs="Segoe UI"/>
+          <w:color w:val="3A3A3A"/>
+          <w:sz w:val="23"/>
+          <w:szCs w:val="23"/>
+          <w:rtl/>
+          <w:lang w:bidi="fa-IR"/>
+        </w:rPr>
+        <w:t xml:space="preserve"> بار </w:t>
+      </w:r>
+      <w:r>
+        <w:rPr>
+          <w:rFonts w:ascii="Segoe UI" w:eastAsia="Times New Roman" w:hAnsi="Segoe UI" w:cs="Segoe UI"/>
+          <w:color w:val="3A3A3A"/>
+          <w:sz w:val="23"/>
+          <w:szCs w:val="23"/>
+          <w:lang w:bidi="fa-IR"/>
+        </w:rPr>
+        <w:t>Call</w:t>
+      </w:r>
+      <w:r>
+        <w:rPr>
+          <w:rFonts w:ascii="Segoe UI" w:eastAsia="Times New Roman" w:hAnsi="Segoe UI" w:cs="Segoe UI"/>
+          <w:color w:val="3A3A3A"/>
+          <w:sz w:val="23"/>
+          <w:szCs w:val="23"/>
+          <w:rtl/>
+          <w:lang w:bidi="fa-IR"/>
+        </w:rPr>
+        <w:t xml:space="preserve"> م</w:t>
+      </w:r>
+      <w:r>
+        <w:rPr>
+          <w:rFonts w:ascii="Segoe UI" w:eastAsia="Times New Roman" w:hAnsi="Segoe UI" w:cs="Segoe UI" w:hint="cs"/>
+          <w:color w:val="3A3A3A"/>
+          <w:sz w:val="23"/>
+          <w:szCs w:val="23"/>
+          <w:rtl/>
+          <w:lang w:bidi="fa-IR"/>
+        </w:rPr>
+        <w:t>ی</w:t>
+      </w:r>
+      <w:r>
+        <w:rPr>
+          <w:rFonts w:ascii="Segoe UI" w:eastAsia="Times New Roman" w:hAnsi="Segoe UI" w:cs="Segoe UI"/>
+          <w:color w:val="3A3A3A"/>
+          <w:sz w:val="23"/>
+          <w:szCs w:val="23"/>
+          <w:rtl/>
+          <w:lang w:bidi="fa-IR"/>
+        </w:rPr>
+        <w:t xml:space="preserve"> شود</w:t>
+      </w:r>
+    </w:p>
+    <w:p>
+      <w:pPr>
+        <w:bidi/>
+        <w:jc w:val="center"/>
+        <w:rPr>
+          <w:rFonts w:cs="B Nazanin"/>
+          <w:b/>
+          <w:bCs/>
+          <w:color w:val="00B0F0"/>
+          <w:sz w:val="32"/>
+          <w:szCs w:val="32"/>
+          <w:lang w:bidi="fa-IR"/>
+        </w:rPr>
+      </w:pPr>
+      <w:r>
+        <w:rPr>
+          <w:rFonts w:cs="B Nazanin"/>
+          <w:b/>
+          <w:bCs/>
+          <w:color w:val="00B0F0"/>
+          <w:sz w:val="32"/>
+          <w:szCs w:val="32"/>
+          <w:lang w:bidi="fa-IR"/>
+        </w:rPr>
+        <w:t>Static vs Non-Static Constructors in C#</w:t>
+      </w:r>
+    </w:p>
+    <w:p>
+      <w:pPr>
+        <w:bidi/>
+        <w:rPr>
+          <w:rFonts w:ascii="Segoe UI" w:eastAsia="Times New Roman" w:hAnsi="Segoe UI" w:cs="Segoe UI"/>
+          <w:color w:val="3A3A3A"/>
+          <w:sz w:val="23"/>
+          <w:szCs w:val="23"/>
+          <w:lang w:bidi="fa-IR"/>
+        </w:rPr>
+      </w:pPr>
+    </w:p>
+    <w:p>
+      <w:pPr>
+        <w:pStyle w:val="ListParagraph"/>
+        <w:numPr>
+          <w:ilvl w:val="0"/>
+          <w:numId w:val="3"/>
+        </w:numPr>
+        <w:bidi/>
+        <w:jc w:val="both"/>
+        <w:rPr>
+          <w:rFonts w:ascii="Segoe UI" w:eastAsia="Times New Roman" w:hAnsi="Segoe UI" w:cs="Segoe UI"/>
+          <w:color w:val="3A3A3A"/>
+          <w:sz w:val="23"/>
+          <w:szCs w:val="23"/>
+          <w:rtl/>
+          <w:lang w:bidi="fa-IR"/>
+        </w:rPr>
+      </w:pPr>
+      <w:r>
+        <w:rPr>
+          <w:rFonts w:ascii="Segoe UI" w:eastAsia="Times New Roman" w:hAnsi="Segoe UI" w:cs="Segoe UI"/>
+          <w:color w:val="3A3A3A"/>
+          <w:sz w:val="23"/>
+          <w:szCs w:val="23"/>
+          <w:rtl/>
+          <w:lang w:bidi="fa-IR"/>
+        </w:rPr>
+        <w:t xml:space="preserve">اگر </w:t>
+      </w:r>
+      <w:r>
+        <w:rPr>
+          <w:rFonts w:ascii="Segoe UI" w:eastAsia="Times New Roman" w:hAnsi="Segoe UI" w:cs="Segoe UI"/>
+          <w:color w:val="3A3A3A"/>
+          <w:sz w:val="23"/>
+          <w:szCs w:val="23"/>
+          <w:lang w:bidi="fa-IR"/>
+        </w:rPr>
+        <w:t>constructor</w:t>
+      </w:r>
+      <w:r>
+        <w:rPr>
+          <w:rFonts w:ascii="Segoe UI" w:eastAsia="Times New Roman" w:hAnsi="Segoe UI" w:cs="Segoe UI"/>
+          <w:color w:val="3A3A3A"/>
+          <w:sz w:val="23"/>
+          <w:szCs w:val="23"/>
+          <w:rtl/>
+          <w:lang w:bidi="fa-IR"/>
+        </w:rPr>
+        <w:t xml:space="preserve"> ا</w:t>
+      </w:r>
+      <w:r>
+        <w:rPr>
+          <w:rFonts w:ascii="Segoe UI" w:eastAsia="Times New Roman" w:hAnsi="Segoe UI" w:cs="Segoe UI" w:hint="cs"/>
+          <w:color w:val="3A3A3A"/>
+          <w:sz w:val="23"/>
+          <w:szCs w:val="23"/>
+          <w:rtl/>
+          <w:lang w:bidi="fa-IR"/>
+        </w:rPr>
+        <w:t>ی</w:t>
+      </w:r>
+      <w:r>
+        <w:rPr>
+          <w:rFonts w:ascii="Segoe UI" w:eastAsia="Times New Roman" w:hAnsi="Segoe UI" w:cs="Segoe UI"/>
+          <w:color w:val="3A3A3A"/>
+          <w:sz w:val="23"/>
+          <w:szCs w:val="23"/>
+          <w:rtl/>
+          <w:lang w:bidi="fa-IR"/>
+        </w:rPr>
+        <w:t xml:space="preserve"> به </w:t>
+      </w:r>
+      <w:proofErr w:type="spellStart"/>
+      <w:r>
+        <w:rPr>
+          <w:rFonts w:ascii="Segoe UI" w:eastAsia="Times New Roman" w:hAnsi="Segoe UI" w:cs="Segoe UI"/>
+          <w:color w:val="3A3A3A"/>
+          <w:sz w:val="23"/>
+          <w:szCs w:val="23"/>
+          <w:lang w:bidi="fa-IR"/>
+        </w:rPr>
+        <w:t>Explictly</w:t>
+      </w:r>
+      <w:proofErr w:type="spellEnd"/>
+      <w:r>
+        <w:rPr>
+          <w:rFonts w:ascii="Segoe UI" w:eastAsia="Times New Roman" w:hAnsi="Segoe UI" w:cs="Segoe UI"/>
+          <w:color w:val="3A3A3A"/>
+          <w:sz w:val="23"/>
+          <w:szCs w:val="23"/>
+          <w:rtl/>
+          <w:lang w:bidi="fa-IR"/>
+        </w:rPr>
+        <w:t xml:space="preserve"> با استفاده از </w:t>
+      </w:r>
+      <w:r>
+        <w:rPr>
+          <w:rFonts w:ascii="Segoe UI" w:eastAsia="Times New Roman" w:hAnsi="Segoe UI" w:cs="Segoe UI"/>
+          <w:color w:val="3A3A3A"/>
+          <w:sz w:val="23"/>
+          <w:szCs w:val="23"/>
+          <w:lang w:bidi="fa-IR"/>
+        </w:rPr>
+        <w:t xml:space="preserve">Static </w:t>
+      </w:r>
+      <w:proofErr w:type="spellStart"/>
+      <w:r>
+        <w:rPr>
+          <w:rFonts w:ascii="Segoe UI" w:eastAsia="Times New Roman" w:hAnsi="Segoe UI" w:cs="Segoe UI"/>
+          <w:color w:val="3A3A3A"/>
+          <w:sz w:val="23"/>
+          <w:szCs w:val="23"/>
+          <w:lang w:bidi="fa-IR"/>
+        </w:rPr>
+        <w:t>Modifire</w:t>
+      </w:r>
+      <w:proofErr w:type="spellEnd"/>
+      <w:r>
+        <w:rPr>
+          <w:rFonts w:ascii="Segoe UI" w:eastAsia="Times New Roman" w:hAnsi="Segoe UI" w:cs="Segoe UI"/>
+          <w:color w:val="3A3A3A"/>
+          <w:sz w:val="23"/>
+          <w:szCs w:val="23"/>
+          <w:rtl/>
+          <w:lang w:bidi="fa-IR"/>
+        </w:rPr>
+        <w:t xml:space="preserve"> اعلام شود،</w:t>
+      </w:r>
+      <w:r>
+        <w:rPr>
+          <w:rFonts w:ascii="Segoe UI" w:eastAsia="Times New Roman" w:hAnsi="Segoe UI" w:cs="Segoe UI"/>
+          <w:color w:val="3A3A3A"/>
+          <w:sz w:val="23"/>
+          <w:szCs w:val="23"/>
+          <w:lang w:bidi="fa-IR"/>
+        </w:rPr>
+        <w:t xml:space="preserve">  static Constructor </w:t>
+      </w:r>
+      <w:r>
+        <w:rPr>
+          <w:rFonts w:ascii="Segoe UI" w:eastAsia="Times New Roman" w:hAnsi="Segoe UI" w:cs="Segoe UI" w:hint="cs"/>
+          <w:color w:val="3A3A3A"/>
+          <w:sz w:val="23"/>
+          <w:szCs w:val="23"/>
+          <w:rtl/>
+          <w:lang w:bidi="fa-IR"/>
+        </w:rPr>
+        <w:t xml:space="preserve">و بقیه </w:t>
+      </w:r>
+      <w:r>
+        <w:rPr>
+          <w:rFonts w:ascii="Segoe UI" w:eastAsia="Times New Roman" w:hAnsi="Segoe UI" w:cs="Segoe UI"/>
+          <w:color w:val="3A3A3A"/>
+          <w:sz w:val="23"/>
+          <w:szCs w:val="23"/>
+          <w:lang w:bidi="fa-IR"/>
+        </w:rPr>
+        <w:t xml:space="preserve"> Non Static Constructor</w:t>
+      </w:r>
+      <w:r>
+        <w:rPr>
+          <w:rFonts w:ascii="Segoe UI" w:eastAsia="Times New Roman" w:hAnsi="Segoe UI" w:cs="Segoe UI" w:hint="cs"/>
+          <w:color w:val="3A3A3A"/>
+          <w:sz w:val="23"/>
+          <w:szCs w:val="23"/>
+          <w:rtl/>
+          <w:lang w:bidi="fa-IR"/>
+        </w:rPr>
+        <w:t xml:space="preserve"> است.</w:t>
+      </w:r>
+    </w:p>
+    <w:p>
+      <w:pPr>
+        <w:bidi/>
+        <w:jc w:val="both"/>
+        <w:rPr>
+          <w:rFonts w:ascii="Segoe UI" w:eastAsia="Times New Roman" w:hAnsi="Segoe UI" w:cs="Segoe UI"/>
+          <w:color w:val="3A3A3A"/>
+          <w:sz w:val="23"/>
+          <w:szCs w:val="23"/>
+          <w:lang w:bidi="fa-IR"/>
+        </w:rPr>
+      </w:pPr>
+      <w:r>
+        <w:rPr>
+          <w:rFonts w:ascii="Segoe UI" w:eastAsia="Times New Roman" w:hAnsi="Segoe UI" w:cs="Segoe UI"/>
+          <w:color w:val="3A3A3A"/>
+          <w:sz w:val="23"/>
+          <w:szCs w:val="23"/>
+          <w:lang w:bidi="fa-IR"/>
+        </w:rPr>
+        <w:t xml:space="preserve">Static Fields </w:t>
+      </w:r>
+      <w:r>
+        <w:rPr>
+          <w:rFonts w:ascii="Segoe UI" w:eastAsia="Times New Roman" w:hAnsi="Segoe UI" w:cs="Segoe UI"/>
+          <w:color w:val="3A3A3A"/>
+          <w:sz w:val="23"/>
+          <w:szCs w:val="23"/>
+          <w:lang w:bidi="fa-IR"/>
+        </w:rPr>
+        <w:t>/</w:t>
+      </w:r>
+      <w:r>
+        <w:rPr>
+          <w:rFonts w:ascii="Segoe UI" w:eastAsia="Times New Roman" w:hAnsi="Segoe UI" w:cs="Segoe UI"/>
+          <w:color w:val="3A3A3A"/>
+          <w:sz w:val="23"/>
+          <w:szCs w:val="23"/>
+          <w:lang w:bidi="fa-IR"/>
+        </w:rPr>
+        <w:t xml:space="preserve"> Variables</w:t>
+      </w:r>
+      <w:r>
+        <w:rPr>
+          <w:rFonts w:ascii="Segoe UI" w:eastAsia="Times New Roman" w:hAnsi="Segoe UI" w:cs="Segoe UI"/>
+          <w:color w:val="3A3A3A"/>
+          <w:sz w:val="23"/>
+          <w:szCs w:val="23"/>
+          <w:lang w:bidi="fa-IR"/>
+        </w:rPr>
+        <w:t xml:space="preserve"> -</w:t>
+      </w:r>
+      <w:proofErr w:type="gramStart"/>
+      <w:r>
+        <w:rPr>
+          <w:rFonts w:ascii="Segoe UI" w:eastAsia="Times New Roman" w:hAnsi="Segoe UI" w:cs="Segoe UI"/>
+          <w:color w:val="3A3A3A"/>
+          <w:sz w:val="23"/>
+          <w:szCs w:val="23"/>
+          <w:lang w:bidi="fa-IR"/>
+        </w:rPr>
+        <w:t xml:space="preserve">2 </w:t>
+      </w:r>
+      <w:r>
+        <w:rPr>
+          <w:rFonts w:ascii="Segoe UI" w:eastAsia="Times New Roman" w:hAnsi="Segoe UI" w:cs="Segoe UI"/>
+          <w:color w:val="3A3A3A"/>
+          <w:sz w:val="23"/>
+          <w:szCs w:val="23"/>
+          <w:rtl/>
+          <w:lang w:bidi="fa-IR"/>
+        </w:rPr>
+        <w:t xml:space="preserve"> توسط</w:t>
+      </w:r>
+      <w:proofErr w:type="gramEnd"/>
+      <w:r>
+        <w:rPr>
+          <w:rFonts w:ascii="Segoe UI" w:eastAsia="Times New Roman" w:hAnsi="Segoe UI" w:cs="Segoe UI"/>
+          <w:color w:val="3A3A3A"/>
+          <w:sz w:val="23"/>
+          <w:szCs w:val="23"/>
+          <w:rtl/>
+          <w:lang w:bidi="fa-IR"/>
+        </w:rPr>
+        <w:t xml:space="preserve"> </w:t>
+      </w:r>
+      <w:r>
+        <w:rPr>
+          <w:rFonts w:ascii="Segoe UI" w:eastAsia="Times New Roman" w:hAnsi="Segoe UI" w:cs="Segoe UI"/>
+          <w:color w:val="3A3A3A"/>
+          <w:sz w:val="23"/>
+          <w:szCs w:val="23"/>
+          <w:lang w:bidi="fa-IR"/>
+        </w:rPr>
+        <w:t>static Constructor</w:t>
+      </w:r>
+      <w:r>
+        <w:rPr>
+          <w:rFonts w:ascii="Segoe UI" w:eastAsia="Times New Roman" w:hAnsi="Segoe UI" w:cs="Segoe UI"/>
+          <w:color w:val="3A3A3A"/>
+          <w:sz w:val="23"/>
+          <w:szCs w:val="23"/>
+          <w:rtl/>
+          <w:lang w:bidi="fa-IR"/>
+        </w:rPr>
+        <w:t xml:space="preserve"> و </w:t>
+      </w:r>
+    </w:p>
+    <w:p>
+      <w:pPr>
+        <w:bidi/>
+        <w:jc w:val="both"/>
+        <w:rPr>
+          <w:rFonts w:ascii="Segoe UI" w:eastAsia="Times New Roman" w:hAnsi="Segoe UI" w:cs="Segoe UI"/>
+          <w:color w:val="3A3A3A"/>
+          <w:sz w:val="23"/>
+          <w:szCs w:val="23"/>
+          <w:lang w:bidi="fa-IR"/>
+        </w:rPr>
+      </w:pPr>
+      <w:r>
+        <w:rPr>
+          <w:rFonts w:ascii="Segoe UI" w:eastAsia="Times New Roman" w:hAnsi="Segoe UI" w:cs="Segoe UI"/>
+          <w:color w:val="3A3A3A"/>
+          <w:sz w:val="23"/>
+          <w:szCs w:val="23"/>
+          <w:lang w:bidi="fa-IR"/>
+        </w:rPr>
+        <w:t xml:space="preserve">Non static Fields </w:t>
+      </w:r>
+      <w:r>
+        <w:rPr>
+          <w:rFonts w:ascii="Segoe UI" w:eastAsia="Times New Roman" w:hAnsi="Segoe UI" w:cs="Segoe UI"/>
+          <w:color w:val="3A3A3A"/>
+          <w:sz w:val="23"/>
+          <w:szCs w:val="23"/>
+          <w:lang w:bidi="fa-IR"/>
+        </w:rPr>
+        <w:t>/</w:t>
+      </w:r>
+      <w:r>
+        <w:rPr>
+          <w:rFonts w:ascii="Segoe UI" w:eastAsia="Times New Roman" w:hAnsi="Segoe UI" w:cs="Segoe UI"/>
+          <w:color w:val="3A3A3A"/>
+          <w:sz w:val="23"/>
+          <w:szCs w:val="23"/>
+          <w:lang w:bidi="fa-IR"/>
+        </w:rPr>
+        <w:t xml:space="preserve"> Variables</w:t>
+      </w:r>
+      <w:r>
+        <w:rPr>
+          <w:rFonts w:ascii="Segoe UI" w:eastAsia="Times New Roman" w:hAnsi="Segoe UI" w:cs="Segoe UI"/>
+          <w:color w:val="3A3A3A"/>
+          <w:sz w:val="23"/>
+          <w:szCs w:val="23"/>
+          <w:rtl/>
+          <w:lang w:bidi="fa-IR"/>
+        </w:rPr>
+        <w:t xml:space="preserve"> توسط </w:t>
+      </w:r>
+      <w:r>
+        <w:rPr>
+          <w:rFonts w:ascii="Segoe UI" w:eastAsia="Times New Roman" w:hAnsi="Segoe UI" w:cs="Segoe UI"/>
+          <w:color w:val="3A3A3A"/>
+          <w:sz w:val="23"/>
+          <w:szCs w:val="23"/>
+          <w:lang w:bidi="fa-IR"/>
+        </w:rPr>
+        <w:t>Non</w:t>
+      </w:r>
+      <w:r>
+        <w:rPr>
+          <w:rFonts w:ascii="Segoe UI" w:eastAsia="Times New Roman" w:hAnsi="Segoe UI" w:cs="Segoe UI"/>
+          <w:color w:val="3A3A3A"/>
+          <w:sz w:val="23"/>
+          <w:szCs w:val="23"/>
+          <w:lang w:bidi="fa-IR"/>
+        </w:rPr>
+        <w:t>-</w:t>
+      </w:r>
+      <w:r>
+        <w:rPr>
+          <w:rFonts w:ascii="Segoe UI" w:eastAsia="Times New Roman" w:hAnsi="Segoe UI" w:cs="Segoe UI"/>
+          <w:color w:val="3A3A3A"/>
+          <w:sz w:val="23"/>
+          <w:szCs w:val="23"/>
+          <w:lang w:bidi="fa-IR"/>
+        </w:rPr>
+        <w:t>Static Constructor</w:t>
+      </w:r>
+      <w:r>
+        <w:rPr>
+          <w:rFonts w:ascii="Segoe UI" w:eastAsia="Times New Roman" w:hAnsi="Segoe UI" w:cs="Segoe UI"/>
+          <w:color w:val="3A3A3A"/>
+          <w:sz w:val="23"/>
+          <w:szCs w:val="23"/>
+          <w:rtl/>
+          <w:lang w:bidi="fa-IR"/>
+        </w:rPr>
+        <w:t xml:space="preserve"> </w:t>
+      </w:r>
+      <w:r>
+        <w:rPr>
+          <w:rFonts w:ascii="Segoe UI" w:eastAsia="Times New Roman" w:hAnsi="Segoe UI" w:cs="Segoe UI" w:hint="cs"/>
+          <w:color w:val="3A3A3A"/>
+          <w:sz w:val="23"/>
+          <w:szCs w:val="23"/>
+          <w:rtl/>
+          <w:lang w:bidi="fa-IR"/>
+        </w:rPr>
+        <w:t>ی</w:t>
+      </w:r>
+      <w:r>
+        <w:rPr>
+          <w:rFonts w:ascii="Segoe UI" w:eastAsia="Times New Roman" w:hAnsi="Segoe UI" w:cs="Segoe UI" w:hint="eastAsia"/>
+          <w:color w:val="3A3A3A"/>
+          <w:sz w:val="23"/>
+          <w:szCs w:val="23"/>
+          <w:rtl/>
+          <w:lang w:bidi="fa-IR"/>
+        </w:rPr>
+        <w:t>ا</w:t>
+      </w:r>
+      <w:r>
+        <w:rPr>
+          <w:rFonts w:ascii="Segoe UI" w:eastAsia="Times New Roman" w:hAnsi="Segoe UI" w:cs="Segoe UI"/>
+          <w:color w:val="3A3A3A"/>
+          <w:sz w:val="23"/>
+          <w:szCs w:val="23"/>
+          <w:rtl/>
+          <w:lang w:bidi="fa-IR"/>
+        </w:rPr>
+        <w:t xml:space="preserve"> </w:t>
+      </w:r>
+      <w:r>
+        <w:rPr>
+          <w:rFonts w:ascii="Segoe UI" w:eastAsia="Times New Roman" w:hAnsi="Segoe UI" w:cs="Segoe UI"/>
+          <w:color w:val="3A3A3A"/>
+          <w:sz w:val="23"/>
+          <w:szCs w:val="23"/>
+          <w:lang w:bidi="fa-IR"/>
+        </w:rPr>
+        <w:t>Instance</w:t>
+      </w:r>
+      <w:r>
+        <w:rPr>
+          <w:rFonts w:ascii="Segoe UI" w:eastAsia="Times New Roman" w:hAnsi="Segoe UI" w:cs="Segoe UI"/>
+          <w:color w:val="3A3A3A"/>
+          <w:sz w:val="23"/>
+          <w:szCs w:val="23"/>
+          <w:rtl/>
+          <w:lang w:bidi="fa-IR"/>
+        </w:rPr>
+        <w:t xml:space="preserve"> </w:t>
+      </w:r>
+    </w:p>
+    <w:p>
+      <w:pPr>
+        <w:bidi/>
+        <w:jc w:val="both"/>
+        <w:rPr>
+          <w:rFonts w:ascii="Segoe UI" w:eastAsia="Times New Roman" w:hAnsi="Segoe UI" w:cs="Segoe UI"/>
+          <w:color w:val="3A3A3A"/>
+          <w:sz w:val="23"/>
+          <w:szCs w:val="23"/>
+          <w:lang w:bidi="fa-IR"/>
+        </w:rPr>
+      </w:pPr>
+      <w:r>
+        <w:rPr>
+          <w:rFonts w:ascii="Segoe UI" w:eastAsia="Times New Roman" w:hAnsi="Segoe UI" w:cs="Segoe UI"/>
+          <w:color w:val="3A3A3A"/>
+          <w:sz w:val="23"/>
+          <w:szCs w:val="23"/>
+          <w:rtl/>
+          <w:lang w:bidi="fa-IR"/>
+        </w:rPr>
+        <w:t>در س</w:t>
+      </w:r>
+      <w:r>
+        <w:rPr>
+          <w:rFonts w:ascii="Segoe UI" w:eastAsia="Times New Roman" w:hAnsi="Segoe UI" w:cs="Segoe UI" w:hint="cs"/>
+          <w:color w:val="3A3A3A"/>
+          <w:sz w:val="23"/>
+          <w:szCs w:val="23"/>
+          <w:rtl/>
+          <w:lang w:bidi="fa-IR"/>
+        </w:rPr>
+        <w:t>ی</w:t>
+      </w:r>
+      <w:r>
+        <w:rPr>
+          <w:rFonts w:ascii="Segoe UI" w:eastAsia="Times New Roman" w:hAnsi="Segoe UI" w:cs="Segoe UI"/>
+          <w:color w:val="3A3A3A"/>
+          <w:sz w:val="23"/>
+          <w:szCs w:val="23"/>
+          <w:rtl/>
+          <w:lang w:bidi="fa-IR"/>
+        </w:rPr>
+        <w:t xml:space="preserve"> شارپ </w:t>
+      </w:r>
+      <w:r>
+        <w:rPr>
+          <w:rFonts w:ascii="Segoe UI" w:eastAsia="Times New Roman" w:hAnsi="Segoe UI" w:cs="Segoe UI"/>
+          <w:color w:val="3A3A3A"/>
+          <w:sz w:val="23"/>
+          <w:szCs w:val="23"/>
+          <w:lang w:bidi="fa-IR"/>
+        </w:rPr>
+        <w:t>Initialize</w:t>
+      </w:r>
+      <w:r>
+        <w:rPr>
+          <w:rFonts w:ascii="Segoe UI" w:eastAsia="Times New Roman" w:hAnsi="Segoe UI" w:cs="Segoe UI"/>
+          <w:color w:val="3A3A3A"/>
+          <w:sz w:val="23"/>
+          <w:szCs w:val="23"/>
+          <w:rtl/>
+          <w:lang w:bidi="fa-IR"/>
+        </w:rPr>
+        <w:t xml:space="preserve"> م</w:t>
+      </w:r>
+      <w:r>
+        <w:rPr>
+          <w:rFonts w:ascii="Segoe UI" w:eastAsia="Times New Roman" w:hAnsi="Segoe UI" w:cs="Segoe UI" w:hint="cs"/>
+          <w:color w:val="3A3A3A"/>
+          <w:sz w:val="23"/>
+          <w:szCs w:val="23"/>
+          <w:rtl/>
+          <w:lang w:bidi="fa-IR"/>
+        </w:rPr>
+        <w:t>ی</w:t>
+      </w:r>
+      <w:r>
+        <w:rPr>
+          <w:rFonts w:ascii="Segoe UI" w:eastAsia="Times New Roman" w:hAnsi="Segoe UI" w:cs="Segoe UI"/>
+          <w:color w:val="3A3A3A"/>
+          <w:sz w:val="23"/>
+          <w:szCs w:val="23"/>
+          <w:rtl/>
+          <w:lang w:bidi="fa-IR"/>
+        </w:rPr>
+        <w:t xml:space="preserve"> شوند</w:t>
+      </w:r>
+    </w:p>
+    <w:p>
+      <w:pPr>
+        <w:bidi/>
+        <w:jc w:val="both"/>
+        <w:rPr>
+          <w:rFonts w:ascii="Segoe UI" w:eastAsia="Times New Roman" w:hAnsi="Segoe UI" w:cs="Segoe UI"/>
+          <w:color w:val="3A3A3A"/>
+          <w:sz w:val="23"/>
+          <w:szCs w:val="23"/>
+          <w:lang w:bidi="fa-IR"/>
+        </w:rPr>
+      </w:pPr>
+      <w:r>
+        <w:rPr>
+          <w:rFonts w:ascii="Segoe UI" w:eastAsia="Times New Roman" w:hAnsi="Segoe UI" w:cs="Segoe UI"/>
+          <w:color w:val="3A3A3A"/>
+          <w:sz w:val="23"/>
+          <w:szCs w:val="23"/>
+          <w:lang w:bidi="fa-IR"/>
+        </w:rPr>
+        <w:t>Static Constructor</w:t>
+      </w:r>
+      <w:r>
+        <w:rPr>
+          <w:rFonts w:ascii="Segoe UI" w:eastAsia="Times New Roman" w:hAnsi="Segoe UI" w:cs="Segoe UI"/>
+          <w:color w:val="3A3A3A"/>
+          <w:sz w:val="23"/>
+          <w:szCs w:val="23"/>
+          <w:lang w:bidi="fa-IR"/>
+        </w:rPr>
+        <w:t xml:space="preserve"> -</w:t>
+      </w:r>
+      <w:proofErr w:type="gramStart"/>
+      <w:r>
+        <w:rPr>
+          <w:rFonts w:ascii="Segoe UI" w:eastAsia="Times New Roman" w:hAnsi="Segoe UI" w:cs="Segoe UI"/>
+          <w:color w:val="3A3A3A"/>
+          <w:sz w:val="23"/>
+          <w:szCs w:val="23"/>
+          <w:lang w:bidi="fa-IR"/>
+        </w:rPr>
+        <w:t xml:space="preserve">3 </w:t>
+      </w:r>
+      <w:r>
+        <w:rPr>
+          <w:rFonts w:ascii="Segoe UI" w:eastAsia="Times New Roman" w:hAnsi="Segoe UI" w:cs="Segoe UI"/>
+          <w:color w:val="3A3A3A"/>
+          <w:sz w:val="23"/>
+          <w:szCs w:val="23"/>
+          <w:rtl/>
+          <w:lang w:bidi="fa-IR"/>
+        </w:rPr>
+        <w:t xml:space="preserve"> به</w:t>
+      </w:r>
+      <w:proofErr w:type="gramEnd"/>
+      <w:r>
+        <w:rPr>
+          <w:rFonts w:ascii="Segoe UI" w:eastAsia="Times New Roman" w:hAnsi="Segoe UI" w:cs="Segoe UI"/>
+          <w:color w:val="3A3A3A"/>
+          <w:sz w:val="23"/>
+          <w:szCs w:val="23"/>
+          <w:rtl/>
+          <w:lang w:bidi="fa-IR"/>
+        </w:rPr>
+        <w:t xml:space="preserve"> طور </w:t>
+      </w:r>
+      <w:r>
+        <w:rPr>
+          <w:rFonts w:ascii="Segoe UI" w:eastAsia="Times New Roman" w:hAnsi="Segoe UI" w:cs="Segoe UI"/>
+          <w:color w:val="FF0000"/>
+          <w:sz w:val="23"/>
+          <w:szCs w:val="23"/>
+          <w:lang w:bidi="fa-IR"/>
+        </w:rPr>
+        <w:t>implicitly</w:t>
+      </w:r>
+      <w:r>
+        <w:rPr>
+          <w:rFonts w:ascii="Segoe UI" w:eastAsia="Times New Roman" w:hAnsi="Segoe UI" w:cs="Segoe UI"/>
+          <w:color w:val="FF0000"/>
+          <w:sz w:val="23"/>
+          <w:szCs w:val="23"/>
+          <w:rtl/>
+          <w:lang w:bidi="fa-IR"/>
+        </w:rPr>
+        <w:t xml:space="preserve"> </w:t>
+      </w:r>
+      <w:r>
+        <w:rPr>
+          <w:rFonts w:ascii="Segoe UI" w:eastAsia="Times New Roman" w:hAnsi="Segoe UI" w:cs="Segoe UI"/>
+          <w:color w:val="3A3A3A"/>
+          <w:sz w:val="23"/>
+          <w:szCs w:val="23"/>
+          <w:lang w:bidi="fa-IR"/>
+        </w:rPr>
+        <w:t>Call</w:t>
+      </w:r>
+      <w:r>
+        <w:rPr>
+          <w:rFonts w:ascii="Segoe UI" w:eastAsia="Times New Roman" w:hAnsi="Segoe UI" w:cs="Segoe UI"/>
+          <w:color w:val="3A3A3A"/>
+          <w:sz w:val="23"/>
+          <w:szCs w:val="23"/>
+          <w:rtl/>
+          <w:lang w:bidi="fa-IR"/>
+        </w:rPr>
+        <w:t xml:space="preserve"> م</w:t>
+      </w:r>
+      <w:r>
+        <w:rPr>
+          <w:rFonts w:ascii="Segoe UI" w:eastAsia="Times New Roman" w:hAnsi="Segoe UI" w:cs="Segoe UI" w:hint="cs"/>
+          <w:color w:val="3A3A3A"/>
+          <w:sz w:val="23"/>
+          <w:szCs w:val="23"/>
+          <w:rtl/>
+          <w:lang w:bidi="fa-IR"/>
+        </w:rPr>
+        <w:t>ی</w:t>
+      </w:r>
+      <w:r>
+        <w:rPr>
+          <w:rFonts w:ascii="Segoe UI" w:eastAsia="Times New Roman" w:hAnsi="Segoe UI" w:cs="Segoe UI"/>
+          <w:color w:val="3A3A3A"/>
+          <w:sz w:val="23"/>
+          <w:szCs w:val="23"/>
+          <w:rtl/>
+          <w:lang w:bidi="fa-IR"/>
+        </w:rPr>
+        <w:t xml:space="preserve"> شوند در حال</w:t>
+      </w:r>
+      <w:r>
+        <w:rPr>
+          <w:rFonts w:ascii="Segoe UI" w:eastAsia="Times New Roman" w:hAnsi="Segoe UI" w:cs="Segoe UI" w:hint="cs"/>
+          <w:color w:val="3A3A3A"/>
+          <w:sz w:val="23"/>
+          <w:szCs w:val="23"/>
+          <w:rtl/>
+          <w:lang w:bidi="fa-IR"/>
+        </w:rPr>
+        <w:t>ی</w:t>
+      </w:r>
+      <w:r>
+        <w:rPr>
+          <w:rFonts w:ascii="Segoe UI" w:eastAsia="Times New Roman" w:hAnsi="Segoe UI" w:cs="Segoe UI"/>
+          <w:color w:val="3A3A3A"/>
+          <w:sz w:val="23"/>
+          <w:szCs w:val="23"/>
+          <w:rtl/>
+          <w:lang w:bidi="fa-IR"/>
+        </w:rPr>
+        <w:t xml:space="preserve"> </w:t>
+      </w:r>
+    </w:p>
+    <w:p>
+      <w:pPr>
+        <w:bidi/>
+        <w:jc w:val="both"/>
+        <w:rPr>
+          <w:rFonts w:ascii="Segoe UI" w:eastAsia="Times New Roman" w:hAnsi="Segoe UI" w:cs="Segoe UI"/>
+          <w:color w:val="3A3A3A"/>
+          <w:sz w:val="23"/>
+          <w:szCs w:val="23"/>
+          <w:lang w:bidi="fa-IR"/>
+        </w:rPr>
+      </w:pPr>
+      <w:r>
+        <w:rPr>
+          <w:rFonts w:ascii="Segoe UI" w:eastAsia="Times New Roman" w:hAnsi="Segoe UI" w:cs="Segoe UI"/>
+          <w:color w:val="3A3A3A"/>
+          <w:sz w:val="23"/>
+          <w:szCs w:val="23"/>
+          <w:rtl/>
+          <w:lang w:bidi="fa-IR"/>
+        </w:rPr>
+        <w:t xml:space="preserve">که </w:t>
+      </w:r>
+      <w:r>
+        <w:rPr>
+          <w:rFonts w:ascii="Segoe UI" w:eastAsia="Times New Roman" w:hAnsi="Segoe UI" w:cs="Segoe UI"/>
+          <w:color w:val="3A3A3A"/>
+          <w:sz w:val="23"/>
+          <w:szCs w:val="23"/>
+          <w:lang w:bidi="fa-IR"/>
+        </w:rPr>
+        <w:t>Non-static Constructor</w:t>
+      </w:r>
+      <w:r>
+        <w:rPr>
+          <w:rFonts w:ascii="Segoe UI" w:eastAsia="Times New Roman" w:hAnsi="Segoe UI" w:cs="Segoe UI"/>
+          <w:color w:val="3A3A3A"/>
+          <w:sz w:val="23"/>
+          <w:szCs w:val="23"/>
+          <w:rtl/>
+          <w:lang w:bidi="fa-IR"/>
+        </w:rPr>
+        <w:t xml:space="preserve"> به طور </w:t>
+      </w:r>
+      <w:r>
+        <w:rPr>
+          <w:rFonts w:ascii="Segoe UI" w:eastAsia="Times New Roman" w:hAnsi="Segoe UI" w:cs="Segoe UI"/>
+          <w:color w:val="FF0000"/>
+          <w:sz w:val="23"/>
+          <w:szCs w:val="23"/>
+          <w:lang w:bidi="fa-IR"/>
+        </w:rPr>
+        <w:t>Explicitly</w:t>
+      </w:r>
+      <w:r>
+        <w:rPr>
+          <w:rFonts w:ascii="Segoe UI" w:eastAsia="Times New Roman" w:hAnsi="Segoe UI" w:cs="Segoe UI"/>
+          <w:color w:val="FF0000"/>
+          <w:sz w:val="23"/>
+          <w:szCs w:val="23"/>
+          <w:rtl/>
+          <w:lang w:bidi="fa-IR"/>
+        </w:rPr>
+        <w:t xml:space="preserve"> </w:t>
+      </w:r>
+      <w:r>
+        <w:rPr>
+          <w:rFonts w:ascii="Segoe UI" w:eastAsia="Times New Roman" w:hAnsi="Segoe UI" w:cs="Segoe UI"/>
+          <w:color w:val="3A3A3A"/>
+          <w:sz w:val="23"/>
+          <w:szCs w:val="23"/>
+          <w:lang w:bidi="fa-IR"/>
+        </w:rPr>
+        <w:t>Call</w:t>
+      </w:r>
+      <w:r>
+        <w:rPr>
+          <w:rFonts w:ascii="Segoe UI" w:eastAsia="Times New Roman" w:hAnsi="Segoe UI" w:cs="Segoe UI"/>
+          <w:color w:val="3A3A3A"/>
+          <w:sz w:val="23"/>
+          <w:szCs w:val="23"/>
+          <w:rtl/>
+          <w:lang w:bidi="fa-IR"/>
+        </w:rPr>
+        <w:t xml:space="preserve"> م</w:t>
+      </w:r>
+      <w:r>
+        <w:rPr>
+          <w:rFonts w:ascii="Segoe UI" w:eastAsia="Times New Roman" w:hAnsi="Segoe UI" w:cs="Segoe UI" w:hint="cs"/>
+          <w:color w:val="3A3A3A"/>
+          <w:sz w:val="23"/>
+          <w:szCs w:val="23"/>
+          <w:rtl/>
+          <w:lang w:bidi="fa-IR"/>
+        </w:rPr>
+        <w:t>ی</w:t>
+      </w:r>
+      <w:r>
+        <w:rPr>
+          <w:rFonts w:ascii="Segoe UI" w:eastAsia="Times New Roman" w:hAnsi="Segoe UI" w:cs="Segoe UI"/>
+          <w:color w:val="3A3A3A"/>
+          <w:sz w:val="23"/>
+          <w:szCs w:val="23"/>
+          <w:rtl/>
+          <w:lang w:bidi="fa-IR"/>
+        </w:rPr>
+        <w:t xml:space="preserve"> شوند.</w:t>
+      </w:r>
+    </w:p>
+    <w:p>
+      <w:pPr>
+        <w:bidi/>
+        <w:jc w:val="both"/>
+        <w:rPr>
+          <w:rFonts w:ascii="Segoe UI" w:eastAsia="Times New Roman" w:hAnsi="Segoe UI" w:cs="Segoe UI"/>
+          <w:color w:val="3A3A3A"/>
+          <w:sz w:val="23"/>
+          <w:szCs w:val="23"/>
+          <w:lang w:bidi="fa-IR"/>
+        </w:rPr>
+      </w:pPr>
+      <w:r>
+        <w:rPr>
+          <w:rFonts w:ascii="Segoe UI" w:eastAsia="Times New Roman" w:hAnsi="Segoe UI" w:cs="Segoe UI"/>
+          <w:color w:val="3A3A3A"/>
+          <w:sz w:val="23"/>
+          <w:szCs w:val="23"/>
+          <w:lang w:bidi="fa-IR"/>
+        </w:rPr>
+        <w:t>Static Constructor</w:t>
+      </w:r>
+      <w:r>
+        <w:rPr>
+          <w:rFonts w:ascii="Segoe UI" w:eastAsia="Times New Roman" w:hAnsi="Segoe UI" w:cs="Segoe UI"/>
+          <w:color w:val="3A3A3A"/>
+          <w:sz w:val="23"/>
+          <w:szCs w:val="23"/>
+          <w:lang w:bidi="fa-IR"/>
+        </w:rPr>
+        <w:t xml:space="preserve"> - 4</w:t>
+      </w:r>
+      <w:r>
+        <w:rPr>
+          <w:rFonts w:ascii="Segoe UI" w:eastAsia="Times New Roman" w:hAnsi="Segoe UI" w:cs="Segoe UI"/>
+          <w:color w:val="3A3A3A"/>
+          <w:sz w:val="23"/>
+          <w:szCs w:val="23"/>
+          <w:rtl/>
+          <w:lang w:bidi="fa-IR"/>
+        </w:rPr>
+        <w:t xml:space="preserve"> </w:t>
+      </w:r>
+      <w:r>
+        <w:rPr>
+          <w:rFonts w:ascii="Segoe UI" w:eastAsia="Times New Roman" w:hAnsi="Segoe UI" w:cs="Segoe UI" w:hint="cs"/>
+          <w:color w:val="3A3A3A"/>
+          <w:sz w:val="23"/>
+          <w:szCs w:val="23"/>
+          <w:rtl/>
+          <w:lang w:bidi="fa-IR"/>
+        </w:rPr>
+        <w:t xml:space="preserve">، </w:t>
+      </w:r>
+      <w:r>
+        <w:rPr>
+          <w:rFonts w:ascii="Segoe UI" w:eastAsia="Times New Roman" w:hAnsi="Segoe UI" w:cs="Segoe UI"/>
+          <w:color w:val="FF0000"/>
+          <w:sz w:val="23"/>
+          <w:szCs w:val="23"/>
+          <w:lang w:bidi="fa-IR"/>
+        </w:rPr>
+        <w:t>immediately</w:t>
+      </w:r>
+      <w:r>
+        <w:rPr>
+          <w:rFonts w:ascii="Segoe UI" w:eastAsia="Times New Roman" w:hAnsi="Segoe UI" w:cs="Segoe UI"/>
+          <w:color w:val="FF0000"/>
+          <w:sz w:val="23"/>
+          <w:szCs w:val="23"/>
+          <w:rtl/>
+          <w:lang w:bidi="fa-IR"/>
+        </w:rPr>
+        <w:t xml:space="preserve"> </w:t>
+      </w:r>
+      <w:r>
+        <w:rPr>
+          <w:rFonts w:ascii="Segoe UI" w:eastAsia="Times New Roman" w:hAnsi="Segoe UI" w:cs="Segoe UI"/>
+          <w:color w:val="3A3A3A"/>
+          <w:sz w:val="23"/>
+          <w:szCs w:val="23"/>
+          <w:rtl/>
+          <w:lang w:bidi="fa-IR"/>
+        </w:rPr>
+        <w:t xml:space="preserve">از </w:t>
+      </w:r>
+      <w:r>
+        <w:rPr>
+          <w:rFonts w:ascii="Segoe UI" w:eastAsia="Times New Roman" w:hAnsi="Segoe UI" w:cs="Segoe UI"/>
+          <w:color w:val="FF0000"/>
+          <w:sz w:val="23"/>
+          <w:szCs w:val="23"/>
+          <w:rtl/>
+          <w:lang w:bidi="fa-IR"/>
+        </w:rPr>
+        <w:t>شروع اجرا</w:t>
+      </w:r>
+      <w:r>
+        <w:rPr>
+          <w:rFonts w:ascii="Segoe UI" w:eastAsia="Times New Roman" w:hAnsi="Segoe UI" w:cs="Segoe UI" w:hint="cs"/>
+          <w:color w:val="FF0000"/>
+          <w:sz w:val="23"/>
+          <w:szCs w:val="23"/>
+          <w:rtl/>
+          <w:lang w:bidi="fa-IR"/>
+        </w:rPr>
+        <w:t>ی</w:t>
+      </w:r>
+      <w:r>
+        <w:rPr>
+          <w:rFonts w:ascii="Segoe UI" w:eastAsia="Times New Roman" w:hAnsi="Segoe UI" w:cs="Segoe UI"/>
+          <w:color w:val="FF0000"/>
+          <w:sz w:val="23"/>
+          <w:szCs w:val="23"/>
+          <w:rtl/>
+          <w:lang w:bidi="fa-IR"/>
+        </w:rPr>
+        <w:t xml:space="preserve"> </w:t>
+      </w:r>
+      <w:r>
+        <w:rPr>
+          <w:rFonts w:ascii="Segoe UI" w:eastAsia="Times New Roman" w:hAnsi="Segoe UI" w:cs="Segoe UI" w:hint="cs"/>
+          <w:color w:val="FF0000"/>
+          <w:sz w:val="23"/>
+          <w:szCs w:val="23"/>
+          <w:rtl/>
+          <w:lang w:bidi="fa-IR"/>
+        </w:rPr>
+        <w:t>ی</w:t>
+      </w:r>
+      <w:r>
+        <w:rPr>
+          <w:rFonts w:ascii="Segoe UI" w:eastAsia="Times New Roman" w:hAnsi="Segoe UI" w:cs="Segoe UI" w:hint="eastAsia"/>
+          <w:color w:val="FF0000"/>
+          <w:sz w:val="23"/>
+          <w:szCs w:val="23"/>
+          <w:rtl/>
+          <w:lang w:bidi="fa-IR"/>
+        </w:rPr>
+        <w:t>ک</w:t>
+      </w:r>
+      <w:r>
+        <w:rPr>
+          <w:rFonts w:ascii="Segoe UI" w:eastAsia="Times New Roman" w:hAnsi="Segoe UI" w:cs="Segoe UI"/>
+          <w:color w:val="FF0000"/>
+          <w:sz w:val="23"/>
+          <w:szCs w:val="23"/>
+          <w:rtl/>
+          <w:lang w:bidi="fa-IR"/>
+        </w:rPr>
+        <w:t xml:space="preserve"> </w:t>
+      </w:r>
+      <w:r>
+        <w:rPr>
+          <w:rFonts w:ascii="Segoe UI" w:eastAsia="Times New Roman" w:hAnsi="Segoe UI" w:cs="Segoe UI"/>
+          <w:color w:val="FF0000"/>
+          <w:sz w:val="23"/>
+          <w:szCs w:val="23"/>
+          <w:lang w:bidi="fa-IR"/>
+        </w:rPr>
+        <w:t>Class</w:t>
+      </w:r>
+      <w:r>
+        <w:rPr>
+          <w:rFonts w:ascii="Segoe UI" w:eastAsia="Times New Roman" w:hAnsi="Segoe UI" w:cs="Segoe UI"/>
+          <w:color w:val="FF0000"/>
+          <w:sz w:val="23"/>
+          <w:szCs w:val="23"/>
+          <w:rtl/>
+          <w:lang w:bidi="fa-IR"/>
+        </w:rPr>
+        <w:t xml:space="preserve"> </w:t>
+      </w:r>
+      <w:r>
+        <w:rPr>
+          <w:rFonts w:ascii="Segoe UI" w:eastAsia="Times New Roman" w:hAnsi="Segoe UI" w:cs="Segoe UI"/>
+          <w:color w:val="3A3A3A"/>
+          <w:sz w:val="23"/>
+          <w:szCs w:val="23"/>
+          <w:rtl/>
+          <w:lang w:bidi="fa-IR"/>
+        </w:rPr>
+        <w:t>اجرا م</w:t>
+      </w:r>
+      <w:r>
+        <w:rPr>
+          <w:rFonts w:ascii="Segoe UI" w:eastAsia="Times New Roman" w:hAnsi="Segoe UI" w:cs="Segoe UI" w:hint="cs"/>
+          <w:color w:val="3A3A3A"/>
+          <w:sz w:val="23"/>
+          <w:szCs w:val="23"/>
+          <w:rtl/>
+          <w:lang w:bidi="fa-IR"/>
+        </w:rPr>
+        <w:t>ی</w:t>
+      </w:r>
+      <w:r>
+        <w:rPr>
+          <w:rFonts w:ascii="Segoe UI" w:eastAsia="Times New Roman" w:hAnsi="Segoe UI" w:cs="Segoe UI"/>
+          <w:color w:val="3A3A3A"/>
+          <w:sz w:val="23"/>
+          <w:szCs w:val="23"/>
+          <w:rtl/>
+          <w:lang w:bidi="fa-IR"/>
+        </w:rPr>
+        <w:t xml:space="preserve"> شوند و علاوه بر ا</w:t>
+      </w:r>
+      <w:r>
+        <w:rPr>
+          <w:rFonts w:ascii="Segoe UI" w:eastAsia="Times New Roman" w:hAnsi="Segoe UI" w:cs="Segoe UI" w:hint="cs"/>
+          <w:color w:val="3A3A3A"/>
+          <w:sz w:val="23"/>
+          <w:szCs w:val="23"/>
+          <w:rtl/>
+          <w:lang w:bidi="fa-IR"/>
+        </w:rPr>
+        <w:t>ی</w:t>
+      </w:r>
+      <w:r>
+        <w:rPr>
+          <w:rFonts w:ascii="Segoe UI" w:eastAsia="Times New Roman" w:hAnsi="Segoe UI" w:cs="Segoe UI" w:hint="eastAsia"/>
+          <w:color w:val="3A3A3A"/>
+          <w:sz w:val="23"/>
+          <w:szCs w:val="23"/>
+          <w:rtl/>
+          <w:lang w:bidi="fa-IR"/>
+        </w:rPr>
+        <w:t>ن،</w:t>
+      </w:r>
+      <w:r>
+        <w:rPr>
+          <w:rFonts w:ascii="Segoe UI" w:eastAsia="Times New Roman" w:hAnsi="Segoe UI" w:cs="Segoe UI"/>
+          <w:color w:val="3A3A3A"/>
+          <w:sz w:val="23"/>
+          <w:szCs w:val="23"/>
+          <w:lang w:bidi="fa-IR"/>
+        </w:rPr>
+        <w:t xml:space="preserve">        </w:t>
+      </w:r>
+      <w:r>
+        <w:rPr>
+          <w:rFonts w:ascii="Segoe UI" w:eastAsia="Times New Roman" w:hAnsi="Segoe UI" w:cs="Segoe UI"/>
+          <w:color w:val="3A3A3A"/>
+          <w:sz w:val="23"/>
+          <w:szCs w:val="23"/>
+          <w:rtl/>
+          <w:lang w:bidi="fa-IR"/>
+        </w:rPr>
+        <w:t xml:space="preserve"> </w:t>
+      </w:r>
+      <w:r>
+        <w:rPr>
+          <w:rFonts w:ascii="Segoe UI" w:eastAsia="Times New Roman" w:hAnsi="Segoe UI" w:cs="Segoe UI"/>
+          <w:color w:val="FF0000"/>
+          <w:sz w:val="23"/>
+          <w:szCs w:val="23"/>
+          <w:rtl/>
+          <w:lang w:bidi="fa-IR"/>
+        </w:rPr>
+        <w:t>اول</w:t>
+      </w:r>
+      <w:r>
+        <w:rPr>
+          <w:rFonts w:ascii="Segoe UI" w:eastAsia="Times New Roman" w:hAnsi="Segoe UI" w:cs="Segoe UI" w:hint="cs"/>
+          <w:color w:val="FF0000"/>
+          <w:sz w:val="23"/>
+          <w:szCs w:val="23"/>
+          <w:rtl/>
+          <w:lang w:bidi="fa-IR"/>
+        </w:rPr>
+        <w:t>ی</w:t>
+      </w:r>
+      <w:r>
+        <w:rPr>
+          <w:rFonts w:ascii="Segoe UI" w:eastAsia="Times New Roman" w:hAnsi="Segoe UI" w:cs="Segoe UI" w:hint="eastAsia"/>
+          <w:color w:val="FF0000"/>
+          <w:sz w:val="23"/>
+          <w:szCs w:val="23"/>
+          <w:rtl/>
+          <w:lang w:bidi="fa-IR"/>
+        </w:rPr>
+        <w:t>ن</w:t>
+      </w:r>
+      <w:r>
+        <w:rPr>
+          <w:rFonts w:ascii="Segoe UI" w:eastAsia="Times New Roman" w:hAnsi="Segoe UI" w:cs="Segoe UI"/>
+          <w:color w:val="FF0000"/>
+          <w:sz w:val="23"/>
+          <w:szCs w:val="23"/>
+          <w:rtl/>
+          <w:lang w:bidi="fa-IR"/>
+        </w:rPr>
+        <w:t xml:space="preserve"> بلوک کد</w:t>
+      </w:r>
+      <w:r>
+        <w:rPr>
+          <w:rFonts w:ascii="Segoe UI" w:eastAsia="Times New Roman" w:hAnsi="Segoe UI" w:cs="Segoe UI" w:hint="cs"/>
+          <w:color w:val="FF0000"/>
+          <w:sz w:val="23"/>
+          <w:szCs w:val="23"/>
+          <w:rtl/>
+          <w:lang w:bidi="fa-IR"/>
+        </w:rPr>
+        <w:t>ی</w:t>
+      </w:r>
+      <w:r>
+        <w:rPr>
+          <w:rFonts w:ascii="Segoe UI" w:eastAsia="Times New Roman" w:hAnsi="Segoe UI" w:cs="Segoe UI"/>
+          <w:color w:val="FF0000"/>
+          <w:sz w:val="23"/>
+          <w:szCs w:val="23"/>
+          <w:rtl/>
+          <w:lang w:bidi="fa-IR"/>
+        </w:rPr>
+        <w:t xml:space="preserve"> </w:t>
+      </w:r>
+      <w:r>
+        <w:rPr>
+          <w:rFonts w:ascii="Segoe UI" w:eastAsia="Times New Roman" w:hAnsi="Segoe UI" w:cs="Segoe UI"/>
+          <w:color w:val="3A3A3A"/>
+          <w:sz w:val="23"/>
+          <w:szCs w:val="23"/>
+          <w:rtl/>
+          <w:lang w:bidi="fa-IR"/>
+        </w:rPr>
+        <w:t xml:space="preserve">است که تحت </w:t>
+      </w:r>
+      <w:r>
+        <w:rPr>
+          <w:rFonts w:ascii="Segoe UI" w:eastAsia="Times New Roman" w:hAnsi="Segoe UI" w:cs="Segoe UI" w:hint="cs"/>
+          <w:color w:val="3A3A3A"/>
+          <w:sz w:val="23"/>
+          <w:szCs w:val="23"/>
+          <w:rtl/>
+          <w:lang w:bidi="fa-IR"/>
+        </w:rPr>
+        <w:t>ی</w:t>
+      </w:r>
+      <w:r>
+        <w:rPr>
+          <w:rFonts w:ascii="Segoe UI" w:eastAsia="Times New Roman" w:hAnsi="Segoe UI" w:cs="Segoe UI" w:hint="eastAsia"/>
+          <w:color w:val="3A3A3A"/>
+          <w:sz w:val="23"/>
+          <w:szCs w:val="23"/>
+          <w:rtl/>
+          <w:lang w:bidi="fa-IR"/>
+        </w:rPr>
+        <w:t>ک</w:t>
+      </w:r>
+      <w:r>
+        <w:rPr>
+          <w:rFonts w:ascii="Segoe UI" w:eastAsia="Times New Roman" w:hAnsi="Segoe UI" w:cs="Segoe UI"/>
+          <w:color w:val="3A3A3A"/>
+          <w:sz w:val="23"/>
+          <w:szCs w:val="23"/>
+          <w:rtl/>
+          <w:lang w:bidi="fa-IR"/>
+        </w:rPr>
+        <w:t xml:space="preserve"> </w:t>
+      </w:r>
+      <w:r>
+        <w:rPr>
+          <w:rFonts w:ascii="Segoe UI" w:eastAsia="Times New Roman" w:hAnsi="Segoe UI" w:cs="Segoe UI"/>
+          <w:color w:val="3A3A3A"/>
+          <w:sz w:val="23"/>
+          <w:szCs w:val="23"/>
+          <w:lang w:bidi="fa-IR"/>
+        </w:rPr>
+        <w:t>C</w:t>
+      </w:r>
+      <w:r>
+        <w:rPr>
+          <w:rFonts w:ascii="Segoe UI" w:eastAsia="Times New Roman" w:hAnsi="Segoe UI" w:cs="Segoe UI"/>
+          <w:color w:val="3A3A3A"/>
+          <w:sz w:val="23"/>
+          <w:szCs w:val="23"/>
+          <w:lang w:bidi="fa-IR"/>
+        </w:rPr>
+        <w:t>lass</w:t>
+      </w:r>
+      <w:r>
+        <w:rPr>
+          <w:rFonts w:ascii="Segoe UI" w:eastAsia="Times New Roman" w:hAnsi="Segoe UI" w:cs="Segoe UI"/>
+          <w:color w:val="3A3A3A"/>
+          <w:sz w:val="23"/>
+          <w:szCs w:val="23"/>
+          <w:rtl/>
+          <w:lang w:bidi="fa-IR"/>
+        </w:rPr>
+        <w:t xml:space="preserve"> اجرا م</w:t>
+      </w:r>
+      <w:r>
+        <w:rPr>
+          <w:rFonts w:ascii="Segoe UI" w:eastAsia="Times New Roman" w:hAnsi="Segoe UI" w:cs="Segoe UI" w:hint="cs"/>
+          <w:color w:val="3A3A3A"/>
+          <w:sz w:val="23"/>
+          <w:szCs w:val="23"/>
+          <w:rtl/>
+          <w:lang w:bidi="fa-IR"/>
+        </w:rPr>
+        <w:t>ی</w:t>
+      </w:r>
+      <w:r>
+        <w:rPr>
+          <w:rFonts w:ascii="Segoe UI" w:eastAsia="Times New Roman" w:hAnsi="Segoe UI" w:cs="Segoe UI"/>
+          <w:color w:val="3A3A3A"/>
+          <w:sz w:val="23"/>
+          <w:szCs w:val="23"/>
+          <w:rtl/>
+          <w:lang w:bidi="fa-IR"/>
+        </w:rPr>
+        <w:t xml:space="preserve"> شود</w:t>
+      </w:r>
+      <w:r>
+        <w:rPr>
+          <w:rFonts w:ascii="Segoe UI" w:eastAsia="Times New Roman" w:hAnsi="Segoe UI" w:cs="Segoe UI"/>
+          <w:color w:val="3A3A3A"/>
+          <w:sz w:val="23"/>
+          <w:szCs w:val="23"/>
+          <w:lang w:bidi="fa-IR"/>
+        </w:rPr>
+        <w:t xml:space="preserve"> </w:t>
+      </w:r>
+      <w:r>
+        <w:rPr>
+          <w:rFonts w:ascii="Segoe UI" w:eastAsia="Times New Roman" w:hAnsi="Segoe UI" w:cs="Segoe UI"/>
+          <w:color w:val="3A3A3A"/>
+          <w:sz w:val="23"/>
+          <w:szCs w:val="23"/>
+          <w:rtl/>
+          <w:lang w:bidi="fa-IR"/>
+        </w:rPr>
+        <w:t>در حال</w:t>
+      </w:r>
+      <w:r>
+        <w:rPr>
+          <w:rFonts w:ascii="Segoe UI" w:eastAsia="Times New Roman" w:hAnsi="Segoe UI" w:cs="Segoe UI" w:hint="cs"/>
+          <w:color w:val="3A3A3A"/>
+          <w:sz w:val="23"/>
+          <w:szCs w:val="23"/>
+          <w:rtl/>
+          <w:lang w:bidi="fa-IR"/>
+        </w:rPr>
+        <w:t>ی</w:t>
+      </w:r>
+      <w:r>
+        <w:rPr>
+          <w:rFonts w:ascii="Segoe UI" w:eastAsia="Times New Roman" w:hAnsi="Segoe UI" w:cs="Segoe UI"/>
+          <w:color w:val="3A3A3A"/>
+          <w:sz w:val="23"/>
+          <w:szCs w:val="23"/>
+          <w:rtl/>
+          <w:lang w:bidi="fa-IR"/>
+        </w:rPr>
+        <w:t xml:space="preserve"> که</w:t>
+      </w:r>
+    </w:p>
+    <w:p>
+      <w:pPr>
+        <w:bidi/>
+        <w:jc w:val="both"/>
+        <w:rPr>
+          <w:rFonts w:ascii="Segoe UI" w:eastAsia="Times New Roman" w:hAnsi="Segoe UI" w:cs="Segoe UI"/>
+          <w:color w:val="3A3A3A"/>
+          <w:sz w:val="23"/>
+          <w:szCs w:val="23"/>
+          <w:lang w:bidi="fa-IR"/>
+        </w:rPr>
+      </w:pPr>
+      <w:r>
+        <w:rPr>
+          <w:rFonts w:ascii="Segoe UI" w:eastAsia="Times New Roman" w:hAnsi="Segoe UI" w:cs="Segoe UI"/>
+          <w:color w:val="3A3A3A"/>
+          <w:sz w:val="23"/>
+          <w:szCs w:val="23"/>
+          <w:rtl/>
+          <w:lang w:bidi="fa-IR"/>
+        </w:rPr>
+        <w:t xml:space="preserve"> </w:t>
+      </w:r>
+      <w:r>
+        <w:rPr>
+          <w:rFonts w:ascii="Segoe UI" w:eastAsia="Times New Roman" w:hAnsi="Segoe UI" w:cs="Segoe UI"/>
+          <w:color w:val="3A3A3A"/>
+          <w:sz w:val="23"/>
+          <w:szCs w:val="23"/>
+          <w:lang w:bidi="fa-IR"/>
+        </w:rPr>
+        <w:t>Non-Static Constructor</w:t>
+      </w:r>
+      <w:r>
+        <w:rPr>
+          <w:rFonts w:ascii="Segoe UI" w:eastAsia="Times New Roman" w:hAnsi="Segoe UI" w:cs="Segoe UI"/>
+          <w:color w:val="3A3A3A"/>
+          <w:sz w:val="23"/>
+          <w:szCs w:val="23"/>
+          <w:rtl/>
+          <w:lang w:bidi="fa-IR"/>
+        </w:rPr>
+        <w:t xml:space="preserve"> فقط </w:t>
+      </w:r>
+      <w:r>
+        <w:rPr>
+          <w:rFonts w:ascii="Segoe UI" w:eastAsia="Times New Roman" w:hAnsi="Segoe UI" w:cs="Segoe UI"/>
+          <w:color w:val="FF0000"/>
+          <w:sz w:val="23"/>
+          <w:szCs w:val="23"/>
+          <w:rtl/>
+          <w:lang w:bidi="fa-IR"/>
+        </w:rPr>
+        <w:t>پس از ا</w:t>
+      </w:r>
+      <w:r>
+        <w:rPr>
+          <w:rFonts w:ascii="Segoe UI" w:eastAsia="Times New Roman" w:hAnsi="Segoe UI" w:cs="Segoe UI" w:hint="cs"/>
+          <w:color w:val="FF0000"/>
+          <w:sz w:val="23"/>
+          <w:szCs w:val="23"/>
+          <w:rtl/>
+          <w:lang w:bidi="fa-IR"/>
+        </w:rPr>
+        <w:t>ی</w:t>
+      </w:r>
+      <w:r>
+        <w:rPr>
+          <w:rFonts w:ascii="Segoe UI" w:eastAsia="Times New Roman" w:hAnsi="Segoe UI" w:cs="Segoe UI" w:hint="eastAsia"/>
+          <w:color w:val="FF0000"/>
+          <w:sz w:val="23"/>
+          <w:szCs w:val="23"/>
+          <w:rtl/>
+          <w:lang w:bidi="fa-IR"/>
+        </w:rPr>
+        <w:t>جاد</w:t>
+      </w:r>
+      <w:r>
+        <w:rPr>
+          <w:rFonts w:ascii="Segoe UI" w:eastAsia="Times New Roman" w:hAnsi="Segoe UI" w:cs="Segoe UI"/>
+          <w:color w:val="FF0000"/>
+          <w:sz w:val="23"/>
+          <w:szCs w:val="23"/>
+          <w:rtl/>
+          <w:lang w:bidi="fa-IR"/>
+        </w:rPr>
+        <w:t xml:space="preserve"> </w:t>
+      </w:r>
+      <w:r>
+        <w:rPr>
+          <w:rFonts w:ascii="Segoe UI" w:eastAsia="Times New Roman" w:hAnsi="Segoe UI" w:cs="Segoe UI"/>
+          <w:color w:val="FF0000"/>
+          <w:sz w:val="23"/>
+          <w:szCs w:val="23"/>
+          <w:lang w:bidi="fa-IR"/>
+        </w:rPr>
+        <w:t>Class instance</w:t>
+      </w:r>
+      <w:r>
+        <w:rPr>
+          <w:rFonts w:ascii="Segoe UI" w:eastAsia="Times New Roman" w:hAnsi="Segoe UI" w:cs="Segoe UI"/>
+          <w:color w:val="FF0000"/>
+          <w:sz w:val="23"/>
+          <w:szCs w:val="23"/>
+          <w:rtl/>
+          <w:lang w:bidi="fa-IR"/>
+        </w:rPr>
+        <w:t xml:space="preserve"> </w:t>
+      </w:r>
+      <w:r>
+        <w:rPr>
+          <w:rFonts w:ascii="Segoe UI" w:eastAsia="Times New Roman" w:hAnsi="Segoe UI" w:cs="Segoe UI"/>
+          <w:color w:val="3A3A3A"/>
+          <w:sz w:val="23"/>
+          <w:szCs w:val="23"/>
+          <w:rtl/>
+          <w:lang w:bidi="fa-IR"/>
+        </w:rPr>
+        <w:t>و همچن</w:t>
+      </w:r>
+      <w:r>
+        <w:rPr>
+          <w:rFonts w:ascii="Segoe UI" w:eastAsia="Times New Roman" w:hAnsi="Segoe UI" w:cs="Segoe UI" w:hint="cs"/>
+          <w:color w:val="3A3A3A"/>
+          <w:sz w:val="23"/>
+          <w:szCs w:val="23"/>
+          <w:rtl/>
+          <w:lang w:bidi="fa-IR"/>
+        </w:rPr>
+        <w:t>ی</w:t>
+      </w:r>
+      <w:r>
+        <w:rPr>
+          <w:rFonts w:ascii="Segoe UI" w:eastAsia="Times New Roman" w:hAnsi="Segoe UI" w:cs="Segoe UI" w:hint="eastAsia"/>
+          <w:color w:val="3A3A3A"/>
+          <w:sz w:val="23"/>
+          <w:szCs w:val="23"/>
+          <w:rtl/>
+          <w:lang w:bidi="fa-IR"/>
+        </w:rPr>
+        <w:t>ن</w:t>
+      </w:r>
+      <w:r>
+        <w:rPr>
+          <w:rFonts w:ascii="Segoe UI" w:eastAsia="Times New Roman" w:hAnsi="Segoe UI" w:cs="Segoe UI"/>
+          <w:color w:val="3A3A3A"/>
+          <w:sz w:val="23"/>
+          <w:szCs w:val="23"/>
+          <w:rtl/>
+          <w:lang w:bidi="fa-IR"/>
+        </w:rPr>
+        <w:t xml:space="preserve"> هر بار که </w:t>
+      </w:r>
+      <w:r>
+        <w:rPr>
+          <w:rFonts w:ascii="Segoe UI" w:eastAsia="Times New Roman" w:hAnsi="Segoe UI" w:cs="Segoe UI"/>
+          <w:color w:val="3A3A3A"/>
+          <w:sz w:val="23"/>
+          <w:szCs w:val="23"/>
+          <w:lang w:bidi="fa-IR"/>
+        </w:rPr>
+        <w:t>Class Instance</w:t>
+      </w:r>
+      <w:r>
+        <w:rPr>
+          <w:rFonts w:ascii="Segoe UI" w:eastAsia="Times New Roman" w:hAnsi="Segoe UI" w:cs="Segoe UI"/>
+          <w:color w:val="3A3A3A"/>
+          <w:sz w:val="23"/>
+          <w:szCs w:val="23"/>
+          <w:rtl/>
+          <w:lang w:bidi="fa-IR"/>
+        </w:rPr>
+        <w:t xml:space="preserve"> ا</w:t>
+      </w:r>
+      <w:r>
+        <w:rPr>
+          <w:rFonts w:ascii="Segoe UI" w:eastAsia="Times New Roman" w:hAnsi="Segoe UI" w:cs="Segoe UI" w:hint="cs"/>
+          <w:color w:val="3A3A3A"/>
+          <w:sz w:val="23"/>
+          <w:szCs w:val="23"/>
+          <w:rtl/>
+          <w:lang w:bidi="fa-IR"/>
+        </w:rPr>
+        <w:t>ی</w:t>
+      </w:r>
+      <w:r>
+        <w:rPr>
+          <w:rFonts w:ascii="Segoe UI" w:eastAsia="Times New Roman" w:hAnsi="Segoe UI" w:cs="Segoe UI" w:hint="eastAsia"/>
+          <w:color w:val="3A3A3A"/>
+          <w:sz w:val="23"/>
+          <w:szCs w:val="23"/>
+          <w:rtl/>
+          <w:lang w:bidi="fa-IR"/>
+        </w:rPr>
+        <w:t>جاد</w:t>
+      </w:r>
+      <w:r>
+        <w:rPr>
+          <w:rFonts w:ascii="Segoe UI" w:eastAsia="Times New Roman" w:hAnsi="Segoe UI" w:cs="Segoe UI"/>
+          <w:color w:val="3A3A3A"/>
+          <w:sz w:val="23"/>
+          <w:szCs w:val="23"/>
+          <w:rtl/>
+          <w:lang w:bidi="fa-IR"/>
+        </w:rPr>
+        <w:t xml:space="preserve"> م</w:t>
+      </w:r>
+      <w:r>
+        <w:rPr>
+          <w:rFonts w:ascii="Segoe UI" w:eastAsia="Times New Roman" w:hAnsi="Segoe UI" w:cs="Segoe UI" w:hint="cs"/>
+          <w:color w:val="3A3A3A"/>
+          <w:sz w:val="23"/>
+          <w:szCs w:val="23"/>
+          <w:rtl/>
+          <w:lang w:bidi="fa-IR"/>
+        </w:rPr>
+        <w:t>ی</w:t>
+      </w:r>
+      <w:r>
+        <w:rPr>
+          <w:rFonts w:ascii="Segoe UI" w:eastAsia="Times New Roman" w:hAnsi="Segoe UI" w:cs="Segoe UI"/>
+          <w:color w:val="3A3A3A"/>
+          <w:sz w:val="23"/>
+          <w:szCs w:val="23"/>
+          <w:rtl/>
+          <w:lang w:bidi="fa-IR"/>
+        </w:rPr>
+        <w:t xml:space="preserve"> شود، اجرا م</w:t>
+      </w:r>
+      <w:r>
+        <w:rPr>
+          <w:rFonts w:ascii="Segoe UI" w:eastAsia="Times New Roman" w:hAnsi="Segoe UI" w:cs="Segoe UI" w:hint="cs"/>
+          <w:color w:val="3A3A3A"/>
+          <w:sz w:val="23"/>
+          <w:szCs w:val="23"/>
+          <w:rtl/>
+          <w:lang w:bidi="fa-IR"/>
+        </w:rPr>
+        <w:t>ی</w:t>
+      </w:r>
+      <w:r>
+        <w:rPr>
+          <w:rFonts w:ascii="Segoe UI" w:eastAsia="Times New Roman" w:hAnsi="Segoe UI" w:cs="Segoe UI"/>
+          <w:color w:val="3A3A3A"/>
+          <w:sz w:val="23"/>
+          <w:szCs w:val="23"/>
+          <w:rtl/>
+          <w:lang w:bidi="fa-IR"/>
+        </w:rPr>
+        <w:t xml:space="preserve"> شوند</w:t>
+      </w:r>
+      <w:r>
+        <w:rPr>
+          <w:rFonts w:ascii="Segoe UI" w:eastAsia="Times New Roman" w:hAnsi="Segoe UI" w:cs="Segoe UI"/>
+          <w:color w:val="3A3A3A"/>
+          <w:sz w:val="23"/>
+          <w:szCs w:val="23"/>
+          <w:lang w:bidi="fa-IR"/>
+        </w:rPr>
+        <w:t>.</w:t>
+      </w:r>
+    </w:p>
+    <w:p>
+      <w:pPr>
+        <w:bidi/>
+        <w:jc w:val="both"/>
+        <w:rPr>
+          <w:rFonts w:ascii="Segoe UI" w:eastAsia="Times New Roman" w:hAnsi="Segoe UI" w:cs="Segoe UI"/>
+          <w:color w:val="3A3A3A"/>
+          <w:sz w:val="23"/>
+          <w:szCs w:val="23"/>
+          <w:lang w:bidi="fa-IR"/>
+        </w:rPr>
+      </w:pPr>
+      <w:r>
+        <w:rPr>
+          <w:rFonts w:ascii="Segoe UI" w:eastAsia="Times New Roman" w:hAnsi="Segoe UI" w:cs="Segoe UI"/>
+          <w:color w:val="3A3A3A"/>
+          <w:sz w:val="23"/>
+          <w:szCs w:val="23"/>
+          <w:lang w:bidi="fa-IR"/>
+        </w:rPr>
+        <w:t>Static Constructor</w:t>
+      </w:r>
+      <w:r>
+        <w:rPr>
+          <w:rFonts w:ascii="Segoe UI" w:eastAsia="Times New Roman" w:hAnsi="Segoe UI" w:cs="Segoe UI"/>
+          <w:color w:val="3A3A3A"/>
+          <w:sz w:val="23"/>
+          <w:szCs w:val="23"/>
+          <w:lang w:bidi="fa-IR"/>
+        </w:rPr>
+        <w:t xml:space="preserve"> - 5</w:t>
+      </w:r>
+      <w:r>
+        <w:rPr>
+          <w:rFonts w:ascii="Segoe UI" w:eastAsia="Times New Roman" w:hAnsi="Segoe UI" w:cs="Segoe UI"/>
+          <w:color w:val="3A3A3A"/>
+          <w:sz w:val="23"/>
+          <w:szCs w:val="23"/>
+          <w:rtl/>
+          <w:lang w:bidi="fa-IR"/>
+        </w:rPr>
+        <w:t xml:space="preserve"> </w:t>
+      </w:r>
+      <w:r>
+        <w:rPr>
+          <w:rFonts w:ascii="Segoe UI" w:eastAsia="Times New Roman" w:hAnsi="Segoe UI" w:cs="Segoe UI"/>
+          <w:color w:val="FF0000"/>
+          <w:sz w:val="23"/>
+          <w:szCs w:val="23"/>
+          <w:rtl/>
+          <w:lang w:bidi="fa-IR"/>
+        </w:rPr>
+        <w:t xml:space="preserve">فقط </w:t>
+      </w:r>
+      <w:r>
+        <w:rPr>
+          <w:rFonts w:ascii="Segoe UI" w:eastAsia="Times New Roman" w:hAnsi="Segoe UI" w:cs="Segoe UI" w:hint="cs"/>
+          <w:color w:val="FF0000"/>
+          <w:sz w:val="23"/>
+          <w:szCs w:val="23"/>
+          <w:rtl/>
+          <w:lang w:bidi="fa-IR"/>
+        </w:rPr>
+        <w:t>ی</w:t>
+      </w:r>
+      <w:r>
+        <w:rPr>
+          <w:rFonts w:ascii="Segoe UI" w:eastAsia="Times New Roman" w:hAnsi="Segoe UI" w:cs="Segoe UI" w:hint="eastAsia"/>
+          <w:color w:val="FF0000"/>
+          <w:sz w:val="23"/>
+          <w:szCs w:val="23"/>
+          <w:rtl/>
+          <w:lang w:bidi="fa-IR"/>
+        </w:rPr>
+        <w:t>ک</w:t>
+      </w:r>
+      <w:r>
+        <w:rPr>
+          <w:rFonts w:ascii="Segoe UI" w:eastAsia="Times New Roman" w:hAnsi="Segoe UI" w:cs="Segoe UI"/>
+          <w:color w:val="FF0000"/>
+          <w:sz w:val="23"/>
+          <w:szCs w:val="23"/>
+          <w:rtl/>
+          <w:lang w:bidi="fa-IR"/>
+        </w:rPr>
+        <w:t xml:space="preserve"> بار اجرا </w:t>
+      </w:r>
+      <w:r>
+        <w:rPr>
+          <w:rFonts w:ascii="Segoe UI" w:eastAsia="Times New Roman" w:hAnsi="Segoe UI" w:cs="Segoe UI"/>
+          <w:color w:val="3A3A3A"/>
+          <w:sz w:val="23"/>
+          <w:szCs w:val="23"/>
+          <w:rtl/>
+          <w:lang w:bidi="fa-IR"/>
+        </w:rPr>
+        <w:t>م</w:t>
+      </w:r>
+      <w:r>
+        <w:rPr>
+          <w:rFonts w:ascii="Segoe UI" w:eastAsia="Times New Roman" w:hAnsi="Segoe UI" w:cs="Segoe UI" w:hint="cs"/>
+          <w:color w:val="3A3A3A"/>
+          <w:sz w:val="23"/>
+          <w:szCs w:val="23"/>
+          <w:rtl/>
+          <w:lang w:bidi="fa-IR"/>
+        </w:rPr>
+        <w:t>ی</w:t>
+      </w:r>
+      <w:r>
+        <w:rPr>
+          <w:rFonts w:ascii="Segoe UI" w:eastAsia="Times New Roman" w:hAnsi="Segoe UI" w:cs="Segoe UI"/>
+          <w:color w:val="3A3A3A"/>
+          <w:sz w:val="23"/>
+          <w:szCs w:val="23"/>
+          <w:rtl/>
+          <w:lang w:bidi="fa-IR"/>
+        </w:rPr>
+        <w:t xml:space="preserve"> شوند در حال</w:t>
+      </w:r>
+      <w:r>
+        <w:rPr>
+          <w:rFonts w:ascii="Segoe UI" w:eastAsia="Times New Roman" w:hAnsi="Segoe UI" w:cs="Segoe UI" w:hint="cs"/>
+          <w:color w:val="3A3A3A"/>
+          <w:sz w:val="23"/>
+          <w:szCs w:val="23"/>
+          <w:rtl/>
+          <w:lang w:bidi="fa-IR"/>
+        </w:rPr>
+        <w:t>ی</w:t>
+      </w:r>
+      <w:r>
+        <w:rPr>
+          <w:rFonts w:ascii="Segoe UI" w:eastAsia="Times New Roman" w:hAnsi="Segoe UI" w:cs="Segoe UI"/>
+          <w:color w:val="3A3A3A"/>
+          <w:sz w:val="23"/>
+          <w:szCs w:val="23"/>
+          <w:rtl/>
+          <w:lang w:bidi="fa-IR"/>
+        </w:rPr>
+        <w:t xml:space="preserve"> که</w:t>
+      </w:r>
+    </w:p>
+    <w:p>
+      <w:pPr>
+        <w:bidi/>
+        <w:jc w:val="both"/>
+        <w:rPr>
+          <w:rFonts w:ascii="Segoe UI" w:eastAsia="Times New Roman" w:hAnsi="Segoe UI" w:cs="Segoe UI"/>
+          <w:color w:val="3A3A3A"/>
+          <w:sz w:val="23"/>
+          <w:szCs w:val="23"/>
+          <w:lang w:bidi="fa-IR"/>
+        </w:rPr>
+      </w:pPr>
+      <w:r>
+        <w:rPr>
+          <w:rFonts w:ascii="Segoe UI" w:eastAsia="Times New Roman" w:hAnsi="Segoe UI" w:cs="Segoe UI"/>
+          <w:color w:val="3A3A3A"/>
+          <w:sz w:val="23"/>
+          <w:szCs w:val="23"/>
+          <w:rtl/>
+          <w:lang w:bidi="fa-IR"/>
+        </w:rPr>
+        <w:t xml:space="preserve"> </w:t>
+      </w:r>
+      <w:r>
+        <w:rPr>
+          <w:rFonts w:ascii="Segoe UI" w:eastAsia="Times New Roman" w:hAnsi="Segoe UI" w:cs="Segoe UI"/>
+          <w:color w:val="3A3A3A"/>
+          <w:sz w:val="23"/>
+          <w:szCs w:val="23"/>
+          <w:lang w:bidi="fa-IR"/>
+        </w:rPr>
+        <w:t>Non-Static Const</w:t>
+      </w:r>
+      <w:r>
+        <w:rPr>
+          <w:rFonts w:ascii="Segoe UI" w:eastAsia="Times New Roman" w:hAnsi="Segoe UI" w:cs="Segoe UI"/>
+          <w:color w:val="3A3A3A"/>
+          <w:sz w:val="23"/>
+          <w:szCs w:val="23"/>
+          <w:lang w:bidi="fa-IR"/>
+        </w:rPr>
+        <w:t>r</w:t>
+      </w:r>
+      <w:r>
+        <w:rPr>
+          <w:rFonts w:ascii="Segoe UI" w:eastAsia="Times New Roman" w:hAnsi="Segoe UI" w:cs="Segoe UI"/>
+          <w:color w:val="3A3A3A"/>
+          <w:sz w:val="23"/>
+          <w:szCs w:val="23"/>
+          <w:lang w:bidi="fa-IR"/>
+        </w:rPr>
+        <w:t>uctor</w:t>
+      </w:r>
+      <w:r>
+        <w:rPr>
+          <w:rFonts w:ascii="Segoe UI" w:eastAsia="Times New Roman" w:hAnsi="Segoe UI" w:cs="Segoe UI"/>
+          <w:color w:val="3A3A3A"/>
+          <w:sz w:val="23"/>
+          <w:szCs w:val="23"/>
+          <w:rtl/>
+          <w:lang w:bidi="fa-IR"/>
+        </w:rPr>
+        <w:t xml:space="preserve"> </w:t>
+      </w:r>
+      <w:r>
+        <w:rPr>
+          <w:rFonts w:ascii="Segoe UI" w:eastAsia="Times New Roman" w:hAnsi="Segoe UI" w:cs="Segoe UI"/>
+          <w:color w:val="FF0000"/>
+          <w:sz w:val="23"/>
+          <w:szCs w:val="23"/>
+          <w:rtl/>
+          <w:lang w:bidi="fa-IR"/>
+        </w:rPr>
+        <w:t xml:space="preserve">0 </w:t>
+      </w:r>
+      <w:r>
+        <w:rPr>
+          <w:rFonts w:ascii="Segoe UI" w:eastAsia="Times New Roman" w:hAnsi="Segoe UI" w:cs="Segoe UI" w:hint="cs"/>
+          <w:color w:val="FF0000"/>
+          <w:sz w:val="23"/>
+          <w:szCs w:val="23"/>
+          <w:rtl/>
+          <w:lang w:bidi="fa-IR"/>
+        </w:rPr>
+        <w:t>ی</w:t>
+      </w:r>
+      <w:r>
+        <w:rPr>
+          <w:rFonts w:ascii="Segoe UI" w:eastAsia="Times New Roman" w:hAnsi="Segoe UI" w:cs="Segoe UI" w:hint="eastAsia"/>
+          <w:color w:val="FF0000"/>
+          <w:sz w:val="23"/>
+          <w:szCs w:val="23"/>
+          <w:rtl/>
+          <w:lang w:bidi="fa-IR"/>
+        </w:rPr>
+        <w:t>ا</w:t>
+      </w:r>
+      <w:r>
+        <w:rPr>
+          <w:rFonts w:ascii="Segoe UI" w:eastAsia="Times New Roman" w:hAnsi="Segoe UI" w:cs="Segoe UI"/>
+          <w:color w:val="FF0000"/>
+          <w:sz w:val="23"/>
+          <w:szCs w:val="23"/>
+          <w:rtl/>
+          <w:lang w:bidi="fa-IR"/>
+        </w:rPr>
+        <w:t xml:space="preserve"> </w:t>
+      </w:r>
+      <w:r>
+        <w:rPr>
+          <w:rFonts w:ascii="Segoe UI" w:eastAsia="Times New Roman" w:hAnsi="Segoe UI" w:cs="Segoe UI"/>
+          <w:color w:val="FF0000"/>
+          <w:sz w:val="23"/>
+          <w:szCs w:val="23"/>
+          <w:lang w:bidi="fa-IR"/>
+        </w:rPr>
+        <w:t>n</w:t>
+      </w:r>
+      <w:r>
+        <w:rPr>
+          <w:rFonts w:ascii="Segoe UI" w:eastAsia="Times New Roman" w:hAnsi="Segoe UI" w:cs="Segoe UI"/>
+          <w:color w:val="FF0000"/>
+          <w:sz w:val="23"/>
+          <w:szCs w:val="23"/>
+          <w:rtl/>
+          <w:lang w:bidi="fa-IR"/>
+        </w:rPr>
+        <w:t xml:space="preserve"> تعداد بار بسته </w:t>
+      </w:r>
+      <w:r>
+        <w:rPr>
+          <w:rFonts w:ascii="Segoe UI" w:eastAsia="Times New Roman" w:hAnsi="Segoe UI" w:cs="Segoe UI"/>
+          <w:color w:val="3A3A3A"/>
+          <w:sz w:val="23"/>
+          <w:szCs w:val="23"/>
+          <w:rtl/>
+          <w:lang w:bidi="fa-IR"/>
+        </w:rPr>
+        <w:t xml:space="preserve">به تعداد </w:t>
+      </w:r>
+      <w:r>
+        <w:rPr>
+          <w:rFonts w:ascii="Segoe UI" w:eastAsia="Times New Roman" w:hAnsi="Segoe UI" w:cs="Segoe UI"/>
+          <w:color w:val="3A3A3A"/>
+          <w:sz w:val="23"/>
+          <w:szCs w:val="23"/>
+          <w:lang w:bidi="fa-IR"/>
+        </w:rPr>
+        <w:t>Class Instance</w:t>
+      </w:r>
+      <w:r>
+        <w:rPr>
+          <w:rFonts w:ascii="Segoe UI" w:eastAsia="Times New Roman" w:hAnsi="Segoe UI" w:cs="Segoe UI"/>
+          <w:color w:val="3A3A3A"/>
+          <w:sz w:val="23"/>
+          <w:szCs w:val="23"/>
+          <w:rtl/>
+          <w:lang w:bidi="fa-IR"/>
+        </w:rPr>
+        <w:t xml:space="preserve"> ا</w:t>
+      </w:r>
+      <w:r>
+        <w:rPr>
+          <w:rFonts w:ascii="Segoe UI" w:eastAsia="Times New Roman" w:hAnsi="Segoe UI" w:cs="Segoe UI" w:hint="cs"/>
+          <w:color w:val="3A3A3A"/>
+          <w:sz w:val="23"/>
+          <w:szCs w:val="23"/>
+          <w:rtl/>
+          <w:lang w:bidi="fa-IR"/>
+        </w:rPr>
+        <w:t>ی</w:t>
+      </w:r>
+      <w:r>
+        <w:rPr>
+          <w:rFonts w:ascii="Segoe UI" w:eastAsia="Times New Roman" w:hAnsi="Segoe UI" w:cs="Segoe UI" w:hint="eastAsia"/>
+          <w:color w:val="3A3A3A"/>
+          <w:sz w:val="23"/>
+          <w:szCs w:val="23"/>
+          <w:rtl/>
+          <w:lang w:bidi="fa-IR"/>
+        </w:rPr>
+        <w:t>جاد</w:t>
+      </w:r>
+      <w:r>
+        <w:rPr>
+          <w:rFonts w:ascii="Segoe UI" w:eastAsia="Times New Roman" w:hAnsi="Segoe UI" w:cs="Segoe UI"/>
+          <w:color w:val="3A3A3A"/>
+          <w:sz w:val="23"/>
+          <w:szCs w:val="23"/>
+          <w:rtl/>
+          <w:lang w:bidi="fa-IR"/>
+        </w:rPr>
+        <w:t xml:space="preserve"> م</w:t>
+      </w:r>
+      <w:r>
+        <w:rPr>
+          <w:rFonts w:ascii="Segoe UI" w:eastAsia="Times New Roman" w:hAnsi="Segoe UI" w:cs="Segoe UI" w:hint="cs"/>
+          <w:color w:val="3A3A3A"/>
+          <w:sz w:val="23"/>
+          <w:szCs w:val="23"/>
+          <w:rtl/>
+          <w:lang w:bidi="fa-IR"/>
+        </w:rPr>
+        <w:t>ی</w:t>
+      </w:r>
+      <w:r>
+        <w:rPr>
+          <w:rFonts w:ascii="Segoe UI" w:eastAsia="Times New Roman" w:hAnsi="Segoe UI" w:cs="Segoe UI"/>
+          <w:color w:val="3A3A3A"/>
+          <w:sz w:val="23"/>
+          <w:szCs w:val="23"/>
+          <w:rtl/>
+          <w:lang w:bidi="fa-IR"/>
+        </w:rPr>
+        <w:t xml:space="preserve"> کن</w:t>
+      </w:r>
+      <w:r>
+        <w:rPr>
+          <w:rFonts w:ascii="Segoe UI" w:eastAsia="Times New Roman" w:hAnsi="Segoe UI" w:cs="Segoe UI" w:hint="cs"/>
+          <w:color w:val="3A3A3A"/>
+          <w:sz w:val="23"/>
+          <w:szCs w:val="23"/>
+          <w:rtl/>
+          <w:lang w:bidi="fa-IR"/>
+        </w:rPr>
+        <w:t>ی</w:t>
+      </w:r>
+      <w:r>
+        <w:rPr>
+          <w:rFonts w:ascii="Segoe UI" w:eastAsia="Times New Roman" w:hAnsi="Segoe UI" w:cs="Segoe UI" w:hint="eastAsia"/>
+          <w:color w:val="3A3A3A"/>
+          <w:sz w:val="23"/>
+          <w:szCs w:val="23"/>
+          <w:rtl/>
+          <w:lang w:bidi="fa-IR"/>
+        </w:rPr>
+        <w:t>م</w:t>
+      </w:r>
+      <w:r>
+        <w:rPr>
+          <w:rFonts w:ascii="Segoe UI" w:eastAsia="Times New Roman" w:hAnsi="Segoe UI" w:cs="Segoe UI"/>
+          <w:color w:val="3A3A3A"/>
+          <w:sz w:val="23"/>
+          <w:szCs w:val="23"/>
+          <w:rtl/>
+          <w:lang w:bidi="fa-IR"/>
+        </w:rPr>
+        <w:t xml:space="preserve"> اجرا م</w:t>
+      </w:r>
+      <w:r>
+        <w:rPr>
+          <w:rFonts w:ascii="Segoe UI" w:eastAsia="Times New Roman" w:hAnsi="Segoe UI" w:cs="Segoe UI" w:hint="cs"/>
+          <w:color w:val="3A3A3A"/>
+          <w:sz w:val="23"/>
+          <w:szCs w:val="23"/>
+          <w:rtl/>
+          <w:lang w:bidi="fa-IR"/>
+        </w:rPr>
+        <w:t>ی</w:t>
+      </w:r>
+      <w:r>
+        <w:rPr>
+          <w:rFonts w:ascii="Segoe UI" w:eastAsia="Times New Roman" w:hAnsi="Segoe UI" w:cs="Segoe UI"/>
+          <w:color w:val="3A3A3A"/>
+          <w:sz w:val="23"/>
+          <w:szCs w:val="23"/>
+          <w:rtl/>
+          <w:lang w:bidi="fa-IR"/>
+        </w:rPr>
+        <w:t xml:space="preserve"> شوند.</w:t>
+      </w:r>
+    </w:p>
+    <w:p>
+      <w:pPr>
+        <w:pStyle w:val="ListParagraph"/>
+        <w:numPr>
+          <w:ilvl w:val="0"/>
+          <w:numId w:val="5"/>
+        </w:numPr>
+        <w:bidi/>
+        <w:jc w:val="both"/>
+        <w:rPr>
+          <w:rFonts w:ascii="Segoe UI" w:eastAsia="Times New Roman" w:hAnsi="Segoe UI" w:cs="Segoe UI"/>
+          <w:color w:val="3A3A3A"/>
+          <w:sz w:val="23"/>
+          <w:szCs w:val="23"/>
+          <w:lang w:bidi="fa-IR"/>
+        </w:rPr>
+      </w:pPr>
+      <w:r>
+        <w:rPr>
+          <w:rFonts w:ascii="Segoe UI" w:eastAsia="Times New Roman" w:hAnsi="Segoe UI" w:cs="Segoe UI" w:hint="cs"/>
+          <w:color w:val="3A3A3A"/>
+          <w:sz w:val="23"/>
+          <w:szCs w:val="23"/>
+          <w:rtl/>
+          <w:lang w:bidi="fa-IR"/>
+        </w:rPr>
+        <w:t xml:space="preserve">- </w:t>
+      </w:r>
+      <w:r>
+        <w:rPr>
+          <w:rFonts w:ascii="Segoe UI" w:eastAsia="Times New Roman" w:hAnsi="Segoe UI" w:cs="Segoe UI"/>
+          <w:color w:val="3A3A3A"/>
+          <w:sz w:val="23"/>
+          <w:szCs w:val="23"/>
+          <w:lang w:bidi="fa-IR"/>
+        </w:rPr>
+        <w:t>Non-Static Constructor</w:t>
+      </w:r>
+      <w:r>
+        <w:rPr>
+          <w:rFonts w:ascii="Segoe UI" w:eastAsia="Times New Roman" w:hAnsi="Segoe UI" w:cs="Segoe UI"/>
+          <w:color w:val="3A3A3A"/>
+          <w:sz w:val="23"/>
+          <w:szCs w:val="23"/>
+          <w:rtl/>
+          <w:lang w:bidi="fa-IR"/>
+        </w:rPr>
+        <w:t xml:space="preserve"> </w:t>
+      </w:r>
+      <w:r>
+        <w:rPr>
+          <w:rFonts w:ascii="Segoe UI" w:eastAsia="Times New Roman" w:hAnsi="Segoe UI" w:cs="Segoe UI"/>
+          <w:color w:val="3A3A3A"/>
+          <w:sz w:val="23"/>
+          <w:szCs w:val="23"/>
+          <w:rtl/>
+          <w:lang w:bidi="fa-IR"/>
+        </w:rPr>
+        <w:t>را م</w:t>
+      </w:r>
+      <w:r>
+        <w:rPr>
+          <w:rFonts w:ascii="Segoe UI" w:eastAsia="Times New Roman" w:hAnsi="Segoe UI" w:cs="Segoe UI" w:hint="cs"/>
+          <w:color w:val="3A3A3A"/>
+          <w:sz w:val="23"/>
+          <w:szCs w:val="23"/>
+          <w:rtl/>
+          <w:lang w:bidi="fa-IR"/>
+        </w:rPr>
+        <w:t>ی</w:t>
+      </w:r>
+      <w:r>
+        <w:rPr>
+          <w:rFonts w:ascii="Segoe UI" w:eastAsia="Times New Roman" w:hAnsi="Segoe UI" w:cs="Segoe UI"/>
+          <w:color w:val="3A3A3A"/>
+          <w:sz w:val="23"/>
+          <w:szCs w:val="23"/>
+          <w:rtl/>
+          <w:lang w:bidi="fa-IR"/>
+        </w:rPr>
+        <w:t xml:space="preserve"> توان </w:t>
+      </w:r>
+      <w:r>
+        <w:rPr>
+          <w:rFonts w:ascii="Segoe UI" w:eastAsia="Times New Roman" w:hAnsi="Segoe UI" w:cs="Segoe UI"/>
+          <w:color w:val="3A3A3A"/>
+          <w:sz w:val="23"/>
+          <w:szCs w:val="23"/>
+          <w:lang w:bidi="fa-IR"/>
+        </w:rPr>
+        <w:t>Parameter</w:t>
+      </w:r>
+      <w:r>
+        <w:rPr>
+          <w:rFonts w:ascii="Segoe UI" w:eastAsia="Times New Roman" w:hAnsi="Segoe UI" w:cs="Segoe UI"/>
+          <w:color w:val="3A3A3A"/>
+          <w:sz w:val="23"/>
+          <w:szCs w:val="23"/>
+          <w:rtl/>
+          <w:lang w:bidi="fa-IR"/>
+        </w:rPr>
+        <w:t xml:space="preserve"> کرد در حال</w:t>
+      </w:r>
+      <w:r>
+        <w:rPr>
+          <w:rFonts w:ascii="Segoe UI" w:eastAsia="Times New Roman" w:hAnsi="Segoe UI" w:cs="Segoe UI" w:hint="cs"/>
+          <w:color w:val="3A3A3A"/>
+          <w:sz w:val="23"/>
+          <w:szCs w:val="23"/>
+          <w:rtl/>
+          <w:lang w:bidi="fa-IR"/>
+        </w:rPr>
+        <w:t>ی</w:t>
+      </w:r>
+    </w:p>
+    <w:p>
+      <w:pPr>
+        <w:bidi/>
+        <w:ind w:left="360"/>
+        <w:jc w:val="both"/>
+        <w:rPr>
+          <w:rFonts w:ascii="Segoe UI" w:eastAsia="Times New Roman" w:hAnsi="Segoe UI" w:cs="Segoe UI" w:hint="cs"/>
+          <w:color w:val="3A3A3A"/>
+          <w:sz w:val="23"/>
+          <w:szCs w:val="23"/>
+          <w:rtl/>
+          <w:lang w:bidi="fa-IR"/>
+        </w:rPr>
+      </w:pPr>
+      <w:r>
+        <w:rPr>
+          <w:rFonts w:ascii="Segoe UI" w:eastAsia="Times New Roman" w:hAnsi="Segoe UI" w:cs="Segoe UI"/>
+          <w:color w:val="3A3A3A"/>
+          <w:sz w:val="23"/>
+          <w:szCs w:val="23"/>
+          <w:rtl/>
+          <w:lang w:bidi="fa-IR"/>
+        </w:rPr>
+        <w:t xml:space="preserve"> </w:t>
+      </w:r>
+      <w:r>
+        <w:rPr>
+          <w:rFonts w:ascii="Segoe UI" w:eastAsia="Times New Roman" w:hAnsi="Segoe UI" w:cs="Segoe UI"/>
+          <w:color w:val="3A3A3A"/>
+          <w:sz w:val="23"/>
+          <w:szCs w:val="23"/>
+          <w:lang w:bidi="fa-IR"/>
+        </w:rPr>
+        <w:t xml:space="preserve">Static </w:t>
+      </w:r>
+      <w:proofErr w:type="gramStart"/>
+      <w:r>
+        <w:rPr>
+          <w:rFonts w:ascii="Segoe UI" w:eastAsia="Times New Roman" w:hAnsi="Segoe UI" w:cs="Segoe UI"/>
+          <w:color w:val="3A3A3A"/>
+          <w:sz w:val="23"/>
+          <w:szCs w:val="23"/>
+          <w:lang w:bidi="fa-IR"/>
+        </w:rPr>
+        <w:t xml:space="preserve">Constructor </w:t>
+      </w:r>
+      <w:r>
+        <w:rPr>
+          <w:rFonts w:ascii="Segoe UI" w:eastAsia="Times New Roman" w:hAnsi="Segoe UI" w:cs="Segoe UI"/>
+          <w:color w:val="3A3A3A"/>
+          <w:sz w:val="23"/>
+          <w:szCs w:val="23"/>
+          <w:rtl/>
+          <w:lang w:bidi="fa-IR"/>
+        </w:rPr>
+        <w:t xml:space="preserve"> </w:t>
+      </w:r>
+      <w:r>
+        <w:rPr>
+          <w:rFonts w:ascii="Segoe UI" w:eastAsia="Times New Roman" w:hAnsi="Segoe UI" w:cs="Segoe UI"/>
+          <w:color w:val="FF0000"/>
+          <w:sz w:val="23"/>
+          <w:szCs w:val="23"/>
+          <w:rtl/>
+          <w:lang w:bidi="fa-IR"/>
+        </w:rPr>
+        <w:t>نم</w:t>
+      </w:r>
+      <w:r>
+        <w:rPr>
+          <w:rFonts w:ascii="Segoe UI" w:eastAsia="Times New Roman" w:hAnsi="Segoe UI" w:cs="Segoe UI" w:hint="cs"/>
+          <w:color w:val="FF0000"/>
+          <w:sz w:val="23"/>
+          <w:szCs w:val="23"/>
+          <w:rtl/>
+          <w:lang w:bidi="fa-IR"/>
+        </w:rPr>
+        <w:t>ی</w:t>
+      </w:r>
+      <w:proofErr w:type="gramEnd"/>
+      <w:r>
+        <w:rPr>
+          <w:rFonts w:ascii="Segoe UI" w:eastAsia="Times New Roman" w:hAnsi="Segoe UI" w:cs="Segoe UI"/>
+          <w:color w:val="FF0000"/>
+          <w:sz w:val="23"/>
+          <w:szCs w:val="23"/>
+          <w:rtl/>
+          <w:lang w:bidi="fa-IR"/>
+        </w:rPr>
+        <w:t xml:space="preserve"> توانند </w:t>
+      </w:r>
+      <w:r>
+        <w:rPr>
+          <w:rFonts w:ascii="Segoe UI" w:eastAsia="Times New Roman" w:hAnsi="Segoe UI" w:cs="Segoe UI"/>
+          <w:color w:val="3A3A3A"/>
+          <w:sz w:val="23"/>
+          <w:szCs w:val="23"/>
+          <w:rtl/>
+          <w:lang w:bidi="fa-IR"/>
+        </w:rPr>
+        <w:t>ه</w:t>
+      </w:r>
+      <w:r>
+        <w:rPr>
+          <w:rFonts w:ascii="Segoe UI" w:eastAsia="Times New Roman" w:hAnsi="Segoe UI" w:cs="Segoe UI" w:hint="cs"/>
+          <w:color w:val="3A3A3A"/>
+          <w:sz w:val="23"/>
+          <w:szCs w:val="23"/>
+          <w:rtl/>
+          <w:lang w:bidi="fa-IR"/>
+        </w:rPr>
+        <w:t>ی</w:t>
+      </w:r>
+      <w:r>
+        <w:rPr>
+          <w:rFonts w:ascii="Segoe UI" w:eastAsia="Times New Roman" w:hAnsi="Segoe UI" w:cs="Segoe UI" w:hint="eastAsia"/>
+          <w:color w:val="3A3A3A"/>
+          <w:sz w:val="23"/>
+          <w:szCs w:val="23"/>
+          <w:rtl/>
+          <w:lang w:bidi="fa-IR"/>
+        </w:rPr>
+        <w:t>چ</w:t>
+      </w:r>
+      <w:r>
+        <w:rPr>
+          <w:rFonts w:ascii="Segoe UI" w:eastAsia="Times New Roman" w:hAnsi="Segoe UI" w:cs="Segoe UI"/>
+          <w:color w:val="3A3A3A"/>
+          <w:sz w:val="23"/>
+          <w:szCs w:val="23"/>
+          <w:rtl/>
+          <w:lang w:bidi="fa-IR"/>
+        </w:rPr>
+        <w:t xml:space="preserve"> </w:t>
+      </w:r>
+      <w:r>
+        <w:rPr>
+          <w:rFonts w:ascii="Segoe UI" w:eastAsia="Times New Roman" w:hAnsi="Segoe UI" w:cs="Segoe UI"/>
+          <w:color w:val="3A3A3A"/>
+          <w:sz w:val="23"/>
+          <w:szCs w:val="23"/>
+          <w:lang w:bidi="fa-IR"/>
+        </w:rPr>
+        <w:t>Parameter</w:t>
+      </w:r>
+      <w:r>
+        <w:rPr>
+          <w:rFonts w:ascii="Segoe UI" w:eastAsia="Times New Roman" w:hAnsi="Segoe UI" w:cs="Segoe UI"/>
+          <w:color w:val="3A3A3A"/>
+          <w:sz w:val="23"/>
+          <w:szCs w:val="23"/>
+          <w:rtl/>
+          <w:lang w:bidi="fa-IR"/>
+        </w:rPr>
+        <w:t xml:space="preserve"> داشته </w:t>
+      </w:r>
+      <w:proofErr w:type="gramStart"/>
+      <w:r>
+        <w:rPr>
+          <w:rFonts w:ascii="Segoe UI" w:eastAsia="Times New Roman" w:hAnsi="Segoe UI" w:cs="Segoe UI"/>
+          <w:color w:val="3A3A3A"/>
+          <w:sz w:val="23"/>
+          <w:szCs w:val="23"/>
+          <w:rtl/>
+          <w:lang w:bidi="fa-IR"/>
+        </w:rPr>
+        <w:t>باشند</w:t>
+      </w:r>
+      <w:r>
+        <w:rPr>
+          <w:rFonts w:ascii="Segoe UI" w:eastAsia="Times New Roman" w:hAnsi="Segoe UI" w:cs="Segoe UI"/>
+          <w:color w:val="3A3A3A"/>
+          <w:sz w:val="23"/>
+          <w:szCs w:val="23"/>
+          <w:lang w:bidi="fa-IR"/>
+        </w:rPr>
+        <w:t xml:space="preserve">  </w:t>
+      </w:r>
+      <w:r>
+        <w:rPr>
+          <w:rFonts w:ascii="Segoe UI" w:eastAsia="Times New Roman" w:hAnsi="Segoe UI" w:cs="Segoe UI" w:hint="cs"/>
+          <w:color w:val="3A3A3A"/>
+          <w:sz w:val="23"/>
+          <w:szCs w:val="23"/>
+          <w:rtl/>
+          <w:lang w:bidi="fa-IR"/>
+        </w:rPr>
+        <w:t>چون</w:t>
+      </w:r>
+      <w:proofErr w:type="gramEnd"/>
+      <w:r>
+        <w:rPr>
+          <w:rFonts w:ascii="Segoe UI" w:eastAsia="Times New Roman" w:hAnsi="Segoe UI" w:cs="Segoe UI" w:hint="cs"/>
+          <w:color w:val="3A3A3A"/>
+          <w:sz w:val="23"/>
+          <w:szCs w:val="23"/>
+          <w:rtl/>
+          <w:lang w:bidi="fa-IR"/>
+        </w:rPr>
+        <w:t xml:space="preserve"> به صورت </w:t>
+      </w:r>
+      <w:r>
+        <w:rPr>
+          <w:rFonts w:ascii="Segoe UI" w:eastAsia="Times New Roman" w:hAnsi="Segoe UI" w:cs="Segoe UI"/>
+          <w:color w:val="3A3A3A"/>
+          <w:sz w:val="23"/>
+          <w:szCs w:val="23"/>
+          <w:lang w:bidi="fa-IR"/>
+        </w:rPr>
+        <w:t xml:space="preserve">call </w:t>
+      </w:r>
+      <w:proofErr w:type="gramStart"/>
+      <w:r>
+        <w:rPr>
+          <w:rFonts w:ascii="Segoe UI" w:eastAsia="Times New Roman" w:hAnsi="Segoe UI" w:cs="Segoe UI"/>
+          <w:color w:val="3A3A3A"/>
+          <w:sz w:val="23"/>
+          <w:szCs w:val="23"/>
+          <w:lang w:bidi="fa-IR"/>
+        </w:rPr>
+        <w:t xml:space="preserve">Implicitly </w:t>
+      </w:r>
+      <w:r>
+        <w:rPr>
+          <w:rFonts w:ascii="Segoe UI" w:eastAsia="Times New Roman" w:hAnsi="Segoe UI" w:cs="Segoe UI" w:hint="cs"/>
+          <w:color w:val="3A3A3A"/>
+          <w:sz w:val="23"/>
+          <w:szCs w:val="23"/>
+          <w:rtl/>
+          <w:lang w:bidi="fa-IR"/>
+        </w:rPr>
+        <w:t xml:space="preserve"> می</w:t>
+      </w:r>
+      <w:proofErr w:type="gramEnd"/>
+      <w:r>
+        <w:rPr>
+          <w:rFonts w:ascii="Segoe UI" w:eastAsia="Times New Roman" w:hAnsi="Segoe UI" w:cs="Segoe UI" w:hint="cs"/>
+          <w:color w:val="3A3A3A"/>
+          <w:sz w:val="23"/>
+          <w:szCs w:val="23"/>
+          <w:rtl/>
+          <w:lang w:bidi="fa-IR"/>
+        </w:rPr>
+        <w:t xml:space="preserve"> شود</w:t>
+      </w:r>
+    </w:p>
+    <w:p>
+      <w:pPr>
+        <w:bidi/>
+        <w:rPr>
+          <w:rFonts w:ascii="Segoe UI" w:eastAsia="Times New Roman" w:hAnsi="Segoe UI" w:cs="Segoe UI"/>
+          <w:color w:val="3A3A3A"/>
+          <w:sz w:val="23"/>
+          <w:szCs w:val="23"/>
+          <w:lang w:bidi="fa-IR"/>
+        </w:rPr>
+      </w:pPr>
+      <w:r>
+        <w:rPr>
+          <w:rFonts w:ascii="Segoe UI" w:eastAsia="Times New Roman" w:hAnsi="Segoe UI" w:cs="Segoe UI"/>
+          <w:color w:val="3A3A3A"/>
+          <w:sz w:val="23"/>
+          <w:szCs w:val="23"/>
+          <w:lang w:bidi="fa-IR"/>
+        </w:rPr>
+        <w:t>Non-Static Constructor</w:t>
+      </w:r>
+      <w:r>
+        <w:rPr>
+          <w:rFonts w:ascii="Segoe UI" w:eastAsia="Times New Roman" w:hAnsi="Segoe UI" w:cs="Segoe UI"/>
+          <w:color w:val="3A3A3A"/>
+          <w:sz w:val="23"/>
+          <w:szCs w:val="23"/>
+          <w:lang w:bidi="fa-IR"/>
+        </w:rPr>
+        <w:t xml:space="preserve"> – </w:t>
+      </w:r>
+      <w:proofErr w:type="gramStart"/>
+      <w:r>
+        <w:rPr>
+          <w:rFonts w:ascii="Segoe UI" w:eastAsia="Times New Roman" w:hAnsi="Segoe UI" w:cs="Segoe UI"/>
+          <w:color w:val="3A3A3A"/>
+          <w:sz w:val="23"/>
+          <w:szCs w:val="23"/>
+          <w:lang w:bidi="fa-IR"/>
+        </w:rPr>
+        <w:t>7</w:t>
+      </w:r>
+      <w:r>
+        <w:rPr>
+          <w:rFonts w:ascii="Segoe UI" w:eastAsia="Times New Roman" w:hAnsi="Segoe UI" w:cs="Segoe UI"/>
+          <w:color w:val="3A3A3A"/>
+          <w:sz w:val="23"/>
+          <w:szCs w:val="23"/>
+          <w:lang w:bidi="fa-IR"/>
+        </w:rPr>
+        <w:t xml:space="preserve"> </w:t>
+      </w:r>
+      <w:r>
+        <w:rPr>
+          <w:rFonts w:ascii="Segoe UI" w:eastAsia="Times New Roman" w:hAnsi="Segoe UI" w:cs="Segoe UI"/>
+          <w:color w:val="3A3A3A"/>
+          <w:sz w:val="23"/>
+          <w:szCs w:val="23"/>
+          <w:rtl/>
+          <w:lang w:bidi="fa-IR"/>
+        </w:rPr>
+        <w:t xml:space="preserve"> </w:t>
+      </w:r>
+      <w:r>
+        <w:rPr>
+          <w:rFonts w:ascii="Segoe UI" w:eastAsia="Times New Roman" w:hAnsi="Segoe UI" w:cs="Segoe UI"/>
+          <w:color w:val="3A3A3A"/>
+          <w:sz w:val="23"/>
+          <w:szCs w:val="23"/>
+          <w:rtl/>
+          <w:lang w:bidi="fa-IR"/>
+        </w:rPr>
+        <w:t>را</w:t>
+      </w:r>
+      <w:proofErr w:type="gramEnd"/>
+      <w:r>
+        <w:rPr>
+          <w:rFonts w:ascii="Segoe UI" w:eastAsia="Times New Roman" w:hAnsi="Segoe UI" w:cs="Segoe UI"/>
+          <w:color w:val="3A3A3A"/>
+          <w:sz w:val="23"/>
+          <w:szCs w:val="23"/>
+          <w:rtl/>
+          <w:lang w:bidi="fa-IR"/>
+        </w:rPr>
+        <w:t xml:space="preserve"> م</w:t>
+      </w:r>
+      <w:r>
+        <w:rPr>
+          <w:rFonts w:ascii="Segoe UI" w:eastAsia="Times New Roman" w:hAnsi="Segoe UI" w:cs="Segoe UI" w:hint="cs"/>
+          <w:color w:val="3A3A3A"/>
+          <w:sz w:val="23"/>
+          <w:szCs w:val="23"/>
+          <w:rtl/>
+          <w:lang w:bidi="fa-IR"/>
+        </w:rPr>
+        <w:t>ی</w:t>
+      </w:r>
+      <w:r>
+        <w:rPr>
+          <w:rFonts w:ascii="Segoe UI" w:eastAsia="Times New Roman" w:hAnsi="Segoe UI" w:cs="Segoe UI"/>
+          <w:color w:val="3A3A3A"/>
+          <w:sz w:val="23"/>
+          <w:szCs w:val="23"/>
+          <w:rtl/>
+          <w:lang w:bidi="fa-IR"/>
+        </w:rPr>
+        <w:t xml:space="preserve"> توان </w:t>
+      </w:r>
+      <w:r>
+        <w:rPr>
+          <w:rFonts w:ascii="Segoe UI" w:eastAsia="Times New Roman" w:hAnsi="Segoe UI" w:cs="Segoe UI"/>
+          <w:color w:val="3A3A3A"/>
+          <w:sz w:val="23"/>
+          <w:szCs w:val="23"/>
+          <w:lang w:bidi="fa-IR"/>
+        </w:rPr>
+        <w:t>Overloading</w:t>
+      </w:r>
+      <w:r>
+        <w:rPr>
+          <w:rFonts w:ascii="Segoe UI" w:eastAsia="Times New Roman" w:hAnsi="Segoe UI" w:cs="Segoe UI"/>
+          <w:color w:val="3A3A3A"/>
+          <w:sz w:val="23"/>
+          <w:szCs w:val="23"/>
+          <w:rtl/>
+          <w:lang w:bidi="fa-IR"/>
+        </w:rPr>
+        <w:t xml:space="preserve"> کرد در حال</w:t>
+      </w:r>
+      <w:r>
+        <w:rPr>
+          <w:rFonts w:ascii="Segoe UI" w:eastAsia="Times New Roman" w:hAnsi="Segoe UI" w:cs="Segoe UI" w:hint="cs"/>
+          <w:color w:val="3A3A3A"/>
+          <w:sz w:val="23"/>
+          <w:szCs w:val="23"/>
+          <w:rtl/>
+          <w:lang w:bidi="fa-IR"/>
+        </w:rPr>
+        <w:t>ی</w:t>
+      </w:r>
+      <w:r>
+        <w:rPr>
+          <w:rFonts w:ascii="Segoe UI" w:eastAsia="Times New Roman" w:hAnsi="Segoe UI" w:cs="Segoe UI"/>
+          <w:color w:val="3A3A3A"/>
+          <w:sz w:val="23"/>
+          <w:szCs w:val="23"/>
+          <w:rtl/>
+          <w:lang w:bidi="fa-IR"/>
+        </w:rPr>
+        <w:t xml:space="preserve"> که</w:t>
+      </w:r>
+    </w:p>
+    <w:p>
+      <w:pPr>
+        <w:bidi/>
+        <w:rPr>
+          <w:rFonts w:ascii="Segoe UI" w:eastAsia="Times New Roman" w:hAnsi="Segoe UI" w:cs="Segoe UI"/>
+          <w:color w:val="3A3A3A"/>
+          <w:sz w:val="23"/>
+          <w:szCs w:val="23"/>
+          <w:lang w:bidi="fa-IR"/>
+        </w:rPr>
+      </w:pPr>
+      <w:r>
+        <w:rPr>
+          <w:rFonts w:ascii="Segoe UI" w:eastAsia="Times New Roman" w:hAnsi="Segoe UI" w:cs="Segoe UI"/>
+          <w:color w:val="3A3A3A"/>
+          <w:sz w:val="23"/>
+          <w:szCs w:val="23"/>
+          <w:rtl/>
+          <w:lang w:bidi="fa-IR"/>
+        </w:rPr>
+        <w:t xml:space="preserve"> </w:t>
+      </w:r>
+      <w:r>
+        <w:rPr>
+          <w:rFonts w:ascii="Segoe UI" w:eastAsia="Times New Roman" w:hAnsi="Segoe UI" w:cs="Segoe UI"/>
+          <w:color w:val="3A3A3A"/>
+          <w:sz w:val="23"/>
+          <w:szCs w:val="23"/>
+          <w:lang w:bidi="fa-IR"/>
+        </w:rPr>
+        <w:t xml:space="preserve">Static </w:t>
+      </w:r>
+      <w:proofErr w:type="gramStart"/>
+      <w:r>
+        <w:rPr>
+          <w:rFonts w:ascii="Segoe UI" w:eastAsia="Times New Roman" w:hAnsi="Segoe UI" w:cs="Segoe UI"/>
+          <w:color w:val="3A3A3A"/>
+          <w:sz w:val="23"/>
+          <w:szCs w:val="23"/>
+          <w:lang w:bidi="fa-IR"/>
+        </w:rPr>
+        <w:t xml:space="preserve">Constructor </w:t>
+      </w:r>
+      <w:r>
+        <w:rPr>
+          <w:rFonts w:ascii="Segoe UI" w:eastAsia="Times New Roman" w:hAnsi="Segoe UI" w:cs="Segoe UI"/>
+          <w:color w:val="3A3A3A"/>
+          <w:sz w:val="23"/>
+          <w:szCs w:val="23"/>
+          <w:rtl/>
+          <w:lang w:bidi="fa-IR"/>
+        </w:rPr>
+        <w:t xml:space="preserve"> </w:t>
+      </w:r>
+      <w:r>
+        <w:rPr>
+          <w:rFonts w:ascii="Segoe UI" w:eastAsia="Times New Roman" w:hAnsi="Segoe UI" w:cs="Segoe UI"/>
+          <w:color w:val="3A3A3A"/>
+          <w:sz w:val="23"/>
+          <w:szCs w:val="23"/>
+          <w:rtl/>
+          <w:lang w:bidi="fa-IR"/>
+        </w:rPr>
+        <w:t>را</w:t>
+      </w:r>
+      <w:proofErr w:type="gramEnd"/>
+      <w:r>
+        <w:rPr>
+          <w:rFonts w:ascii="Segoe UI" w:eastAsia="Times New Roman" w:hAnsi="Segoe UI" w:cs="Segoe UI"/>
+          <w:color w:val="3A3A3A"/>
+          <w:sz w:val="23"/>
+          <w:szCs w:val="23"/>
+          <w:rtl/>
+          <w:lang w:bidi="fa-IR"/>
+        </w:rPr>
+        <w:t xml:space="preserve"> </w:t>
+      </w:r>
+      <w:r>
+        <w:rPr>
+          <w:rFonts w:ascii="Segoe UI" w:eastAsia="Times New Roman" w:hAnsi="Segoe UI" w:cs="Segoe UI"/>
+          <w:color w:val="FF0000"/>
+          <w:sz w:val="23"/>
+          <w:szCs w:val="23"/>
+          <w:rtl/>
+          <w:lang w:bidi="fa-IR"/>
+        </w:rPr>
+        <w:t>نم</w:t>
+      </w:r>
+      <w:r>
+        <w:rPr>
+          <w:rFonts w:ascii="Segoe UI" w:eastAsia="Times New Roman" w:hAnsi="Segoe UI" w:cs="Segoe UI" w:hint="cs"/>
+          <w:color w:val="FF0000"/>
+          <w:sz w:val="23"/>
+          <w:szCs w:val="23"/>
+          <w:rtl/>
+          <w:lang w:bidi="fa-IR"/>
+        </w:rPr>
+        <w:t>ی</w:t>
+      </w:r>
+      <w:r>
+        <w:rPr>
+          <w:rFonts w:ascii="Segoe UI" w:eastAsia="Times New Roman" w:hAnsi="Segoe UI" w:cs="Segoe UI"/>
+          <w:color w:val="FF0000"/>
+          <w:sz w:val="23"/>
+          <w:szCs w:val="23"/>
+          <w:rtl/>
+          <w:lang w:bidi="fa-IR"/>
+        </w:rPr>
+        <w:t xml:space="preserve"> توان </w:t>
+      </w:r>
+      <w:r>
+        <w:rPr>
+          <w:rFonts w:ascii="Segoe UI" w:eastAsia="Times New Roman" w:hAnsi="Segoe UI" w:cs="Segoe UI"/>
+          <w:color w:val="3A3A3A"/>
+          <w:sz w:val="23"/>
+          <w:szCs w:val="23"/>
+          <w:lang w:bidi="fa-IR"/>
+        </w:rPr>
+        <w:t>Overloading</w:t>
+      </w:r>
+      <w:r>
+        <w:rPr>
+          <w:rFonts w:ascii="Segoe UI" w:eastAsia="Times New Roman" w:hAnsi="Segoe UI" w:cs="Segoe UI"/>
+          <w:color w:val="3A3A3A"/>
+          <w:sz w:val="23"/>
+          <w:szCs w:val="23"/>
+          <w:rtl/>
+          <w:lang w:bidi="fa-IR"/>
+        </w:rPr>
+        <w:t xml:space="preserve"> کرد</w:t>
+      </w:r>
+    </w:p>
+    <w:p>
+      <w:pPr>
+        <w:bidi/>
+        <w:rPr>
+          <w:rFonts w:ascii="Segoe UI" w:eastAsia="Times New Roman" w:hAnsi="Segoe UI" w:cs="Segoe UI"/>
+          <w:color w:val="3A3A3A"/>
+          <w:sz w:val="23"/>
+          <w:szCs w:val="23"/>
+          <w:lang w:bidi="fa-IR"/>
+        </w:rPr>
+      </w:pPr>
+    </w:p>
+    <w:p>
+      <w:pPr>
+        <w:bidi/>
+        <w:rPr>
+          <w:rFonts w:ascii="Segoe UI" w:eastAsia="Times New Roman" w:hAnsi="Segoe UI" w:cs="Segoe UI"/>
+          <w:color w:val="3A3A3A"/>
+          <w:sz w:val="23"/>
+          <w:szCs w:val="23"/>
+          <w:rtl/>
+          <w:lang w:bidi="fa-IR"/>
+        </w:rPr>
+      </w:pPr>
+      <w:r>
+        <w:rPr>
+          <w:rFonts w:ascii="Segoe UI" w:eastAsia="Times New Roman" w:hAnsi="Segoe UI" w:cs="Segoe UI"/>
+          <w:color w:val="3A3A3A"/>
+          <w:sz w:val="23"/>
+          <w:szCs w:val="23"/>
+          <w:lang w:bidi="fa-IR"/>
+        </w:rPr>
+        <w:lastRenderedPageBreak/>
+        <w:t>Static constructor</w:t>
+      </w:r>
+      <w:r>
+        <w:rPr>
+          <w:rFonts w:ascii="Segoe UI" w:eastAsia="Times New Roman" w:hAnsi="Segoe UI" w:cs="Segoe UI"/>
+          <w:color w:val="3A3A3A"/>
+          <w:sz w:val="23"/>
+          <w:szCs w:val="23"/>
+          <w:rtl/>
+          <w:lang w:bidi="fa-IR"/>
+        </w:rPr>
+        <w:t xml:space="preserve"> به طور </w:t>
+      </w:r>
+      <w:proofErr w:type="spellStart"/>
+      <w:r>
+        <w:rPr>
+          <w:rFonts w:ascii="Segoe UI" w:eastAsia="Times New Roman" w:hAnsi="Segoe UI" w:cs="Segoe UI"/>
+          <w:color w:val="3A3A3A"/>
+          <w:sz w:val="23"/>
+          <w:szCs w:val="23"/>
+          <w:lang w:bidi="fa-IR"/>
+        </w:rPr>
+        <w:t>Implictly</w:t>
+      </w:r>
+      <w:proofErr w:type="spellEnd"/>
+      <w:r>
+        <w:rPr>
+          <w:rFonts w:ascii="Segoe UI" w:eastAsia="Times New Roman" w:hAnsi="Segoe UI" w:cs="Segoe UI"/>
+          <w:color w:val="3A3A3A"/>
+          <w:sz w:val="23"/>
+          <w:szCs w:val="23"/>
+          <w:rtl/>
+          <w:lang w:bidi="fa-IR"/>
+        </w:rPr>
+        <w:t xml:space="preserve"> تنها در صورت</w:t>
+      </w:r>
+      <w:r>
+        <w:rPr>
+          <w:rFonts w:ascii="Segoe UI" w:eastAsia="Times New Roman" w:hAnsi="Segoe UI" w:cs="Segoe UI" w:hint="cs"/>
+          <w:color w:val="3A3A3A"/>
+          <w:sz w:val="23"/>
+          <w:szCs w:val="23"/>
+          <w:rtl/>
+          <w:lang w:bidi="fa-IR"/>
+        </w:rPr>
+        <w:t>ی</w:t>
+      </w:r>
+      <w:r>
+        <w:rPr>
+          <w:rFonts w:ascii="Segoe UI" w:eastAsia="Times New Roman" w:hAnsi="Segoe UI" w:cs="Segoe UI"/>
+          <w:color w:val="3A3A3A"/>
+          <w:sz w:val="23"/>
+          <w:szCs w:val="23"/>
+          <w:rtl/>
+          <w:lang w:bidi="fa-IR"/>
+        </w:rPr>
+        <w:t xml:space="preserve"> تعر</w:t>
+      </w:r>
+      <w:r>
+        <w:rPr>
+          <w:rFonts w:ascii="Segoe UI" w:eastAsia="Times New Roman" w:hAnsi="Segoe UI" w:cs="Segoe UI" w:hint="cs"/>
+          <w:color w:val="3A3A3A"/>
+          <w:sz w:val="23"/>
+          <w:szCs w:val="23"/>
+          <w:rtl/>
+          <w:lang w:bidi="fa-IR"/>
+        </w:rPr>
+        <w:t>ی</w:t>
+      </w:r>
+      <w:r>
+        <w:rPr>
+          <w:rFonts w:ascii="Segoe UI" w:eastAsia="Times New Roman" w:hAnsi="Segoe UI" w:cs="Segoe UI" w:hint="eastAsia"/>
+          <w:color w:val="3A3A3A"/>
+          <w:sz w:val="23"/>
+          <w:szCs w:val="23"/>
+          <w:rtl/>
+          <w:lang w:bidi="fa-IR"/>
+        </w:rPr>
+        <w:t>ف</w:t>
+      </w:r>
+      <w:r>
+        <w:rPr>
+          <w:rFonts w:ascii="Segoe UI" w:eastAsia="Times New Roman" w:hAnsi="Segoe UI" w:cs="Segoe UI"/>
+          <w:color w:val="3A3A3A"/>
+          <w:sz w:val="23"/>
+          <w:szCs w:val="23"/>
+          <w:rtl/>
+          <w:lang w:bidi="fa-IR"/>
+        </w:rPr>
+        <w:t xml:space="preserve"> م</w:t>
+      </w:r>
+      <w:r>
+        <w:rPr>
+          <w:rFonts w:ascii="Segoe UI" w:eastAsia="Times New Roman" w:hAnsi="Segoe UI" w:cs="Segoe UI" w:hint="cs"/>
+          <w:color w:val="3A3A3A"/>
+          <w:sz w:val="23"/>
+          <w:szCs w:val="23"/>
+          <w:rtl/>
+          <w:lang w:bidi="fa-IR"/>
+        </w:rPr>
+        <w:t>ی</w:t>
+      </w:r>
+      <w:r>
+        <w:rPr>
+          <w:rFonts w:ascii="Segoe UI" w:eastAsia="Times New Roman" w:hAnsi="Segoe UI" w:cs="Segoe UI"/>
+          <w:color w:val="3A3A3A"/>
+          <w:sz w:val="23"/>
+          <w:szCs w:val="23"/>
+          <w:rtl/>
+          <w:lang w:bidi="fa-IR"/>
+        </w:rPr>
+        <w:t xml:space="preserve"> شوند که آن کلاس دارا</w:t>
+      </w:r>
+      <w:r>
+        <w:rPr>
+          <w:rFonts w:ascii="Segoe UI" w:eastAsia="Times New Roman" w:hAnsi="Segoe UI" w:cs="Segoe UI" w:hint="cs"/>
+          <w:color w:val="3A3A3A"/>
+          <w:sz w:val="23"/>
+          <w:szCs w:val="23"/>
+          <w:rtl/>
+          <w:lang w:bidi="fa-IR"/>
+        </w:rPr>
+        <w:t>ی</w:t>
+      </w:r>
+      <w:r>
+        <w:rPr>
+          <w:rFonts w:ascii="Segoe UI" w:eastAsia="Times New Roman" w:hAnsi="Segoe UI" w:cs="Segoe UI"/>
+          <w:color w:val="3A3A3A"/>
+          <w:sz w:val="23"/>
+          <w:szCs w:val="23"/>
+          <w:rtl/>
+          <w:lang w:bidi="fa-IR"/>
+        </w:rPr>
+        <w:t xml:space="preserve"> </w:t>
+      </w:r>
+      <w:r>
+        <w:rPr>
+          <w:rFonts w:ascii="Segoe UI" w:eastAsia="Times New Roman" w:hAnsi="Segoe UI" w:cs="Segoe UI"/>
+          <w:color w:val="3A3A3A"/>
+          <w:sz w:val="23"/>
+          <w:szCs w:val="23"/>
+          <w:lang w:bidi="fa-IR"/>
+        </w:rPr>
+        <w:t>Const Filed</w:t>
+      </w:r>
+      <w:r>
+        <w:rPr>
+          <w:rFonts w:ascii="Segoe UI" w:eastAsia="Times New Roman" w:hAnsi="Segoe UI" w:cs="Segoe UI"/>
+          <w:color w:val="3A3A3A"/>
+          <w:sz w:val="23"/>
+          <w:szCs w:val="23"/>
+          <w:rtl/>
+          <w:lang w:bidi="fa-IR"/>
+        </w:rPr>
+        <w:t xml:space="preserve">باشد </w:t>
+      </w:r>
+      <w:r>
+        <w:rPr>
+          <w:rFonts w:ascii="Segoe UI" w:eastAsia="Times New Roman" w:hAnsi="Segoe UI" w:cs="Segoe UI" w:hint="cs"/>
+          <w:color w:val="3A3A3A"/>
+          <w:sz w:val="23"/>
+          <w:szCs w:val="23"/>
+          <w:rtl/>
+          <w:lang w:bidi="fa-IR"/>
+        </w:rPr>
+        <w:t>ی</w:t>
+      </w:r>
+      <w:r>
+        <w:rPr>
+          <w:rFonts w:ascii="Segoe UI" w:eastAsia="Times New Roman" w:hAnsi="Segoe UI" w:cs="Segoe UI" w:hint="eastAsia"/>
+          <w:color w:val="3A3A3A"/>
+          <w:sz w:val="23"/>
+          <w:szCs w:val="23"/>
+          <w:rtl/>
+          <w:lang w:bidi="fa-IR"/>
+        </w:rPr>
+        <w:t>ا</w:t>
+      </w:r>
+      <w:r>
+        <w:rPr>
+          <w:rFonts w:ascii="Segoe UI" w:eastAsia="Times New Roman" w:hAnsi="Segoe UI" w:cs="Segoe UI"/>
+          <w:color w:val="3A3A3A"/>
+          <w:sz w:val="23"/>
+          <w:szCs w:val="23"/>
+          <w:rtl/>
+          <w:lang w:bidi="fa-IR"/>
+        </w:rPr>
+        <w:t xml:space="preserve"> در غ</w:t>
+      </w:r>
+      <w:r>
+        <w:rPr>
+          <w:rFonts w:ascii="Segoe UI" w:eastAsia="Times New Roman" w:hAnsi="Segoe UI" w:cs="Segoe UI" w:hint="cs"/>
+          <w:color w:val="3A3A3A"/>
+          <w:sz w:val="23"/>
+          <w:szCs w:val="23"/>
+          <w:rtl/>
+          <w:lang w:bidi="fa-IR"/>
+        </w:rPr>
+        <w:t>ی</w:t>
+      </w:r>
+      <w:r>
+        <w:rPr>
+          <w:rFonts w:ascii="Segoe UI" w:eastAsia="Times New Roman" w:hAnsi="Segoe UI" w:cs="Segoe UI" w:hint="eastAsia"/>
+          <w:color w:val="3A3A3A"/>
+          <w:sz w:val="23"/>
+          <w:szCs w:val="23"/>
+          <w:rtl/>
+          <w:lang w:bidi="fa-IR"/>
+        </w:rPr>
+        <w:t>ر</w:t>
+      </w:r>
+      <w:r>
+        <w:rPr>
+          <w:rFonts w:ascii="Segoe UI" w:eastAsia="Times New Roman" w:hAnsi="Segoe UI" w:cs="Segoe UI"/>
+          <w:color w:val="3A3A3A"/>
+          <w:sz w:val="23"/>
+          <w:szCs w:val="23"/>
+          <w:rtl/>
+          <w:lang w:bidi="fa-IR"/>
+        </w:rPr>
+        <w:t xml:space="preserve"> ا</w:t>
+      </w:r>
+      <w:r>
+        <w:rPr>
+          <w:rFonts w:ascii="Segoe UI" w:eastAsia="Times New Roman" w:hAnsi="Segoe UI" w:cs="Segoe UI" w:hint="cs"/>
+          <w:color w:val="3A3A3A"/>
+          <w:sz w:val="23"/>
+          <w:szCs w:val="23"/>
+          <w:rtl/>
+          <w:lang w:bidi="fa-IR"/>
+        </w:rPr>
+        <w:t>ی</w:t>
+      </w:r>
+      <w:r>
+        <w:rPr>
+          <w:rFonts w:ascii="Segoe UI" w:eastAsia="Times New Roman" w:hAnsi="Segoe UI" w:cs="Segoe UI" w:hint="eastAsia"/>
+          <w:color w:val="3A3A3A"/>
+          <w:sz w:val="23"/>
+          <w:szCs w:val="23"/>
+          <w:rtl/>
+          <w:lang w:bidi="fa-IR"/>
+        </w:rPr>
+        <w:t>ن</w:t>
+      </w:r>
+      <w:r>
+        <w:rPr>
+          <w:rFonts w:ascii="Segoe UI" w:eastAsia="Times New Roman" w:hAnsi="Segoe UI" w:cs="Segoe UI"/>
+          <w:color w:val="3A3A3A"/>
+          <w:sz w:val="23"/>
+          <w:szCs w:val="23"/>
+          <w:rtl/>
+          <w:lang w:bidi="fa-IR"/>
+        </w:rPr>
+        <w:t xml:space="preserve"> صورت آن سازنده وجود نخواهد داشت مشروط بر ا</w:t>
+      </w:r>
+      <w:r>
+        <w:rPr>
+          <w:rFonts w:ascii="Segoe UI" w:eastAsia="Times New Roman" w:hAnsi="Segoe UI" w:cs="Segoe UI" w:hint="cs"/>
+          <w:color w:val="3A3A3A"/>
+          <w:sz w:val="23"/>
+          <w:szCs w:val="23"/>
+          <w:rtl/>
+          <w:lang w:bidi="fa-IR"/>
+        </w:rPr>
+        <w:t>ی</w:t>
+      </w:r>
+      <w:r>
+        <w:rPr>
+          <w:rFonts w:ascii="Segoe UI" w:eastAsia="Times New Roman" w:hAnsi="Segoe UI" w:cs="Segoe UI" w:hint="eastAsia"/>
+          <w:color w:val="3A3A3A"/>
+          <w:sz w:val="23"/>
+          <w:szCs w:val="23"/>
+          <w:rtl/>
+          <w:lang w:bidi="fa-IR"/>
+        </w:rPr>
+        <w:t>نکه</w:t>
+      </w:r>
+      <w:r>
+        <w:rPr>
+          <w:rFonts w:ascii="Segoe UI" w:eastAsia="Times New Roman" w:hAnsi="Segoe UI" w:cs="Segoe UI"/>
+          <w:color w:val="3A3A3A"/>
+          <w:sz w:val="23"/>
+          <w:szCs w:val="23"/>
+          <w:rtl/>
+          <w:lang w:bidi="fa-IR"/>
+        </w:rPr>
+        <w:t xml:space="preserve"> کلاس سازنده ا</w:t>
+      </w:r>
+      <w:r>
+        <w:rPr>
+          <w:rFonts w:ascii="Segoe UI" w:eastAsia="Times New Roman" w:hAnsi="Segoe UI" w:cs="Segoe UI" w:hint="cs"/>
+          <w:color w:val="3A3A3A"/>
+          <w:sz w:val="23"/>
+          <w:szCs w:val="23"/>
+          <w:rtl/>
+          <w:lang w:bidi="fa-IR"/>
+        </w:rPr>
+        <w:t>ی</w:t>
+      </w:r>
+      <w:r>
+        <w:rPr>
+          <w:rFonts w:ascii="Segoe UI" w:eastAsia="Times New Roman" w:hAnsi="Segoe UI" w:cs="Segoe UI" w:hint="eastAsia"/>
+          <w:color w:val="3A3A3A"/>
+          <w:sz w:val="23"/>
+          <w:szCs w:val="23"/>
+          <w:rtl/>
+          <w:lang w:bidi="fa-IR"/>
+        </w:rPr>
+        <w:t>ستا</w:t>
+      </w:r>
+      <w:r>
+        <w:rPr>
+          <w:rFonts w:ascii="Segoe UI" w:eastAsia="Times New Roman" w:hAnsi="Segoe UI" w:cs="Segoe UI"/>
+          <w:color w:val="3A3A3A"/>
+          <w:sz w:val="23"/>
+          <w:szCs w:val="23"/>
+          <w:rtl/>
+          <w:lang w:bidi="fa-IR"/>
+        </w:rPr>
+        <w:t xml:space="preserve"> صر</w:t>
+      </w:r>
+      <w:r>
+        <w:rPr>
+          <w:rFonts w:ascii="Segoe UI" w:eastAsia="Times New Roman" w:hAnsi="Segoe UI" w:cs="Segoe UI" w:hint="cs"/>
+          <w:color w:val="3A3A3A"/>
+          <w:sz w:val="23"/>
+          <w:szCs w:val="23"/>
+          <w:rtl/>
+          <w:lang w:bidi="fa-IR"/>
+        </w:rPr>
+        <w:t>ی</w:t>
+      </w:r>
+      <w:r>
+        <w:rPr>
+          <w:rFonts w:ascii="Segoe UI" w:eastAsia="Times New Roman" w:hAnsi="Segoe UI" w:cs="Segoe UI" w:hint="eastAsia"/>
+          <w:color w:val="3A3A3A"/>
+          <w:sz w:val="23"/>
+          <w:szCs w:val="23"/>
+          <w:rtl/>
+          <w:lang w:bidi="fa-IR"/>
+        </w:rPr>
+        <w:t>ح</w:t>
+      </w:r>
+      <w:r>
+        <w:rPr>
+          <w:rFonts w:ascii="Segoe UI" w:eastAsia="Times New Roman" w:hAnsi="Segoe UI" w:cs="Segoe UI"/>
+          <w:color w:val="3A3A3A"/>
+          <w:sz w:val="23"/>
+          <w:szCs w:val="23"/>
+          <w:rtl/>
+          <w:lang w:bidi="fa-IR"/>
+        </w:rPr>
+        <w:t xml:space="preserve"> نداشته باشد.</w:t>
+      </w:r>
+    </w:p>
+    <w:p>
+      <w:pPr>
+        <w:bidi/>
+        <w:rPr>
+          <w:rFonts w:ascii="Segoe UI" w:eastAsia="Times New Roman" w:hAnsi="Segoe UI" w:cs="Segoe UI"/>
           <w:color w:val="3A3A3A"/>
           <w:sz w:val="23"/>
           <w:szCs w:val="23"/>
@@ -3499,6 +7715,208 @@
 <file path=word/numbering.xml><?xml version="1.0" encoding="utf-8"?>
 <w:numbering xmlns:wpc="http://schemas.microsoft.com/office/word/2010/wordprocessingCanvas" xmlns:cx="http://schemas.microsoft.com/office/drawing/2014/chartex" xmlns:cx1="http://schemas.microsoft.com/office/drawing/2015/9/8/chartex" xmlns:cx2="http://schemas.microsoft.com/office/drawing/2015/10/21/chartex" xmlns:cx3="http://schemas.microsoft.com/office/drawing/2016/5/9/chartex" xmlns:cx4="http://schemas.microsoft.com/office/drawing/2016/5/10/chartex" xmlns:cx5="http://schemas.microsoft.com/office/drawing/2016/5/11/chartex" xmlns:cx6="http://schemas.microsoft.com/office/drawing/2016/5/12/chartex" xmlns:cx7="http://schemas.microsoft.com/office/drawing/2016/5/13/chartex" xmlns:cx8="http://schemas.microsoft.com/office/drawing/2016/5/14/chartex" xmlns:mc="http://schemas.openxmlformats.org/markup-compatibility/2006" xmlns:aink="http://schemas.microsoft.com/office/drawing/2016/ink" xmlns:am3d="http://schemas.microsoft.com/office/drawing/2017/model3d" xmlns:o="urn:schemas-microsoft-com:office:office" xmlns:oel="http://schemas.microsoft.com/office/2019/extlst" xmlns:r="http://schemas.openxmlformats.org/officeDocument/2006/relationships" xmlns:m="http://schemas.openxmlformats.org/officeDocument/2006/math" xmlns:v="urn:schemas-microsoft-com:vml" xmlns:wp14="http://schemas.microsoft.com/office/word/2010/wordprocessingDrawing" xmlns:wp="http://schemas.openxmlformats.org/drawingml/2006/wordprocessingDrawing" xmlns:w10="urn:schemas-microsoft-com:office:word" xmlns:w="http://schemas.openxmlformats.org/wordprocessingml/2006/main" xmlns:w14="http://schemas.microsoft.com/office/word/2010/wordml" xmlns:w15="http://schemas.microsoft.com/office/word/2012/wordml" xmlns:w16cex="http://schemas.microsoft.com/office/word/2018/wordml/cex" xmlns:w16cid="http://schemas.microsoft.com/office/word/2016/wordml/cid" xmlns:w16="http://schemas.microsoft.com/office/word/2018/wordml" xmlns:w16du="http://schemas.microsoft.com/office/word/2023/wordml/word16du" xmlns:w16sdtdh="http://schemas.microsoft.com/office/word/2020/wordml/sdtdatahash" xmlns:w16sdtfl="http://schemas.microsoft.com/office/word/2024/wordml/sdtformatlock" xmlns:w16se="http://schemas.microsoft.com/office/word/2015/wordml/symex" xmlns:wpg="http://schemas.microsoft.com/office/word/2010/wordprocessingGroup" xmlns:wpi="http://schemas.microsoft.com/office/word/2010/wordprocessingInk" xmlns:wne="http://schemas.microsoft.com/office/word/2006/wordml" xmlns:wps="http://schemas.microsoft.com/office/word/2010/wordprocessingShape" mc:Ignorable="w14 w15 w16se w16cid w16 w16cex w16sdtdh w16sdtfl w16du wp14">
   <w:abstractNum w:abstractNumId="0" w15:restartNumberingAfterBreak="0">
+    <w:nsid w:val="2F30101C"/>
+    <w:multiLevelType w:val="hybridMultilevel"/>
+    <w:tmpl w:val="20666E36"/>
+    <w:lvl w:ilvl="0" w:tplc="37D678EA">
+      <w:start w:val="1"/>
+      <w:numFmt w:val="decimal"/>
+      <w:lvlText w:val="%1-"/>
+      <w:lvlJc w:val="left"/>
+      <w:pPr>
+        <w:ind w:left="720" w:hanging="360"/>
+      </w:pPr>
+      <w:rPr>
+        <w:rFonts w:hint="default"/>
+      </w:rPr>
+    </w:lvl>
+    <w:lvl w:ilvl="1" w:tplc="04090019" w:tentative="1">
+      <w:start w:val="1"/>
+      <w:numFmt w:val="lowerLetter"/>
+      <w:lvlText w:val="%2."/>
+      <w:lvlJc w:val="left"/>
+      <w:pPr>
+        <w:ind w:left="1440" w:hanging="360"/>
+      </w:pPr>
+    </w:lvl>
+    <w:lvl w:ilvl="2" w:tplc="0409001B" w:tentative="1">
+      <w:start w:val="1"/>
+      <w:numFmt w:val="lowerRoman"/>
+      <w:lvlText w:val="%3."/>
+      <w:lvlJc w:val="right"/>
+      <w:pPr>
+        <w:ind w:left="2160" w:hanging="180"/>
+      </w:pPr>
+    </w:lvl>
+    <w:lvl w:ilvl="3" w:tplc="0409000F" w:tentative="1">
+      <w:start w:val="1"/>
+      <w:numFmt w:val="decimal"/>
+      <w:lvlText w:val="%4."/>
+      <w:lvlJc w:val="left"/>
+      <w:pPr>
+        <w:ind w:left="2880" w:hanging="360"/>
+      </w:pPr>
+    </w:lvl>
+    <w:lvl w:ilvl="4" w:tplc="04090019" w:tentative="1">
+      <w:start w:val="1"/>
+      <w:numFmt w:val="lowerLetter"/>
+      <w:lvlText w:val="%5."/>
+      <w:lvlJc w:val="left"/>
+      <w:pPr>
+        <w:ind w:left="3600" w:hanging="360"/>
+      </w:pPr>
+    </w:lvl>
+    <w:lvl w:ilvl="5" w:tplc="0409001B" w:tentative="1">
+      <w:start w:val="1"/>
+      <w:numFmt w:val="lowerRoman"/>
+      <w:lvlText w:val="%6."/>
+      <w:lvlJc w:val="right"/>
+      <w:pPr>
+        <w:ind w:left="4320" w:hanging="180"/>
+      </w:pPr>
+    </w:lvl>
+    <w:lvl w:ilvl="6" w:tplc="0409000F" w:tentative="1">
+      <w:start w:val="1"/>
+      <w:numFmt w:val="decimal"/>
+      <w:lvlText w:val="%7."/>
+      <w:lvlJc w:val="left"/>
+      <w:pPr>
+        <w:ind w:left="5040" w:hanging="360"/>
+      </w:pPr>
+    </w:lvl>
+    <w:lvl w:ilvl="7" w:tplc="04090019" w:tentative="1">
+      <w:start w:val="1"/>
+      <w:numFmt w:val="lowerLetter"/>
+      <w:lvlText w:val="%8."/>
+      <w:lvlJc w:val="left"/>
+      <w:pPr>
+        <w:ind w:left="5760" w:hanging="360"/>
+      </w:pPr>
+    </w:lvl>
+    <w:lvl w:ilvl="8" w:tplc="0409001B" w:tentative="1">
+      <w:start w:val="1"/>
+      <w:numFmt w:val="lowerRoman"/>
+      <w:lvlText w:val="%9."/>
+      <w:lvlJc w:val="right"/>
+      <w:pPr>
+        <w:ind w:left="6480" w:hanging="180"/>
+      </w:pPr>
+    </w:lvl>
+  </w:abstractNum>
+  <w:abstractNum w:abstractNumId="1" w15:restartNumberingAfterBreak="0">
+    <w:nsid w:val="36621B00"/>
+    <w:multiLevelType w:val="hybridMultilevel"/>
+    <w:tmpl w:val="E65A96C4"/>
+    <w:lvl w:ilvl="0" w:tplc="03F8A296">
+      <w:start w:val="5"/>
+      <w:numFmt w:val="bullet"/>
+      <w:lvlText w:val="-"/>
+      <w:lvlJc w:val="left"/>
+      <w:pPr>
+        <w:ind w:left="420" w:hanging="360"/>
+      </w:pPr>
+      <w:rPr>
+        <w:rFonts w:ascii="Segoe UI" w:eastAsia="Times New Roman" w:hAnsi="Segoe UI" w:cs="Segoe UI" w:hint="default"/>
+      </w:rPr>
+    </w:lvl>
+    <w:lvl w:ilvl="1" w:tplc="04090003" w:tentative="1">
+      <w:start w:val="1"/>
+      <w:numFmt w:val="bullet"/>
+      <w:lvlText w:val="o"/>
+      <w:lvlJc w:val="left"/>
+      <w:pPr>
+        <w:ind w:left="1140" w:hanging="360"/>
+      </w:pPr>
+      <w:rPr>
+        <w:rFonts w:ascii="Courier New" w:hAnsi="Courier New" w:cs="Courier New" w:hint="default"/>
+      </w:rPr>
+    </w:lvl>
+    <w:lvl w:ilvl="2" w:tplc="04090005" w:tentative="1">
+      <w:start w:val="1"/>
+      <w:numFmt w:val="bullet"/>
+      <w:lvlText w:val=""/>
+      <w:lvlJc w:val="left"/>
+      <w:pPr>
+        <w:ind w:left="1860" w:hanging="360"/>
+      </w:pPr>
+      <w:rPr>
+        <w:rFonts w:ascii="Wingdings" w:hAnsi="Wingdings" w:hint="default"/>
+      </w:rPr>
+    </w:lvl>
+    <w:lvl w:ilvl="3" w:tplc="04090001" w:tentative="1">
+      <w:start w:val="1"/>
+      <w:numFmt w:val="bullet"/>
+      <w:lvlText w:val=""/>
+      <w:lvlJc w:val="left"/>
+      <w:pPr>
+        <w:ind w:left="2580" w:hanging="360"/>
+      </w:pPr>
+      <w:rPr>
+        <w:rFonts w:ascii="Symbol" w:hAnsi="Symbol" w:hint="default"/>
+      </w:rPr>
+    </w:lvl>
+    <w:lvl w:ilvl="4" w:tplc="04090003" w:tentative="1">
+      <w:start w:val="1"/>
+      <w:numFmt w:val="bullet"/>
+      <w:lvlText w:val="o"/>
+      <w:lvlJc w:val="left"/>
+      <w:pPr>
+        <w:ind w:left="3300" w:hanging="360"/>
+      </w:pPr>
+      <w:rPr>
+        <w:rFonts w:ascii="Courier New" w:hAnsi="Courier New" w:cs="Courier New" w:hint="default"/>
+      </w:rPr>
+    </w:lvl>
+    <w:lvl w:ilvl="5" w:tplc="04090005" w:tentative="1">
+      <w:start w:val="1"/>
+      <w:numFmt w:val="bullet"/>
+      <w:lvlText w:val=""/>
+      <w:lvlJc w:val="left"/>
+      <w:pPr>
+        <w:ind w:left="4020" w:hanging="360"/>
+      </w:pPr>
+      <w:rPr>
+        <w:rFonts w:ascii="Wingdings" w:hAnsi="Wingdings" w:hint="default"/>
+      </w:rPr>
+    </w:lvl>
+    <w:lvl w:ilvl="6" w:tplc="04090001" w:tentative="1">
+      <w:start w:val="1"/>
+      <w:numFmt w:val="bullet"/>
+      <w:lvlText w:val=""/>
+      <w:lvlJc w:val="left"/>
+      <w:pPr>
+        <w:ind w:left="4740" w:hanging="360"/>
+      </w:pPr>
+      <w:rPr>
+        <w:rFonts w:ascii="Symbol" w:hAnsi="Symbol" w:hint="default"/>
+      </w:rPr>
+    </w:lvl>
+    <w:lvl w:ilvl="7" w:tplc="04090003" w:tentative="1">
+      <w:start w:val="1"/>
+      <w:numFmt w:val="bullet"/>
+      <w:lvlText w:val="o"/>
+      <w:lvlJc w:val="left"/>
+      <w:pPr>
+        <w:ind w:left="5460" w:hanging="360"/>
+      </w:pPr>
+      <w:rPr>
+        <w:rFonts w:ascii="Courier New" w:hAnsi="Courier New" w:cs="Courier New" w:hint="default"/>
+      </w:rPr>
+    </w:lvl>
+    <w:lvl w:ilvl="8" w:tplc="04090005" w:tentative="1">
+      <w:start w:val="1"/>
+      <w:numFmt w:val="bullet"/>
+      <w:lvlText w:val=""/>
+      <w:lvlJc w:val="left"/>
+      <w:pPr>
+        <w:ind w:left="6180" w:hanging="360"/>
+      </w:pPr>
+      <w:rPr>
+        <w:rFonts w:ascii="Wingdings" w:hAnsi="Wingdings" w:hint="default"/>
+      </w:rPr>
+    </w:lvl>
+  </w:abstractNum>
+  <w:abstractNum w:abstractNumId="2" w15:restartNumberingAfterBreak="0">
     <w:nsid w:val="40D1659A"/>
     <w:multiLevelType w:val="multilevel"/>
     <w:tmpl w:val="2AD0F4BA"/>
@@ -3611,7 +8029,7 @@
       </w:pPr>
     </w:lvl>
   </w:abstractNum>
-  <w:abstractNum w:abstractNumId="1" w15:restartNumberingAfterBreak="0">
+  <w:abstractNum w:abstractNumId="3" w15:restartNumberingAfterBreak="0">
     <w:nsid w:val="70F37516"/>
     <w:multiLevelType w:val="hybridMultilevel"/>
     <w:tmpl w:val="8A24F790"/>
@@ -3723,11 +8141,109 @@
       </w:rPr>
     </w:lvl>
   </w:abstractNum>
+  <w:abstractNum w:abstractNumId="4" w15:restartNumberingAfterBreak="0">
+    <w:nsid w:val="7DA57853"/>
+    <w:multiLevelType w:val="hybridMultilevel"/>
+    <w:tmpl w:val="686A2DC2"/>
+    <w:lvl w:ilvl="0" w:tplc="2242A96E">
+      <w:start w:val="6"/>
+      <w:numFmt w:val="decimal"/>
+      <w:lvlText w:val="%1"/>
+      <w:lvlJc w:val="left"/>
+      <w:pPr>
+        <w:ind w:left="720" w:hanging="360"/>
+      </w:pPr>
+      <w:rPr>
+        <w:rFonts w:hint="default"/>
+      </w:rPr>
+    </w:lvl>
+    <w:lvl w:ilvl="1" w:tplc="04090019" w:tentative="1">
+      <w:start w:val="1"/>
+      <w:numFmt w:val="lowerLetter"/>
+      <w:lvlText w:val="%2."/>
+      <w:lvlJc w:val="left"/>
+      <w:pPr>
+        <w:ind w:left="1440" w:hanging="360"/>
+      </w:pPr>
+    </w:lvl>
+    <w:lvl w:ilvl="2" w:tplc="0409001B" w:tentative="1">
+      <w:start w:val="1"/>
+      <w:numFmt w:val="lowerRoman"/>
+      <w:lvlText w:val="%3."/>
+      <w:lvlJc w:val="right"/>
+      <w:pPr>
+        <w:ind w:left="2160" w:hanging="180"/>
+      </w:pPr>
+    </w:lvl>
+    <w:lvl w:ilvl="3" w:tplc="0409000F" w:tentative="1">
+      <w:start w:val="1"/>
+      <w:numFmt w:val="decimal"/>
+      <w:lvlText w:val="%4."/>
+      <w:lvlJc w:val="left"/>
+      <w:pPr>
+        <w:ind w:left="2880" w:hanging="360"/>
+      </w:pPr>
+    </w:lvl>
+    <w:lvl w:ilvl="4" w:tplc="04090019" w:tentative="1">
+      <w:start w:val="1"/>
+      <w:numFmt w:val="lowerLetter"/>
+      <w:lvlText w:val="%5."/>
+      <w:lvlJc w:val="left"/>
+      <w:pPr>
+        <w:ind w:left="3600" w:hanging="360"/>
+      </w:pPr>
+    </w:lvl>
+    <w:lvl w:ilvl="5" w:tplc="0409001B" w:tentative="1">
+      <w:start w:val="1"/>
+      <w:numFmt w:val="lowerRoman"/>
+      <w:lvlText w:val="%6."/>
+      <w:lvlJc w:val="right"/>
+      <w:pPr>
+        <w:ind w:left="4320" w:hanging="180"/>
+      </w:pPr>
+    </w:lvl>
+    <w:lvl w:ilvl="6" w:tplc="0409000F" w:tentative="1">
+      <w:start w:val="1"/>
+      <w:numFmt w:val="decimal"/>
+      <w:lvlText w:val="%7."/>
+      <w:lvlJc w:val="left"/>
+      <w:pPr>
+        <w:ind w:left="5040" w:hanging="360"/>
+      </w:pPr>
+    </w:lvl>
+    <w:lvl w:ilvl="7" w:tplc="04090019" w:tentative="1">
+      <w:start w:val="1"/>
+      <w:numFmt w:val="lowerLetter"/>
+      <w:lvlText w:val="%8."/>
+      <w:lvlJc w:val="left"/>
+      <w:pPr>
+        <w:ind w:left="5760" w:hanging="360"/>
+      </w:pPr>
+    </w:lvl>
+    <w:lvl w:ilvl="8" w:tplc="0409001B" w:tentative="1">
+      <w:start w:val="1"/>
+      <w:numFmt w:val="lowerRoman"/>
+      <w:lvlText w:val="%9."/>
+      <w:lvlJc w:val="right"/>
+      <w:pPr>
+        <w:ind w:left="6480" w:hanging="180"/>
+      </w:pPr>
+    </w:lvl>
+  </w:abstractNum>
   <w:num w:numId="1" w16cid:durableId="1822961834">
+    <w:abstractNumId w:val="3"/>
+  </w:num>
+  <w:num w:numId="2" w16cid:durableId="487139579">
+    <w:abstractNumId w:val="2"/>
+  </w:num>
+  <w:num w:numId="3" w16cid:durableId="1787432620">
+    <w:abstractNumId w:val="0"/>
+  </w:num>
+  <w:num w:numId="4" w16cid:durableId="913009170">
     <w:abstractNumId w:val="1"/>
   </w:num>
-  <w:num w:numId="2" w16cid:durableId="487139579">
-    <w:abstractNumId w:val="0"/>
+  <w:num w:numId="5" w16cid:durableId="343671164">
+    <w:abstractNumId w:val="4"/>
   </w:num>
 </w:numbering>
 </file>
@@ -4335,7 +8851,6 @@
   <w:style w:type="character" w:default="1" w:styleId="DefaultParagraphFont">
     <w:name w:val="Default Paragraph Font"/>
     <w:uiPriority w:val="1"/>
-    <w:semiHidden/>
     <w:unhideWhenUsed/>
   </w:style>
   <w:style w:type="table" w:default="1" w:styleId="TableNormal">

</xml_diff>